<commit_message>
diagram(how they work together)
</commit_message>
<xml_diff>
--- a/docs/thesis.docx
+++ b/docs/thesis.docx
@@ -168,14 +168,30 @@
           <w:i/>
           <w:iCs/>
         </w:rPr>
-        <w:t xml:space="preserve">This project is a Parking application for academic purpose. The aim of  </w:t>
-      </w:r>
+        <w:t xml:space="preserve">This project is a Parking application for academic purpose. The aim </w:t>
+      </w:r>
+      <w:proofErr w:type="gramStart"/>
       <w:r>
         <w:rPr>
           <w:i/>
           <w:iCs/>
         </w:rPr>
-        <w:t>Perfect Parking</w:t>
+        <w:t xml:space="preserve">of  </w:t>
+      </w:r>
+      <w:r>
+        <w:rPr>
+          <w:i/>
+          <w:iCs/>
+        </w:rPr>
+        <w:t>Perfect</w:t>
+      </w:r>
+      <w:proofErr w:type="gramEnd"/>
+      <w:r>
+        <w:rPr>
+          <w:i/>
+          <w:iCs/>
+        </w:rPr>
+        <w:t xml:space="preserve"> Parking</w:t>
       </w:r>
       <w:r>
         <w:rPr>
@@ -8426,8 +8442,13 @@
       <w:r>
         <w:t xml:space="preserve"> </w:t>
       </w:r>
-      <w:r>
-        <w:t>It is</w:t>
+      <w:proofErr w:type="gramStart"/>
+      <w:r>
+        <w:t>It</w:t>
+      </w:r>
+      <w:proofErr w:type="gramEnd"/>
+      <w:r>
+        <w:t xml:space="preserve"> is</w:t>
       </w:r>
       <w:r>
         <w:t xml:space="preserve"> ho</w:t>
@@ -8667,11 +8688,32 @@
         <w:t xml:space="preserve">. The report </w:t>
       </w:r>
       <w:r>
-        <w:t>has four chapets, lit review, analaysisi, design and colu</w:t>
+        <w:t xml:space="preserve">has four </w:t>
+      </w:r>
+      <w:proofErr w:type="spellStart"/>
+      <w:r>
+        <w:t>chapets</w:t>
+      </w:r>
+      <w:proofErr w:type="spellEnd"/>
+      <w:r>
+        <w:t xml:space="preserve">, lit review, </w:t>
+      </w:r>
+      <w:proofErr w:type="spellStart"/>
+      <w:r>
+        <w:t>analaysisi</w:t>
+      </w:r>
+      <w:proofErr w:type="spellEnd"/>
+      <w:r>
+        <w:t xml:space="preserve">, design and </w:t>
+      </w:r>
+      <w:proofErr w:type="spellStart"/>
+      <w:r>
+        <w:t>colu</w:t>
       </w:r>
       <w:r>
         <w:t>lusions</w:t>
       </w:r>
+      <w:proofErr w:type="spellEnd"/>
       <w:r>
         <w:t xml:space="preserve"> gratitude to those who contributed to the project. The report also includes an Abstract, which provides a brief overview of the project's purpose, scope, methods, and findings. A table of contents and a table of figures are generated automatically, providing a quick and easy way for readers to navigate through the report.</w:t>
       </w:r>
@@ -9538,7 +9580,21 @@
         <w:rPr>
           <w:lang w:val="en-US"/>
         </w:rPr>
-        <w:t>This is accomplished by employing a number of classifiers, each of which is trained to quickly reject negative samples. As a result, there are fewer false positives because the algorithm can swiftly reject pictures that don't include the object of interest.</w:t>
+        <w:t xml:space="preserve">This is accomplished by employing </w:t>
+      </w:r>
+      <w:proofErr w:type="gramStart"/>
+      <w:r>
+        <w:rPr>
+          <w:lang w:val="en-US"/>
+        </w:rPr>
+        <w:t>a number of</w:t>
+      </w:r>
+      <w:proofErr w:type="gramEnd"/>
+      <w:r>
+        <w:rPr>
+          <w:lang w:val="en-US"/>
+        </w:rPr>
+        <w:t xml:space="preserve"> classifiers, each of which is trained to quickly reject negative samples. As a result, there are fewer false positives because the algorithm can swiftly reject pictures that don't include the object of interest.</w:t>
       </w:r>
       <w:sdt>
         <w:sdtPr>
@@ -9633,7 +9689,21 @@
         <w:rPr>
           <w:lang w:val="en-US"/>
         </w:rPr>
-        <w:t xml:space="preserve"> Several pre-trained cascading classifiers, including the well-known Haar cascades for face detection, are available in OpenCV for object detection.</w:t>
+        <w:t xml:space="preserve"> Several pre-trained cascading classifiers, including the well-known </w:t>
+      </w:r>
+      <w:proofErr w:type="spellStart"/>
+      <w:r>
+        <w:rPr>
+          <w:lang w:val="en-US"/>
+        </w:rPr>
+        <w:t>Haar</w:t>
+      </w:r>
+      <w:proofErr w:type="spellEnd"/>
+      <w:r>
+        <w:rPr>
+          <w:lang w:val="en-US"/>
+        </w:rPr>
+        <w:t xml:space="preserve"> cascades for face detection, are available in OpenCV for object detection.</w:t>
       </w:r>
     </w:p>
     <w:p>
@@ -9644,11 +9714,19 @@
         </w:rPr>
       </w:pPr>
       <w:bookmarkStart w:id="45" w:name="_Toc133322549"/>
+      <w:proofErr w:type="spellStart"/>
       <w:r>
         <w:rPr>
           <w:lang w:val="en-US"/>
         </w:rPr>
-        <w:t>Haar-like feature</w:t>
+        <w:t>Haar</w:t>
+      </w:r>
+      <w:proofErr w:type="spellEnd"/>
+      <w:r>
+        <w:rPr>
+          <w:lang w:val="en-US"/>
+        </w:rPr>
+        <w:t>-like feature</w:t>
       </w:r>
       <w:bookmarkEnd w:id="45"/>
     </w:p>
@@ -9663,7 +9741,49 @@
         <w:rPr>
           <w:lang w:val="en-US"/>
         </w:rPr>
-        <w:t>An image feature type used in computer vision for object detection is called a Haar-like feature. They have the name of the Haar wavelet, which Alfred Haar, a Hungarian mathematician, initially proposed in 1909.</w:t>
+        <w:t xml:space="preserve">An image feature type used in computer vision for object detection is called a </w:t>
+      </w:r>
+      <w:proofErr w:type="spellStart"/>
+      <w:r>
+        <w:rPr>
+          <w:lang w:val="en-US"/>
+        </w:rPr>
+        <w:t>Haar</w:t>
+      </w:r>
+      <w:proofErr w:type="spellEnd"/>
+      <w:r>
+        <w:rPr>
+          <w:lang w:val="en-US"/>
+        </w:rPr>
+        <w:t xml:space="preserve">-like feature. They have the name of the </w:t>
+      </w:r>
+      <w:proofErr w:type="spellStart"/>
+      <w:r>
+        <w:rPr>
+          <w:lang w:val="en-US"/>
+        </w:rPr>
+        <w:t>Haar</w:t>
+      </w:r>
+      <w:proofErr w:type="spellEnd"/>
+      <w:r>
+        <w:rPr>
+          <w:lang w:val="en-US"/>
+        </w:rPr>
+        <w:t xml:space="preserve"> wavelet, which Alfred </w:t>
+      </w:r>
+      <w:proofErr w:type="spellStart"/>
+      <w:r>
+        <w:rPr>
+          <w:lang w:val="en-US"/>
+        </w:rPr>
+        <w:t>Haar</w:t>
+      </w:r>
+      <w:proofErr w:type="spellEnd"/>
+      <w:r>
+        <w:rPr>
+          <w:lang w:val="en-US"/>
+        </w:rPr>
+        <w:t>, a Hungarian mathematician, initially proposed in 1909.</w:t>
       </w:r>
       <w:sdt>
         <w:sdtPr>
@@ -9707,20 +9827,104 @@
         <w:rPr>
           <w:lang w:val="en-US"/>
         </w:rPr>
-        <w:t xml:space="preserve"> The mathematical function known as the Haar wavelet can be used to break down a signal or image into a collection of wavelet coefficients.</w:t>
-      </w:r>
-    </w:p>
-    <w:p>
-      <w:pPr>
+        <w:t xml:space="preserve"> The mathematical function known as the </w:t>
+      </w:r>
+      <w:proofErr w:type="spellStart"/>
+      <w:r>
         <w:rPr>
           <w:lang w:val="en-US"/>
         </w:rPr>
-      </w:pPr>
+        <w:t>Haar</w:t>
+      </w:r>
+      <w:proofErr w:type="spellEnd"/>
       <w:r>
         <w:rPr>
           <w:lang w:val="en-US"/>
         </w:rPr>
-        <w:t>By comparing the average pixel values in adjacent rectangular regions of an image, Haar-like features can be extracted from the Haar wavelet. The difference between the sum of pixel intensities in a rectangular region with a light colour and the sum of pixel intensities in a rectangle region with a dark colour is the precise definition of Haar-like features.</w:t>
+        <w:t xml:space="preserve"> wavelet can be used to break down a signal or image into a collection of wavelet coefficients.</w:t>
+      </w:r>
+    </w:p>
+    <w:p>
+      <w:pPr>
+        <w:rPr>
+          <w:lang w:val="en-US"/>
+        </w:rPr>
+      </w:pPr>
+      <w:r>
+        <w:rPr>
+          <w:lang w:val="en-US"/>
+        </w:rPr>
+        <w:t xml:space="preserve">By comparing the average pixel values in adjacent rectangular regions of an image, </w:t>
+      </w:r>
+      <w:proofErr w:type="spellStart"/>
+      <w:r>
+        <w:rPr>
+          <w:lang w:val="en-US"/>
+        </w:rPr>
+        <w:t>Haar</w:t>
+      </w:r>
+      <w:proofErr w:type="spellEnd"/>
+      <w:r>
+        <w:rPr>
+          <w:lang w:val="en-US"/>
+        </w:rPr>
+        <w:t xml:space="preserve">-like features can be extracted from the </w:t>
+      </w:r>
+      <w:proofErr w:type="spellStart"/>
+      <w:r>
+        <w:rPr>
+          <w:lang w:val="en-US"/>
+        </w:rPr>
+        <w:t>Haar</w:t>
+      </w:r>
+      <w:proofErr w:type="spellEnd"/>
+      <w:r>
+        <w:rPr>
+          <w:lang w:val="en-US"/>
+        </w:rPr>
+        <w:t xml:space="preserve"> wavelet. The difference between the sum of pixel intensities in a rectangular region with a light </w:t>
+      </w:r>
+      <w:proofErr w:type="spellStart"/>
+      <w:r>
+        <w:rPr>
+          <w:lang w:val="en-US"/>
+        </w:rPr>
+        <w:t>colour</w:t>
+      </w:r>
+      <w:proofErr w:type="spellEnd"/>
+      <w:r>
+        <w:rPr>
+          <w:lang w:val="en-US"/>
+        </w:rPr>
+        <w:t xml:space="preserve"> and the sum of pixel intensities in a rectangle region with a dark </w:t>
+      </w:r>
+      <w:proofErr w:type="spellStart"/>
+      <w:r>
+        <w:rPr>
+          <w:lang w:val="en-US"/>
+        </w:rPr>
+        <w:t>colour</w:t>
+      </w:r>
+      <w:proofErr w:type="spellEnd"/>
+      <w:r>
+        <w:rPr>
+          <w:lang w:val="en-US"/>
+        </w:rPr>
+        <w:t xml:space="preserve"> is the precise definition of </w:t>
+      </w:r>
+      <w:proofErr w:type="spellStart"/>
+      <w:r>
+        <w:rPr>
+          <w:lang w:val="en-US"/>
+        </w:rPr>
+        <w:t>Haar</w:t>
+      </w:r>
+      <w:proofErr w:type="spellEnd"/>
+      <w:r>
+        <w:rPr>
+          <w:lang w:val="en-US"/>
+        </w:rPr>
+        <w:t>-like features.</w:t>
       </w:r>
       <w:sdt>
         <w:sdtPr>
@@ -9771,20 +9975,62 @@
         <w:rPr>
           <w:lang w:val="en-US"/>
         </w:rPr>
-        <w:t>These rectangular areas can be positioned anywhere in the image and come in a variety of sizes and shapes. It is feasible to gather details about the texture and structure of a picture at various levels of granularity by computing Haar-like features at various scales and positions in the image.</w:t>
-      </w:r>
-    </w:p>
-    <w:p>
-      <w:pPr>
+        <w:t xml:space="preserve">These rectangular areas can be positioned anywhere in the image and come in a variety of sizes and shapes. It is feasible to gather details about the texture and structure of a picture at various levels of granularity by computing </w:t>
+      </w:r>
+      <w:proofErr w:type="spellStart"/>
+      <w:r>
         <w:rPr>
           <w:lang w:val="en-US"/>
         </w:rPr>
-      </w:pPr>
+        <w:t>Haar</w:t>
+      </w:r>
+      <w:proofErr w:type="spellEnd"/>
       <w:r>
         <w:rPr>
           <w:lang w:val="en-US"/>
         </w:rPr>
-        <w:t>The Viola-Jones object detection technique, a well-liked algorithm for face detection in photos, makes use of Haar-like features. In this approach, a classifier is trained to differentiate between positive instances (pictures containing the item of interest, such as faces) and negative examples (images devoid of the object of interest), using a set of Haar-like characteristics computed for each sub-region of an input image</w:t>
+        <w:t>-like features at various scales and positions in the image.</w:t>
+      </w:r>
+    </w:p>
+    <w:p>
+      <w:pPr>
+        <w:rPr>
+          <w:lang w:val="en-US"/>
+        </w:rPr>
+      </w:pPr>
+      <w:r>
+        <w:rPr>
+          <w:lang w:val="en-US"/>
+        </w:rPr>
+        <w:t xml:space="preserve">The Viola-Jones object detection technique, a well-liked algorithm for face detection in photos, makes use of </w:t>
+      </w:r>
+      <w:proofErr w:type="spellStart"/>
+      <w:r>
+        <w:rPr>
+          <w:lang w:val="en-US"/>
+        </w:rPr>
+        <w:t>Haar</w:t>
+      </w:r>
+      <w:proofErr w:type="spellEnd"/>
+      <w:r>
+        <w:rPr>
+          <w:lang w:val="en-US"/>
+        </w:rPr>
+        <w:t xml:space="preserve">-like features. In this approach, a classifier is trained to differentiate between positive instances (pictures containing the item of interest, such as faces) and negative examples (images devoid of the object of interest), using a set of </w:t>
+      </w:r>
+      <w:proofErr w:type="spellStart"/>
+      <w:r>
+        <w:rPr>
+          <w:lang w:val="en-US"/>
+        </w:rPr>
+        <w:t>Haar</w:t>
+      </w:r>
+      <w:proofErr w:type="spellEnd"/>
+      <w:r>
+        <w:rPr>
+          <w:lang w:val="en-US"/>
+        </w:rPr>
+        <w:t>-like characteristics computed for each sub-region of an input image</w:t>
       </w:r>
       <w:r>
         <w:rPr>
@@ -9841,19 +10087,47 @@
         <w:rPr>
           <w:lang w:val="en-US"/>
         </w:rPr>
-        <w:t>One of the advantages of using Haar-like features for object detection is their computational efficiency</w:t>
-      </w:r>
+        <w:t xml:space="preserve">One of the advantages of using </w:t>
+      </w:r>
+      <w:proofErr w:type="spellStart"/>
       <w:r>
         <w:rPr>
           <w:lang w:val="en-US"/>
         </w:rPr>
+        <w:t>Haar</w:t>
+      </w:r>
+      <w:proofErr w:type="spellEnd"/>
+      <w:r>
+        <w:rPr>
+          <w:lang w:val="en-US"/>
+        </w:rPr>
+        <w:t>-like features for object detection is their computational efficiency</w:t>
+      </w:r>
+      <w:r>
+        <w:rPr>
+          <w:lang w:val="en-US"/>
+        </w:rPr>
         <w:t>.</w:t>
       </w:r>
       <w:r>
         <w:rPr>
           <w:lang w:val="en-US"/>
         </w:rPr>
-        <w:t xml:space="preserve"> They are suitable for real-time applications like video surveillance since they are rapid and effective to compute utilising integral images.</w:t>
+        <w:t xml:space="preserve"> They are suitable for real-time applications like video surveillance since they are rapid and effective to compute </w:t>
+      </w:r>
+      <w:proofErr w:type="spellStart"/>
+      <w:r>
+        <w:rPr>
+          <w:lang w:val="en-US"/>
+        </w:rPr>
+        <w:t>utilising</w:t>
+      </w:r>
+      <w:proofErr w:type="spellEnd"/>
+      <w:r>
+        <w:rPr>
+          <w:lang w:val="en-US"/>
+        </w:rPr>
+        <w:t xml:space="preserve"> integral images.</w:t>
       </w:r>
       <w:sdt>
         <w:sdtPr>
@@ -9925,11 +10199,19 @@
         </w:rPr>
         <w:t xml:space="preserve">In this project, </w:t>
       </w:r>
+      <w:proofErr w:type="gramStart"/>
       <w:r>
         <w:rPr>
           <w:lang w:val="en-US"/>
         </w:rPr>
-        <w:t xml:space="preserve">The </w:t>
+        <w:t>The</w:t>
+      </w:r>
+      <w:proofErr w:type="gramEnd"/>
+      <w:r>
+        <w:rPr>
+          <w:lang w:val="en-US"/>
+        </w:rPr>
+        <w:t xml:space="preserve"> </w:t>
       </w:r>
       <w:r>
         <w:rPr>
@@ -10187,7 +10469,15 @@
     </w:p>
     <w:p>
       <w:r>
-        <w:t>under the headings of (i) sub</w:t>
+        <w:t>under the headings of (</w:t>
+      </w:r>
+      <w:proofErr w:type="spellStart"/>
+      <w:r>
+        <w:t>i</w:t>
+      </w:r>
+      <w:proofErr w:type="spellEnd"/>
+      <w:r>
+        <w:t>) sub</w:t>
       </w:r>
       <w:r>
         <w:t>-</w:t>
@@ -10360,7 +10650,15 @@
     </w:p>
     <w:p>
       <w:r>
-        <w:t>Perfect Parking is a web application that will allow users to find parking in a city. The application will allow users to search for parking near a specific location, and will show the user data the nearest parking to their location.</w:t>
+        <w:t xml:space="preserve">Perfect Parking is a web application that will allow users to find parking in a city. The application will allow users to search for parking near a specific </w:t>
+      </w:r>
+      <w:proofErr w:type="gramStart"/>
+      <w:r>
+        <w:t>location, and</w:t>
+      </w:r>
+      <w:proofErr w:type="gramEnd"/>
+      <w:r>
+        <w:t xml:space="preserve"> will show the user data the nearest parking to their location.</w:t>
       </w:r>
     </w:p>
     <w:p>
@@ -11116,7 +11414,15 @@
         </w:numPr>
       </w:pPr>
       <w:r>
-        <w:t>The application logs the user in to the application.</w:t>
+        <w:t xml:space="preserve">The application logs the user </w:t>
+      </w:r>
+      <w:proofErr w:type="gramStart"/>
+      <w:r>
+        <w:t>in to</w:t>
+      </w:r>
+      <w:proofErr w:type="gramEnd"/>
+      <w:r>
+        <w:t xml:space="preserve"> the application.</w:t>
       </w:r>
     </w:p>
     <w:p>
@@ -11145,7 +11451,15 @@
         </w:numPr>
       </w:pPr>
       <w:r>
-        <w:t>If the user enters an username that is not registered to an account, the application will display an error message.</w:t>
+        <w:t xml:space="preserve">If the user enters </w:t>
+      </w:r>
+      <w:proofErr w:type="gramStart"/>
+      <w:r>
+        <w:t>an</w:t>
+      </w:r>
+      <w:proofErr w:type="gramEnd"/>
+      <w:r>
+        <w:t xml:space="preserve"> username that is not registered to an account, the application will display an error message.</w:t>
       </w:r>
     </w:p>
     <w:p>
@@ -11770,7 +12084,15 @@
     </w:p>
     <w:p>
       <w:r>
-        <w:t>This being a trial application, with a limited budget and permission problems, for the purpose of a university project, the client application will receive a video stream from a prerecorded local video file instead of a camera.</w:t>
+        <w:t xml:space="preserve">This being a trial application, with a limited budget and permission problems, for the purpose of a university project, the client application will receive a video stream from a </w:t>
+      </w:r>
+      <w:proofErr w:type="spellStart"/>
+      <w:r>
+        <w:t>prerecorded</w:t>
+      </w:r>
+      <w:proofErr w:type="spellEnd"/>
+      <w:r>
+        <w:t xml:space="preserve"> local video file instead of a camera.</w:t>
       </w:r>
     </w:p>
     <w:p>
@@ -11938,17 +12260,73 @@
     </w:p>
     <w:p>
       <w:r>
-        <w:t>The "ParkingLotMonitor" table has six columns: "Id" (primary key), "ParkingLotId" (foreign key), "ProbabilityParkingAvailable", "LastUpdated", "Status", and "DataTime". This table tracks the parking availability at each parking lot monitored by the application. The "ParkingLotId" column acts as a connection point, linking the "ParkingLotMonitor" table to the "ParkingLot" table.</w:t>
-      </w:r>
-    </w:p>
-    <w:p>
-      <w:r>
-        <w:t>The "ParkingLot" table has seven columns: "Id" (primary key), "Name", "Address", "Image", "Hours", "IsPaidParking", "Latitude", and "Longitude". This table stores information about each parking lot, including its name, address, image, hours of operation, and whether it is a paid parking lot. The "Latitude" and "Longitude" columns allow the parking application to display the parking lot location on a map.</w:t>
-      </w:r>
-    </w:p>
-    <w:p>
-      <w:r>
-        <w:t>The diagrams depict a relationship between the "ParkingLotMonitor" and "ParkingLot" tables using the "has" symbol. The "ParkingLotId" column in the "ParkingLotMonitor" table serves as a foreign key to link the two tables, allowing the application to track parking availability at each parking lot.</w:t>
+        <w:t>The "ParkingLotMonitor" table has six columns: "Id" (primary key), "</w:t>
+      </w:r>
+      <w:proofErr w:type="spellStart"/>
+      <w:r>
+        <w:t>ParkingLotId</w:t>
+      </w:r>
+      <w:proofErr w:type="spellEnd"/>
+      <w:r>
+        <w:t>" (foreign key), "</w:t>
+      </w:r>
+      <w:proofErr w:type="spellStart"/>
+      <w:r>
+        <w:t>ProbabilityParkingAvailable</w:t>
+      </w:r>
+      <w:proofErr w:type="spellEnd"/>
+      <w:r>
+        <w:t>", "</w:t>
+      </w:r>
+      <w:proofErr w:type="spellStart"/>
+      <w:r>
+        <w:t>LastUpdated</w:t>
+      </w:r>
+      <w:proofErr w:type="spellEnd"/>
+      <w:r>
+        <w:t>", "Status", and "</w:t>
+      </w:r>
+      <w:proofErr w:type="spellStart"/>
+      <w:r>
+        <w:t>DataTime</w:t>
+      </w:r>
+      <w:proofErr w:type="spellEnd"/>
+      <w:r>
+        <w:t>". This table tracks the parking availability at each parking lot monitored by the application. The "</w:t>
+      </w:r>
+      <w:proofErr w:type="spellStart"/>
+      <w:r>
+        <w:t>ParkingLotId</w:t>
+      </w:r>
+      <w:proofErr w:type="spellEnd"/>
+      <w:r>
+        <w:t>" column acts as a connection point, linking the "ParkingLotMonitor" table to the "ParkingLot" table.</w:t>
+      </w:r>
+    </w:p>
+    <w:p>
+      <w:r>
+        <w:t>The "ParkingLot" table has seven columns: "Id" (primary key), "Name", "Address", "Image", "Hours", "</w:t>
+      </w:r>
+      <w:proofErr w:type="spellStart"/>
+      <w:r>
+        <w:t>IsPaidParking</w:t>
+      </w:r>
+      <w:proofErr w:type="spellEnd"/>
+      <w:r>
+        <w:t>", "Latitude", and "Longitude". This table stores information about each parking lot, including its name, address, image, hours of operation, and whether it is a paid parking lot. The "Latitude" and "Longitude" columns allow the parking application to display the parking lot location on a map.</w:t>
+      </w:r>
+    </w:p>
+    <w:p>
+      <w:r>
+        <w:t>The diagrams depict a relationship between the "ParkingLotMonitor" and "ParkingLot" tables using the "has" symbol. The "</w:t>
+      </w:r>
+      <w:proofErr w:type="spellStart"/>
+      <w:r>
+        <w:t>ParkingLotId</w:t>
+      </w:r>
+      <w:proofErr w:type="spellEnd"/>
+      <w:r>
+        <w:t>" column in the "ParkingLotMonitor" table serves as a foreign key to link the two tables, allowing the application to track parking availability at each parking lot.</w:t>
       </w:r>
     </w:p>
     <w:p/>
@@ -12077,12 +12455,36 @@
     </w:p>
     <w:p>
       <w:r>
-        <w:t>The app then queries multiple parking lot monitors, HenryStParkingLotMonitor, LowerHartstongeParkingLotMonitor, MallowStreetPart1ParkingLotMonitor, and MallowStreetPart2ParkingLotMonitor, to check if parking is available in each lot.</w:t>
-      </w:r>
-    </w:p>
-    <w:p>
-      <w:r>
-        <w:t xml:space="preserve">The HenryStParkingLotMonitor responds that parking </w:t>
+        <w:t xml:space="preserve">The app then queries multiple parking lot monitors, </w:t>
+      </w:r>
+      <w:proofErr w:type="spellStart"/>
+      <w:r>
+        <w:t>HenryStParkingLotMonitor</w:t>
+      </w:r>
+      <w:proofErr w:type="spellEnd"/>
+      <w:r>
+        <w:t xml:space="preserve">, </w:t>
+      </w:r>
+      <w:proofErr w:type="spellStart"/>
+      <w:r>
+        <w:t>LowerHartstongeParkingLotMonitor</w:t>
+      </w:r>
+      <w:proofErr w:type="spellEnd"/>
+      <w:r>
+        <w:t>, MallowStreetPart1ParkingLotMonitor, and MallowStreetPart2ParkingLotMonitor, to check if parking is available in each lot.</w:t>
+      </w:r>
+    </w:p>
+    <w:p>
+      <w:r>
+        <w:t xml:space="preserve">The </w:t>
+      </w:r>
+      <w:proofErr w:type="spellStart"/>
+      <w:r>
+        <w:t>HenryStParkingLotMonitor</w:t>
+      </w:r>
+      <w:proofErr w:type="spellEnd"/>
+      <w:r>
+        <w:t xml:space="preserve"> responds that parking </w:t>
       </w:r>
       <w:r>
         <w:t xml:space="preserve">is </w:t>
@@ -12094,7 +12496,15 @@
         <w:t xml:space="preserve"> available</w:t>
       </w:r>
       <w:r>
-        <w:t>, the LowerHartstongeParkingLotMonitor responds 87%, MallowStreetPart1ParkingLotMonitor 65%, and MallowStreetPart2ParkingLotMonitor 45%</w:t>
+        <w:t xml:space="preserve">, the </w:t>
+      </w:r>
+      <w:proofErr w:type="spellStart"/>
+      <w:r>
+        <w:t>LowerHartstongeParkingLotMonitor</w:t>
+      </w:r>
+      <w:proofErr w:type="spellEnd"/>
+      <w:r>
+        <w:t xml:space="preserve"> responds 87%, MallowStreetPart1ParkingLotMonitor 65%, and MallowStreetPart2ParkingLotMonitor 45%</w:t>
       </w:r>
       <w:r>
         <w:t>.</w:t>
@@ -12108,7 +12518,23 @@
         <w:t>lication then</w:t>
       </w:r>
       <w:r>
-        <w:t xml:space="preserve"> sends a response to the user indicating that there are 3 parking lots available near their location, with the names HenrySt, LowerHartstonge, and MallowStreetPart1.</w:t>
+        <w:t xml:space="preserve"> sends a response to the user indicating that there are 3 parking lots available near their location, with the names </w:t>
+      </w:r>
+      <w:proofErr w:type="spellStart"/>
+      <w:r>
+        <w:t>HenrySt</w:t>
+      </w:r>
+      <w:proofErr w:type="spellEnd"/>
+      <w:r>
+        <w:t xml:space="preserve">, </w:t>
+      </w:r>
+      <w:proofErr w:type="spellStart"/>
+      <w:r>
+        <w:t>LowerHartstonge</w:t>
+      </w:r>
+      <w:proofErr w:type="spellEnd"/>
+      <w:r>
+        <w:t>, and MallowStreetPart1.</w:t>
       </w:r>
     </w:p>
     <w:p>
@@ -12174,13 +12600,34 @@
         <w:t>s</w:t>
       </w:r>
       <w:r>
-        <w:t xml:space="preserve"> the Haar Cascade Classifier, which is a machine learning-based approach for object detection. The Haar Cascade Classifier works by detecting features in an image that are characteristic of the object being detected, such as edges, corners, and lines. These features are then used to classify the object.</w:t>
+        <w:t xml:space="preserve"> the </w:t>
+      </w:r>
+      <w:proofErr w:type="spellStart"/>
+      <w:r>
+        <w:t>Haar</w:t>
+      </w:r>
+      <w:proofErr w:type="spellEnd"/>
+      <w:r>
+        <w:t xml:space="preserve"> Cascade Classifier, which is a machine learning-based approach for object detection. The </w:t>
+      </w:r>
+      <w:proofErr w:type="spellStart"/>
+      <w:r>
+        <w:t>Haar</w:t>
+      </w:r>
+      <w:proofErr w:type="spellEnd"/>
+      <w:r>
+        <w:t xml:space="preserve"> Cascade Classifier works by detecting features in an image that are characteristic of the object being detected, such as edges, corners, and lines. These features are then used to classify the object.</w:t>
       </w:r>
       <w:r>
         <w:t xml:space="preserve"> </w:t>
       </w:r>
-      <w:r>
-        <w:t>Haar Cascade Classifier</w:t>
+      <w:proofErr w:type="spellStart"/>
+      <w:r>
+        <w:t>Haar</w:t>
+      </w:r>
+      <w:proofErr w:type="spellEnd"/>
+      <w:r>
+        <w:t xml:space="preserve"> Cascade Classifier</w:t>
       </w:r>
       <w:r>
         <w:t>s</w:t>
@@ -12217,7 +12664,15 @@
       </w:r>
       <w:commentRangeStart w:id="108"/>
       <w:r>
-        <w:t xml:space="preserve">project code uses the Haar Cascade Classifier </w:t>
+        <w:t xml:space="preserve">project code uses the </w:t>
+      </w:r>
+      <w:proofErr w:type="spellStart"/>
+      <w:r>
+        <w:t>Haar</w:t>
+      </w:r>
+      <w:proofErr w:type="spellEnd"/>
+      <w:r>
+        <w:t xml:space="preserve"> Cascade Classifier </w:t>
       </w:r>
       <w:commentRangeEnd w:id="108"/>
       <w:r>
@@ -12336,7 +12791,15 @@
     <w:p>
       <w:commentRangeStart w:id="112"/>
       <w:r>
-        <w:t>The Perfect Parking Server receives parking status data from client applications. A client monitor app is responsible for processing video and determining if parking is available. A proof-of-concept project by Olga Rocheeva was sourced on GitHub and built upon to work with Perfect Parking.</w:t>
+        <w:t xml:space="preserve">The Perfect Parking Server receives parking status data from client applications. A client monitor app is responsible for processing video and determining if parking is available. A proof-of-concept project by Olga </w:t>
+      </w:r>
+      <w:proofErr w:type="spellStart"/>
+      <w:r>
+        <w:t>Rocheeva</w:t>
+      </w:r>
+      <w:proofErr w:type="spellEnd"/>
+      <w:r>
+        <w:t xml:space="preserve"> was sourced on GitHub and built upon to work with Perfect Parking.</w:t>
       </w:r>
       <w:r>
         <w:t xml:space="preserve"> </w:t>
@@ -12461,8 +12924,19 @@
           <w:sz w:val="17"/>
           <w:szCs w:val="17"/>
         </w:rPr>
-        <w:t xml:space="preserve"> detect_motion</w:t>
-      </w:r>
+        <w:t xml:space="preserve"> </w:t>
+      </w:r>
+      <w:proofErr w:type="spellStart"/>
+      <w:r>
+        <w:rPr>
+          <w:rFonts w:ascii="Consolas" w:hAnsi="Consolas" w:cs="Courier New"/>
+          <w:color w:val="000000"/>
+          <w:sz w:val="17"/>
+          <w:szCs w:val="17"/>
+        </w:rPr>
+        <w:t>detect_motion</w:t>
+      </w:r>
+      <w:proofErr w:type="spellEnd"/>
       <w:r>
         <w:rPr>
           <w:rFonts w:ascii="Consolas" w:hAnsi="Consolas" w:cs="Courier New"/>
@@ -12623,6 +13097,8 @@
         </w:rPr>
         <w:t xml:space="preserve"> </w:t>
       </w:r>
+      <w:proofErr w:type="spellStart"/>
+      <w:proofErr w:type="gramStart"/>
       <w:r>
         <w:rPr>
           <w:rFonts w:ascii="Consolas" w:hAnsi="Consolas" w:cs="Courier New"/>
@@ -12648,8 +13124,19 @@
           <w:sz w:val="17"/>
           <w:szCs w:val="17"/>
         </w:rPr>
-        <w:t>_coordinates</w:t>
-      </w:r>
+        <w:t>_</w:t>
+      </w:r>
+      <w:proofErr w:type="gramEnd"/>
+      <w:r>
+        <w:rPr>
+          <w:rFonts w:ascii="Consolas" w:hAnsi="Consolas" w:cs="Courier New"/>
+          <w:color w:val="000000"/>
+          <w:sz w:val="17"/>
+          <w:szCs w:val="17"/>
+        </w:rPr>
+        <w:t>coordinates</w:t>
+      </w:r>
+      <w:proofErr w:type="spellEnd"/>
       <w:r>
         <w:rPr>
           <w:rFonts w:ascii="Consolas" w:hAnsi="Consolas" w:cs="Courier New"/>
@@ -12728,7 +13215,18 @@
           <w:sz w:val="17"/>
           <w:szCs w:val="17"/>
         </w:rPr>
-        <w:t>    logging</w:t>
+        <w:t xml:space="preserve">    </w:t>
+      </w:r>
+      <w:proofErr w:type="spellStart"/>
+      <w:proofErr w:type="gramStart"/>
+      <w:r>
+        <w:rPr>
+          <w:rFonts w:ascii="Consolas" w:hAnsi="Consolas" w:cs="Courier New"/>
+          <w:color w:val="000000"/>
+          <w:sz w:val="17"/>
+          <w:szCs w:val="17"/>
+        </w:rPr>
+        <w:t>logging</w:t>
       </w:r>
       <w:r>
         <w:rPr>
@@ -12748,6 +13246,8 @@
         </w:rPr>
         <w:t>debug</w:t>
       </w:r>
+      <w:proofErr w:type="spellEnd"/>
+      <w:proofErr w:type="gramEnd"/>
       <w:r>
         <w:rPr>
           <w:rFonts w:ascii="Consolas" w:hAnsi="Consolas" w:cs="Courier New"/>
@@ -12897,7 +13397,27 @@
           <w:sz w:val="17"/>
           <w:szCs w:val="17"/>
         </w:rPr>
-        <w:t xml:space="preserve">    rect </w:t>
+        <w:t xml:space="preserve">    </w:t>
+      </w:r>
+      <w:proofErr w:type="spellStart"/>
+      <w:r>
+        <w:rPr>
+          <w:rFonts w:ascii="Consolas" w:hAnsi="Consolas" w:cs="Courier New"/>
+          <w:color w:val="000000"/>
+          <w:sz w:val="17"/>
+          <w:szCs w:val="17"/>
+        </w:rPr>
+        <w:t>rect</w:t>
+      </w:r>
+      <w:proofErr w:type="spellEnd"/>
+      <w:r>
+        <w:rPr>
+          <w:rFonts w:ascii="Consolas" w:hAnsi="Consolas" w:cs="Courier New"/>
+          <w:color w:val="000000"/>
+          <w:sz w:val="17"/>
+          <w:szCs w:val="17"/>
+        </w:rPr>
+        <w:t xml:space="preserve"> </w:t>
       </w:r>
       <w:r>
         <w:rPr>
@@ -12915,7 +13435,27 @@
           <w:sz w:val="17"/>
           <w:szCs w:val="17"/>
         </w:rPr>
-        <w:t xml:space="preserve"> open_cv</w:t>
+        <w:t xml:space="preserve"> </w:t>
+      </w:r>
+      <w:proofErr w:type="spellStart"/>
+      <w:r>
+        <w:rPr>
+          <w:rFonts w:ascii="Consolas" w:hAnsi="Consolas" w:cs="Courier New"/>
+          <w:color w:val="000000"/>
+          <w:sz w:val="17"/>
+          <w:szCs w:val="17"/>
+        </w:rPr>
+        <w:t>open_</w:t>
+      </w:r>
+      <w:proofErr w:type="gramStart"/>
+      <w:r>
+        <w:rPr>
+          <w:rFonts w:ascii="Consolas" w:hAnsi="Consolas" w:cs="Courier New"/>
+          <w:color w:val="000000"/>
+          <w:sz w:val="17"/>
+          <w:szCs w:val="17"/>
+        </w:rPr>
+        <w:t>cv</w:t>
       </w:r>
       <w:r>
         <w:rPr>
@@ -12935,6 +13475,8 @@
         </w:rPr>
         <w:t>boundingRect</w:t>
       </w:r>
+      <w:proofErr w:type="spellEnd"/>
+      <w:proofErr w:type="gramEnd"/>
       <w:r>
         <w:rPr>
           <w:rFonts w:ascii="Consolas" w:hAnsi="Consolas" w:cs="Courier New"/>
@@ -13013,7 +13555,18 @@
           <w:sz w:val="17"/>
           <w:szCs w:val="17"/>
         </w:rPr>
-        <w:t>    logging</w:t>
+        <w:t xml:space="preserve">    </w:t>
+      </w:r>
+      <w:proofErr w:type="spellStart"/>
+      <w:proofErr w:type="gramStart"/>
+      <w:r>
+        <w:rPr>
+          <w:rFonts w:ascii="Consolas" w:hAnsi="Consolas" w:cs="Courier New"/>
+          <w:color w:val="000000"/>
+          <w:sz w:val="17"/>
+          <w:szCs w:val="17"/>
+        </w:rPr>
+        <w:t>logging</w:t>
       </w:r>
       <w:r>
         <w:rPr>
@@ -13033,6 +13586,8 @@
         </w:rPr>
         <w:t>debug</w:t>
       </w:r>
+      <w:proofErr w:type="spellEnd"/>
+      <w:proofErr w:type="gramEnd"/>
       <w:r>
         <w:rPr>
           <w:rFonts w:ascii="Consolas" w:hAnsi="Consolas" w:cs="Courier New"/>
@@ -13049,7 +13604,27 @@
           <w:sz w:val="17"/>
           <w:szCs w:val="17"/>
         </w:rPr>
-        <w:t>"rect: %s"</w:t>
+        <w:t>"</w:t>
+      </w:r>
+      <w:proofErr w:type="spellStart"/>
+      <w:r>
+        <w:rPr>
+          <w:rFonts w:ascii="Consolas" w:hAnsi="Consolas" w:cs="Courier New"/>
+          <w:color w:val="008800"/>
+          <w:sz w:val="17"/>
+          <w:szCs w:val="17"/>
+        </w:rPr>
+        <w:t>rect</w:t>
+      </w:r>
+      <w:proofErr w:type="spellEnd"/>
+      <w:r>
+        <w:rPr>
+          <w:rFonts w:ascii="Consolas" w:hAnsi="Consolas" w:cs="Courier New"/>
+          <w:color w:val="008800"/>
+          <w:sz w:val="17"/>
+          <w:szCs w:val="17"/>
+        </w:rPr>
+        <w:t>: %s"</w:t>
       </w:r>
       <w:r>
         <w:rPr>
@@ -13067,8 +13642,19 @@
           <w:sz w:val="17"/>
           <w:szCs w:val="17"/>
         </w:rPr>
-        <w:t xml:space="preserve"> rect</w:t>
-      </w:r>
+        <w:t xml:space="preserve"> </w:t>
+      </w:r>
+      <w:proofErr w:type="spellStart"/>
+      <w:r>
+        <w:rPr>
+          <w:rFonts w:ascii="Consolas" w:hAnsi="Consolas" w:cs="Courier New"/>
+          <w:color w:val="000000"/>
+          <w:sz w:val="17"/>
+          <w:szCs w:val="17"/>
+        </w:rPr>
+        <w:t>rect</w:t>
+      </w:r>
+      <w:proofErr w:type="spellEnd"/>
       <w:r>
         <w:rPr>
           <w:rFonts w:ascii="Consolas" w:hAnsi="Consolas" w:cs="Courier New"/>
@@ -13182,7 +13768,27 @@
           <w:sz w:val="17"/>
           <w:szCs w:val="17"/>
         </w:rPr>
-        <w:t xml:space="preserve">    new_coordinates </w:t>
+        <w:t xml:space="preserve">    </w:t>
+      </w:r>
+      <w:proofErr w:type="spellStart"/>
+      <w:r>
+        <w:rPr>
+          <w:rFonts w:ascii="Consolas" w:hAnsi="Consolas" w:cs="Courier New"/>
+          <w:color w:val="000000"/>
+          <w:sz w:val="17"/>
+          <w:szCs w:val="17"/>
+        </w:rPr>
+        <w:t>new_coordinates</w:t>
+      </w:r>
+      <w:proofErr w:type="spellEnd"/>
+      <w:r>
+        <w:rPr>
+          <w:rFonts w:ascii="Consolas" w:hAnsi="Consolas" w:cs="Courier New"/>
+          <w:color w:val="000000"/>
+          <w:sz w:val="17"/>
+          <w:szCs w:val="17"/>
+        </w:rPr>
+        <w:t xml:space="preserve"> </w:t>
       </w:r>
       <w:r>
         <w:rPr>
@@ -13200,7 +13806,18 @@
           <w:sz w:val="17"/>
           <w:szCs w:val="17"/>
         </w:rPr>
-        <w:t xml:space="preserve"> coordinates</w:t>
+        <w:t xml:space="preserve"> </w:t>
+      </w:r>
+      <w:proofErr w:type="spellStart"/>
+      <w:proofErr w:type="gramStart"/>
+      <w:r>
+        <w:rPr>
+          <w:rFonts w:ascii="Consolas" w:hAnsi="Consolas" w:cs="Courier New"/>
+          <w:color w:val="000000"/>
+          <w:sz w:val="17"/>
+          <w:szCs w:val="17"/>
+        </w:rPr>
+        <w:t>coordinates</w:t>
       </w:r>
       <w:r>
         <w:rPr>
@@ -13220,6 +13837,8 @@
         </w:rPr>
         <w:t>copy</w:t>
       </w:r>
+      <w:proofErr w:type="spellEnd"/>
+      <w:proofErr w:type="gramEnd"/>
       <w:r>
         <w:rPr>
           <w:rFonts w:ascii="Consolas" w:hAnsi="Consolas" w:cs="Courier New"/>
@@ -13280,8 +13899,20 @@
           <w:sz w:val="17"/>
           <w:szCs w:val="17"/>
         </w:rPr>
-        <w:t>    new_coordinates</w:t>
-      </w:r>
+        <w:t xml:space="preserve">    </w:t>
+      </w:r>
+      <w:proofErr w:type="spellStart"/>
+      <w:r>
+        <w:rPr>
+          <w:rFonts w:ascii="Consolas" w:hAnsi="Consolas" w:cs="Courier New"/>
+          <w:color w:val="000000"/>
+          <w:sz w:val="17"/>
+          <w:szCs w:val="17"/>
+        </w:rPr>
+        <w:t>new_coordinates</w:t>
+      </w:r>
+      <w:proofErr w:type="spellEnd"/>
+      <w:proofErr w:type="gramStart"/>
       <w:r>
         <w:rPr>
           <w:rFonts w:ascii="Consolas" w:hAnsi="Consolas" w:cs="Courier New"/>
@@ -13291,6 +13922,7 @@
         </w:rPr>
         <w:t>[:,</w:t>
       </w:r>
+      <w:proofErr w:type="gramEnd"/>
       <w:r>
         <w:rPr>
           <w:rFonts w:ascii="Consolas" w:hAnsi="Consolas" w:cs="Courier New"/>
@@ -13406,8 +14038,19 @@
           <w:sz w:val="17"/>
           <w:szCs w:val="17"/>
         </w:rPr>
-        <w:t xml:space="preserve"> rect</w:t>
-      </w:r>
+        <w:t xml:space="preserve"> </w:t>
+      </w:r>
+      <w:proofErr w:type="spellStart"/>
+      <w:r>
+        <w:rPr>
+          <w:rFonts w:ascii="Consolas" w:hAnsi="Consolas" w:cs="Courier New"/>
+          <w:color w:val="000000"/>
+          <w:sz w:val="17"/>
+          <w:szCs w:val="17"/>
+        </w:rPr>
+        <w:t>rect</w:t>
+      </w:r>
+      <w:proofErr w:type="spellEnd"/>
       <w:r>
         <w:rPr>
           <w:rFonts w:ascii="Consolas" w:hAnsi="Consolas" w:cs="Courier New"/>
@@ -13486,8 +14129,20 @@
           <w:sz w:val="17"/>
           <w:szCs w:val="17"/>
         </w:rPr>
-        <w:t>    new_coordinates</w:t>
-      </w:r>
+        <w:t xml:space="preserve">    </w:t>
+      </w:r>
+      <w:proofErr w:type="spellStart"/>
+      <w:r>
+        <w:rPr>
+          <w:rFonts w:ascii="Consolas" w:hAnsi="Consolas" w:cs="Courier New"/>
+          <w:color w:val="000000"/>
+          <w:sz w:val="17"/>
+          <w:szCs w:val="17"/>
+        </w:rPr>
+        <w:t>new_coordinates</w:t>
+      </w:r>
+      <w:proofErr w:type="spellEnd"/>
+      <w:proofErr w:type="gramStart"/>
       <w:r>
         <w:rPr>
           <w:rFonts w:ascii="Consolas" w:hAnsi="Consolas" w:cs="Courier New"/>
@@ -13497,6 +14152,7 @@
         </w:rPr>
         <w:t>[:,</w:t>
       </w:r>
+      <w:proofErr w:type="gramEnd"/>
       <w:r>
         <w:rPr>
           <w:rFonts w:ascii="Consolas" w:hAnsi="Consolas" w:cs="Courier New"/>
@@ -13612,8 +14268,19 @@
           <w:sz w:val="17"/>
           <w:szCs w:val="17"/>
         </w:rPr>
-        <w:t xml:space="preserve"> rect</w:t>
-      </w:r>
+        <w:t xml:space="preserve"> </w:t>
+      </w:r>
+      <w:proofErr w:type="spellStart"/>
+      <w:r>
+        <w:rPr>
+          <w:rFonts w:ascii="Consolas" w:hAnsi="Consolas" w:cs="Courier New"/>
+          <w:color w:val="000000"/>
+          <w:sz w:val="17"/>
+          <w:szCs w:val="17"/>
+        </w:rPr>
+        <w:t>rect</w:t>
+      </w:r>
+      <w:proofErr w:type="spellEnd"/>
       <w:r>
         <w:rPr>
           <w:rFonts w:ascii="Consolas" w:hAnsi="Consolas" w:cs="Courier New"/>
@@ -13692,7 +14359,18 @@
           <w:sz w:val="17"/>
           <w:szCs w:val="17"/>
         </w:rPr>
-        <w:t>    logging</w:t>
+        <w:t xml:space="preserve">    </w:t>
+      </w:r>
+      <w:proofErr w:type="spellStart"/>
+      <w:proofErr w:type="gramStart"/>
+      <w:r>
+        <w:rPr>
+          <w:rFonts w:ascii="Consolas" w:hAnsi="Consolas" w:cs="Courier New"/>
+          <w:color w:val="000000"/>
+          <w:sz w:val="17"/>
+          <w:szCs w:val="17"/>
+        </w:rPr>
+        <w:t>logging</w:t>
       </w:r>
       <w:r>
         <w:rPr>
@@ -13712,6 +14390,8 @@
         </w:rPr>
         <w:t>debug</w:t>
       </w:r>
+      <w:proofErr w:type="spellEnd"/>
+      <w:proofErr w:type="gramEnd"/>
       <w:r>
         <w:rPr>
           <w:rFonts w:ascii="Consolas" w:hAnsi="Consolas" w:cs="Courier New"/>
@@ -13728,7 +14408,27 @@
           <w:sz w:val="17"/>
           <w:szCs w:val="17"/>
         </w:rPr>
-        <w:t>"new_coordinates: %s"</w:t>
+        <w:t>"</w:t>
+      </w:r>
+      <w:proofErr w:type="spellStart"/>
+      <w:r>
+        <w:rPr>
+          <w:rFonts w:ascii="Consolas" w:hAnsi="Consolas" w:cs="Courier New"/>
+          <w:color w:val="008800"/>
+          <w:sz w:val="17"/>
+          <w:szCs w:val="17"/>
+        </w:rPr>
+        <w:t>new_coordinates</w:t>
+      </w:r>
+      <w:proofErr w:type="spellEnd"/>
+      <w:r>
+        <w:rPr>
+          <w:rFonts w:ascii="Consolas" w:hAnsi="Consolas" w:cs="Courier New"/>
+          <w:color w:val="008800"/>
+          <w:sz w:val="17"/>
+          <w:szCs w:val="17"/>
+        </w:rPr>
+        <w:t>: %s"</w:t>
       </w:r>
       <w:r>
         <w:rPr>
@@ -13746,8 +14446,19 @@
           <w:sz w:val="17"/>
           <w:szCs w:val="17"/>
         </w:rPr>
-        <w:t xml:space="preserve"> new_coordinates</w:t>
-      </w:r>
+        <w:t xml:space="preserve"> </w:t>
+      </w:r>
+      <w:proofErr w:type="spellStart"/>
+      <w:r>
+        <w:rPr>
+          <w:rFonts w:ascii="Consolas" w:hAnsi="Consolas" w:cs="Courier New"/>
+          <w:color w:val="000000"/>
+          <w:sz w:val="17"/>
+          <w:szCs w:val="17"/>
+        </w:rPr>
+        <w:t>new_coordinates</w:t>
+      </w:r>
+      <w:proofErr w:type="spellEnd"/>
       <w:r>
         <w:rPr>
           <w:rFonts w:ascii="Consolas" w:hAnsi="Consolas" w:cs="Courier New"/>
@@ -13994,7 +14705,27 @@
           <w:sz w:val="17"/>
           <w:szCs w:val="17"/>
         </w:rPr>
-        <w:t xml:space="preserve"> open_cv</w:t>
+        <w:t xml:space="preserve"> </w:t>
+      </w:r>
+      <w:proofErr w:type="spellStart"/>
+      <w:r>
+        <w:rPr>
+          <w:rFonts w:ascii="Consolas" w:hAnsi="Consolas" w:cs="Courier New"/>
+          <w:color w:val="000000"/>
+          <w:sz w:val="17"/>
+          <w:szCs w:val="17"/>
+        </w:rPr>
+        <w:t>open_</w:t>
+      </w:r>
+      <w:proofErr w:type="gramStart"/>
+      <w:r>
+        <w:rPr>
+          <w:rFonts w:ascii="Consolas" w:hAnsi="Consolas" w:cs="Courier New"/>
+          <w:color w:val="000000"/>
+          <w:sz w:val="17"/>
+          <w:szCs w:val="17"/>
+        </w:rPr>
+        <w:t>cv</w:t>
       </w:r>
       <w:r>
         <w:rPr>
@@ -14014,6 +14745,8 @@
         </w:rPr>
         <w:t>drawContours</w:t>
       </w:r>
+      <w:proofErr w:type="spellEnd"/>
+      <w:proofErr w:type="gramEnd"/>
       <w:r>
         <w:rPr>
           <w:rFonts w:ascii="Consolas" w:hAnsi="Consolas" w:cs="Courier New"/>
@@ -14074,7 +14807,18 @@
           <w:sz w:val="17"/>
           <w:szCs w:val="17"/>
         </w:rPr>
-        <w:t>        np</w:t>
+        <w:t xml:space="preserve">        </w:t>
+      </w:r>
+      <w:proofErr w:type="spellStart"/>
+      <w:proofErr w:type="gramStart"/>
+      <w:r>
+        <w:rPr>
+          <w:rFonts w:ascii="Consolas" w:hAnsi="Consolas" w:cs="Courier New"/>
+          <w:color w:val="000000"/>
+          <w:sz w:val="17"/>
+          <w:szCs w:val="17"/>
+        </w:rPr>
+        <w:t>np</w:t>
       </w:r>
       <w:r>
         <w:rPr>
@@ -14094,6 +14838,8 @@
         </w:rPr>
         <w:t>zeros</w:t>
       </w:r>
+      <w:proofErr w:type="spellEnd"/>
+      <w:proofErr w:type="gramEnd"/>
       <w:r>
         <w:rPr>
           <w:rFonts w:ascii="Consolas" w:hAnsi="Consolas" w:cs="Courier New"/>
@@ -14103,6 +14849,7 @@
         </w:rPr>
         <w:t>((</w:t>
       </w:r>
+      <w:proofErr w:type="spellStart"/>
       <w:r>
         <w:rPr>
           <w:rFonts w:ascii="Consolas" w:hAnsi="Consolas" w:cs="Courier New"/>
@@ -14112,6 +14859,7 @@
         </w:rPr>
         <w:t>rect</w:t>
       </w:r>
+      <w:proofErr w:type="spellEnd"/>
       <w:r>
         <w:rPr>
           <w:rFonts w:ascii="Consolas" w:hAnsi="Consolas" w:cs="Courier New"/>
@@ -14146,8 +14894,19 @@
           <w:sz w:val="17"/>
           <w:szCs w:val="17"/>
         </w:rPr>
-        <w:t xml:space="preserve"> rect</w:t>
-      </w:r>
+        <w:t xml:space="preserve"> </w:t>
+      </w:r>
+      <w:proofErr w:type="spellStart"/>
+      <w:r>
+        <w:rPr>
+          <w:rFonts w:ascii="Consolas" w:hAnsi="Consolas" w:cs="Courier New"/>
+          <w:color w:val="000000"/>
+          <w:sz w:val="17"/>
+          <w:szCs w:val="17"/>
+        </w:rPr>
+        <w:t>rect</w:t>
+      </w:r>
+      <w:proofErr w:type="spellEnd"/>
       <w:r>
         <w:rPr>
           <w:rFonts w:ascii="Consolas" w:hAnsi="Consolas" w:cs="Courier New"/>
@@ -14182,8 +14941,19 @@
           <w:sz w:val="17"/>
           <w:szCs w:val="17"/>
         </w:rPr>
-        <w:t xml:space="preserve"> dtype</w:t>
-      </w:r>
+        <w:t xml:space="preserve"> </w:t>
+      </w:r>
+      <w:proofErr w:type="spellStart"/>
+      <w:r>
+        <w:rPr>
+          <w:rFonts w:ascii="Consolas" w:hAnsi="Consolas" w:cs="Courier New"/>
+          <w:color w:val="000000"/>
+          <w:sz w:val="17"/>
+          <w:szCs w:val="17"/>
+        </w:rPr>
+        <w:t>dtype</w:t>
+      </w:r>
+      <w:proofErr w:type="spellEnd"/>
       <w:r>
         <w:rPr>
           <w:rFonts w:ascii="Consolas" w:hAnsi="Consolas" w:cs="Courier New"/>
@@ -14280,7 +15050,17 @@
           <w:sz w:val="17"/>
           <w:szCs w:val="17"/>
         </w:rPr>
-        <w:t xml:space="preserve">        </w:t>
+        <w:t>     </w:t>
+      </w:r>
+      <w:proofErr w:type="gramStart"/>
+      <w:r>
+        <w:rPr>
+          <w:rFonts w:ascii="Consolas" w:hAnsi="Consolas" w:cs="Courier New"/>
+          <w:color w:val="000000"/>
+          <w:sz w:val="17"/>
+          <w:szCs w:val="17"/>
+        </w:rPr>
+        <w:t xml:space="preserve">   </w:t>
       </w:r>
       <w:r>
         <w:rPr>
@@ -14291,6 +15071,8 @@
         </w:rPr>
         <w:t>[</w:t>
       </w:r>
+      <w:proofErr w:type="spellStart"/>
+      <w:proofErr w:type="gramEnd"/>
       <w:r>
         <w:rPr>
           <w:rFonts w:ascii="Consolas" w:hAnsi="Consolas" w:cs="Courier New"/>
@@ -14300,6 +15082,7 @@
         </w:rPr>
         <w:t>new_coordinates</w:t>
       </w:r>
+      <w:proofErr w:type="spellEnd"/>
       <w:r>
         <w:rPr>
           <w:rFonts w:ascii="Consolas" w:hAnsi="Consolas" w:cs="Courier New"/>
@@ -14360,8 +15143,19 @@
           <w:sz w:val="17"/>
           <w:szCs w:val="17"/>
         </w:rPr>
-        <w:t>        contourIdx</w:t>
-      </w:r>
+        <w:t xml:space="preserve">        </w:t>
+      </w:r>
+      <w:proofErr w:type="spellStart"/>
+      <w:r>
+        <w:rPr>
+          <w:rFonts w:ascii="Consolas" w:hAnsi="Consolas" w:cs="Courier New"/>
+          <w:color w:val="000000"/>
+          <w:sz w:val="17"/>
+          <w:szCs w:val="17"/>
+        </w:rPr>
+        <w:t>contourIdx</w:t>
+      </w:r>
+      <w:proofErr w:type="spellEnd"/>
       <w:r>
         <w:rPr>
           <w:rFonts w:ascii="Consolas" w:hAnsi="Consolas" w:cs="Courier New"/>
@@ -14440,8 +15234,19 @@
           <w:sz w:val="17"/>
           <w:szCs w:val="17"/>
         </w:rPr>
-        <w:t>        color</w:t>
-      </w:r>
+        <w:t xml:space="preserve">        </w:t>
+      </w:r>
+      <w:proofErr w:type="spellStart"/>
+      <w:r>
+        <w:rPr>
+          <w:rFonts w:ascii="Consolas" w:hAnsi="Consolas" w:cs="Courier New"/>
+          <w:color w:val="000000"/>
+          <w:sz w:val="17"/>
+          <w:szCs w:val="17"/>
+        </w:rPr>
+        <w:t>color</w:t>
+      </w:r>
+      <w:proofErr w:type="spellEnd"/>
       <w:r>
         <w:rPr>
           <w:rFonts w:ascii="Consolas" w:hAnsi="Consolas" w:cs="Courier New"/>
@@ -14600,8 +15405,19 @@
           <w:sz w:val="17"/>
           <w:szCs w:val="17"/>
         </w:rPr>
-        <w:t>        lineType</w:t>
-      </w:r>
+        <w:t xml:space="preserve">        </w:t>
+      </w:r>
+      <w:proofErr w:type="spellStart"/>
+      <w:r>
+        <w:rPr>
+          <w:rFonts w:ascii="Consolas" w:hAnsi="Consolas" w:cs="Courier New"/>
+          <w:color w:val="000000"/>
+          <w:sz w:val="17"/>
+          <w:szCs w:val="17"/>
+        </w:rPr>
+        <w:t>lineType</w:t>
+      </w:r>
+      <w:proofErr w:type="spellEnd"/>
       <w:r>
         <w:rPr>
           <w:rFonts w:ascii="Consolas" w:hAnsi="Consolas" w:cs="Courier New"/>
@@ -14618,7 +15434,17 @@
           <w:sz w:val="17"/>
           <w:szCs w:val="17"/>
         </w:rPr>
-        <w:t>open_cv</w:t>
+        <w:t>open_</w:t>
+      </w:r>
+      <w:proofErr w:type="gramStart"/>
+      <w:r>
+        <w:rPr>
+          <w:rFonts w:ascii="Consolas" w:hAnsi="Consolas" w:cs="Courier New"/>
+          <w:color w:val="000000"/>
+          <w:sz w:val="17"/>
+          <w:szCs w:val="17"/>
+        </w:rPr>
+        <w:t>cv</w:t>
       </w:r>
       <w:r>
         <w:rPr>
@@ -14636,7 +15462,17 @@
           <w:sz w:val="17"/>
           <w:szCs w:val="17"/>
         </w:rPr>
-        <w:t>LINE_8</w:t>
+        <w:t>LINE</w:t>
+      </w:r>
+      <w:proofErr w:type="gramEnd"/>
+      <w:r>
+        <w:rPr>
+          <w:rFonts w:ascii="Consolas" w:hAnsi="Consolas" w:cs="Courier New"/>
+          <w:color w:val="000000"/>
+          <w:sz w:val="17"/>
+          <w:szCs w:val="17"/>
+        </w:rPr>
+        <w:t>_8</w:t>
       </w:r>
       <w:r>
         <w:rPr>
@@ -14851,6 +15687,8 @@
         </w:rPr>
         <w:t xml:space="preserve">    </w:t>
       </w:r>
+      <w:proofErr w:type="spellStart"/>
+      <w:proofErr w:type="gramStart"/>
       <w:r>
         <w:rPr>
           <w:rFonts w:ascii="Consolas" w:hAnsi="Consolas" w:cs="Courier New"/>
@@ -14878,6 +15716,7 @@
         </w:rPr>
         <w:t>mask</w:t>
       </w:r>
+      <w:proofErr w:type="gramEnd"/>
       <w:r>
         <w:rPr>
           <w:rFonts w:ascii="Consolas" w:hAnsi="Consolas" w:cs="Courier New"/>
@@ -14896,6 +15735,7 @@
         </w:rPr>
         <w:t>append</w:t>
       </w:r>
+      <w:proofErr w:type="spellEnd"/>
       <w:r>
         <w:rPr>
           <w:rFonts w:ascii="Consolas" w:hAnsi="Consolas" w:cs="Courier New"/>
@@ -14974,7 +15814,18 @@
           <w:sz w:val="17"/>
           <w:szCs w:val="17"/>
         </w:rPr>
-        <w:t>    logging</w:t>
+        <w:t xml:space="preserve">    </w:t>
+      </w:r>
+      <w:proofErr w:type="spellStart"/>
+      <w:proofErr w:type="gramStart"/>
+      <w:r>
+        <w:rPr>
+          <w:rFonts w:ascii="Consolas" w:hAnsi="Consolas" w:cs="Courier New"/>
+          <w:color w:val="000000"/>
+          <w:sz w:val="17"/>
+          <w:szCs w:val="17"/>
+        </w:rPr>
+        <w:t>logging</w:t>
       </w:r>
       <w:r>
         <w:rPr>
@@ -14994,6 +15845,8 @@
         </w:rPr>
         <w:t>debug</w:t>
       </w:r>
+      <w:proofErr w:type="spellEnd"/>
+      <w:proofErr w:type="gramEnd"/>
       <w:r>
         <w:rPr>
           <w:rFonts w:ascii="Consolas" w:hAnsi="Consolas" w:cs="Courier New"/>
@@ -15030,6 +15883,7 @@
         </w:rPr>
         <w:t xml:space="preserve"> </w:t>
       </w:r>
+      <w:proofErr w:type="spellStart"/>
       <w:r>
         <w:rPr>
           <w:rFonts w:ascii="Consolas" w:hAnsi="Consolas" w:cs="Courier New"/>
@@ -15057,6 +15911,7 @@
         </w:rPr>
         <w:t>mask</w:t>
       </w:r>
+      <w:proofErr w:type="spellEnd"/>
       <w:r>
         <w:rPr>
           <w:rFonts w:ascii="Consolas" w:hAnsi="Consolas" w:cs="Courier New"/>
@@ -15185,7 +16040,23 @@
     <w:p/>
     <w:p>
       <w:r>
-        <w:t>Protecting Private Data (Useranems, passords)</w:t>
+        <w:t>Protecting Private Data (</w:t>
+      </w:r>
+      <w:proofErr w:type="spellStart"/>
+      <w:r>
+        <w:t>Useranems</w:t>
+      </w:r>
+      <w:proofErr w:type="spellEnd"/>
+      <w:r>
+        <w:t xml:space="preserve">, </w:t>
+      </w:r>
+      <w:proofErr w:type="spellStart"/>
+      <w:r>
+        <w:t>passords</w:t>
+      </w:r>
+      <w:proofErr w:type="spellEnd"/>
+      <w:r>
+        <w:t>)</w:t>
       </w:r>
     </w:p>
     <w:p/>
@@ -15196,22 +16067,94 @@
     </w:p>
     <w:p>
       <w:r>
-        <w:t>Let's look at the architecture of the Monitor code, starting with the entry point, main.py. This script handles command-line arguments using argparse, parses the YAML data file generated by coordinates_generator.py and passes it to motion_detector.py. If an image file is passed as an argument, it generates the YAML file with the coordinates. main.py then calls the detect_motion() function of the MotionDetector class in motion_detector.py.</w:t>
-      </w:r>
-    </w:p>
-    <w:p>
-      <w:r>
-        <w:t>The MotionDetector class is the main driver for motion detection. It reads frames from the video and compares them to the previous frame using cv2.absdiff(). If the difference is above a certain threshold, it marks the frame as containing motion and uses the cv2.findContours() function to find contours around the moving objects. It then loops through each contour and checks if it is inside any of the regions defined by the YAML file. If a contour is found inside a region, it sends an HTTP POST request to a specified URL using the requests library.</w:t>
-      </w:r>
-    </w:p>
-    <w:p>
-      <w:r>
-        <w:t>The CoordinatesGenerator class in coordinates_generator.py is responsible for generating the YAML data file. It reads an image file and allows the user to click on four points to define a region of interest. It then writes the coordinates of the rectangle defined by those points to the YAML file. The class uses cv2.namedWindow() and cv2.setMouseCallback() to handle mouse events and updates the image displayed to the user with each mouse click.</w:t>
-      </w:r>
-    </w:p>
-    <w:p>
-      <w:r>
-        <w:t>The draw_contours() function in drawing_utils.py is a utility function for drawing contours and labels on an image. It takes an image and a set of coordinates, draws the contour around the coordinates, and places a label on the contour with a specified color, font, and thickness.</w:t>
+        <w:t xml:space="preserve">Let's look at the architecture of the Monitor code, starting with the entry point, main.py. This script handles command-line arguments using </w:t>
+      </w:r>
+      <w:proofErr w:type="spellStart"/>
+      <w:r>
+        <w:t>argparse</w:t>
+      </w:r>
+      <w:proofErr w:type="spellEnd"/>
+      <w:r>
+        <w:t xml:space="preserve">, parses the YAML data file generated by coordinates_generator.py and passes it to motion_detector.py. If an image file is passed as an argument, it generates the YAML file with the coordinates. main.py then calls the </w:t>
+      </w:r>
+      <w:proofErr w:type="spellStart"/>
+      <w:r>
+        <w:t>detect_</w:t>
+      </w:r>
+      <w:proofErr w:type="gramStart"/>
+      <w:r>
+        <w:t>motion</w:t>
+      </w:r>
+      <w:proofErr w:type="spellEnd"/>
+      <w:r>
+        <w:t>(</w:t>
+      </w:r>
+      <w:proofErr w:type="gramEnd"/>
+      <w:r>
+        <w:t xml:space="preserve">) function of the </w:t>
+      </w:r>
+      <w:proofErr w:type="spellStart"/>
+      <w:r>
+        <w:t>MotionDetector</w:t>
+      </w:r>
+      <w:proofErr w:type="spellEnd"/>
+      <w:r>
+        <w:t xml:space="preserve"> class in motion_detector.py.</w:t>
+      </w:r>
+    </w:p>
+    <w:p>
+      <w:r>
+        <w:t xml:space="preserve">The </w:t>
+      </w:r>
+      <w:proofErr w:type="spellStart"/>
+      <w:r>
+        <w:t>MotionDetector</w:t>
+      </w:r>
+      <w:proofErr w:type="spellEnd"/>
+      <w:r>
+        <w:t xml:space="preserve"> class is the main driver for motion detection. It reads frames from the video and compares them to the previous frame using cv2.absdiff(). If the difference is above a certain threshold, it marks the frame as containing motion and uses the cv2.findContours() function to find contours around the moving objects. It then loops through each contour and checks if it is inside any of the regions defined by the YAML file. If a contour is found inside a region, it sends an HTTP POST request to a specified URL using the requests library.</w:t>
+      </w:r>
+    </w:p>
+    <w:p>
+      <w:r>
+        <w:t xml:space="preserve">The </w:t>
+      </w:r>
+      <w:proofErr w:type="spellStart"/>
+      <w:r>
+        <w:t>CoordinatesGenerator</w:t>
+      </w:r>
+      <w:proofErr w:type="spellEnd"/>
+      <w:r>
+        <w:t xml:space="preserve"> class in coordinates_generator.py is responsible for generating the YAML data file. It reads an image file and allows the user to click on four points to define a region of interest. It then writes the coordinates of the rectangle defined by those points to the YAML file. The class uses cv2.namedWindow() and cv2.setMouseCallback() to handle mouse events and updates the image displayed to the user with each mouse click.</w:t>
+      </w:r>
+    </w:p>
+    <w:p>
+      <w:r>
+        <w:t xml:space="preserve">The </w:t>
+      </w:r>
+      <w:proofErr w:type="spellStart"/>
+      <w:r>
+        <w:t>draw_</w:t>
+      </w:r>
+      <w:proofErr w:type="gramStart"/>
+      <w:r>
+        <w:t>contours</w:t>
+      </w:r>
+      <w:proofErr w:type="spellEnd"/>
+      <w:r>
+        <w:t>(</w:t>
+      </w:r>
+      <w:proofErr w:type="gramEnd"/>
+      <w:r>
+        <w:t xml:space="preserve">) function in drawing_utils.py is a utility function for drawing contours and labels on an image. It takes an image and a set of coordinates, draws the contour around the coordinates, and places a label on the contour with a specified </w:t>
+      </w:r>
+      <w:proofErr w:type="spellStart"/>
+      <w:r>
+        <w:t>color</w:t>
+      </w:r>
+      <w:proofErr w:type="spellEnd"/>
+      <w:r>
+        <w:t>, font, and thickness.</w:t>
       </w:r>
     </w:p>
     <w:p>
@@ -15221,7 +16164,23 @@
     </w:p>
     <w:p>
       <w:r>
-        <w:t>In terms of architecture, the code follows a modular design pattern, with each file containing a set of related functions or classes. The main entry point is main.py, which coordinates the execution of the other files. The code uses several third-party libraries, including OpenCV, numpy, and requests. The MotionDetector class communicates with an external system using HTTP POST requests, making it easy to integrate the motion detection system with other systems.</w:t>
+        <w:t xml:space="preserve">In terms of architecture, the code follows a modular design pattern, with each file containing a set of related functions or classes. The main entry point is main.py, which coordinates the execution of the other files. The code uses several third-party libraries, including OpenCV, </w:t>
+      </w:r>
+      <w:proofErr w:type="spellStart"/>
+      <w:r>
+        <w:t>numpy</w:t>
+      </w:r>
+      <w:proofErr w:type="spellEnd"/>
+      <w:r>
+        <w:t xml:space="preserve">, and requests. The </w:t>
+      </w:r>
+      <w:proofErr w:type="spellStart"/>
+      <w:r>
+        <w:t>MotionDetector</w:t>
+      </w:r>
+      <w:proofErr w:type="spellEnd"/>
+      <w:r>
+        <w:t xml:space="preserve"> class communicates with an external system using HTTP POST requests, making it easy to integrate the motion detection system with other systems.</w:t>
       </w:r>
       <w:commentRangeEnd w:id="112"/>
       <w:r>
@@ -15265,7 +16224,65 @@
     <w:p>
       <w:commentRangeStart w:id="114"/>
       <w:r>
-        <w:t>models.py defines the ParkingLot and ParkingLotMonitor models. The ParkingLot model has fields for id, name, address, hours, isPaidParking, latitude, longitude, image, and parking_spaces. The ParkingLotMonitor model has fields for id, parkingLot, name, latitude,longitude, probabilityParkingAvailable, free_parking_spaces, dateTimeLastUpdated, status, and image.</w:t>
+        <w:t xml:space="preserve">models.py defines the ParkingLot and ParkingLotMonitor models. The ParkingLot model has fields for id, name, address, hours, </w:t>
+      </w:r>
+      <w:proofErr w:type="spellStart"/>
+      <w:r>
+        <w:t>isPaidParking</w:t>
+      </w:r>
+      <w:proofErr w:type="spellEnd"/>
+      <w:r>
+        <w:t xml:space="preserve">, latitude, longitude, image, and </w:t>
+      </w:r>
+      <w:proofErr w:type="spellStart"/>
+      <w:r>
+        <w:t>parking_spaces</w:t>
+      </w:r>
+      <w:proofErr w:type="spellEnd"/>
+      <w:r>
+        <w:t xml:space="preserve">. The ParkingLotMonitor model has fields for id, </w:t>
+      </w:r>
+      <w:proofErr w:type="spellStart"/>
+      <w:r>
+        <w:t>parkingLot</w:t>
+      </w:r>
+      <w:proofErr w:type="spellEnd"/>
+      <w:r>
+        <w:t xml:space="preserve">, name, </w:t>
+      </w:r>
+      <w:proofErr w:type="spellStart"/>
+      <w:proofErr w:type="gramStart"/>
+      <w:r>
+        <w:t>latitude,longitude</w:t>
+      </w:r>
+      <w:proofErr w:type="spellEnd"/>
+      <w:proofErr w:type="gramEnd"/>
+      <w:r>
+        <w:t xml:space="preserve">, </w:t>
+      </w:r>
+      <w:proofErr w:type="spellStart"/>
+      <w:r>
+        <w:t>probabilityParkingAvailable</w:t>
+      </w:r>
+      <w:proofErr w:type="spellEnd"/>
+      <w:r>
+        <w:t xml:space="preserve">, </w:t>
+      </w:r>
+      <w:proofErr w:type="spellStart"/>
+      <w:r>
+        <w:t>free_parking_spaces</w:t>
+      </w:r>
+      <w:proofErr w:type="spellEnd"/>
+      <w:r>
+        <w:t xml:space="preserve">, </w:t>
+      </w:r>
+      <w:proofErr w:type="spellStart"/>
+      <w:r>
+        <w:t>dateTimeLastUpdated</w:t>
+      </w:r>
+      <w:proofErr w:type="spellEnd"/>
+      <w:r>
+        <w:t>, status, and image.</w:t>
       </w:r>
       <w:commentRangeEnd w:id="114"/>
       <w:r>
@@ -15369,7 +16386,60 @@
         <w:t xml:space="preserve"> REST API service. When the client sends a request to the server, it includes information such as the endpoint to access, any data to send in the request body, and any headers to include with the request. The server-side code receives the request and processes it, querying the database or performing other operations based on the data included in the request. The server then sends a response back to the client, which includes a status code indicating whether the request was successful or not, any data to include in the response body, and any headers to include with the response. </w:t>
       </w:r>
       <w:r>
-        <w:t>The client-side then processes the response, displaying the data in the website for probability of parking available so the user can view it. This cycle of request and response is how the client and server are linked together in a web application.</w:t>
+        <w:t xml:space="preserve">The client-side then processes the response, displaying the data </w:t>
+      </w:r>
+      <w:proofErr w:type="gramStart"/>
+      <w:r>
+        <w:t>in</w:t>
+      </w:r>
+      <w:proofErr w:type="gramEnd"/>
+      <w:r>
+        <w:t xml:space="preserve"> the website for probability of parking available so the user can view it. This cycle of request and response is how the client and server are linked together in a web application.</w:t>
+      </w:r>
+    </w:p>
+    <w:p>
+      <w:pPr>
+        <w:jc w:val="center"/>
+      </w:pPr>
+      <w:r>
+        <w:rPr>
+          <w:noProof/>
+        </w:rPr>
+        <w:drawing>
+          <wp:inline distT="0" distB="0" distL="0" distR="0" wp14:anchorId="0CD33E01" wp14:editId="0BB882EF">
+            <wp:extent cx="4691060" cy="1691640"/>
+            <wp:effectExtent l="0" t="0" r="0" b="3810"/>
+            <wp:docPr id="5" name="Picture 5" descr="Diagram&#10;&#10;Description automatically generated"/>
+            <wp:cNvGraphicFramePr>
+              <a:graphicFrameLocks xmlns:a="http://schemas.openxmlformats.org/drawingml/2006/main" noChangeAspect="1"/>
+            </wp:cNvGraphicFramePr>
+            <a:graphic xmlns:a="http://schemas.openxmlformats.org/drawingml/2006/main">
+              <a:graphicData uri="http://schemas.openxmlformats.org/drawingml/2006/picture">
+                <pic:pic xmlns:pic="http://schemas.openxmlformats.org/drawingml/2006/picture">
+                  <pic:nvPicPr>
+                    <pic:cNvPr id="5" name="Picture 5" descr="Diagram&#10;&#10;Description automatically generated"/>
+                    <pic:cNvPicPr/>
+                  </pic:nvPicPr>
+                  <pic:blipFill>
+                    <a:blip r:embed="rId23"/>
+                    <a:stretch>
+                      <a:fillRect/>
+                    </a:stretch>
+                  </pic:blipFill>
+                  <pic:spPr>
+                    <a:xfrm>
+                      <a:off x="0" y="0"/>
+                      <a:ext cx="4702847" cy="1695890"/>
+                    </a:xfrm>
+                    <a:prstGeom prst="rect">
+                      <a:avLst/>
+                    </a:prstGeom>
+                  </pic:spPr>
+                </pic:pic>
+              </a:graphicData>
+            </a:graphic>
+          </wp:inline>
+        </w:drawing>
       </w:r>
     </w:p>
     <w:p/>
@@ -15702,8 +16772,13 @@
         <w:t>open-source</w:t>
       </w:r>
       <w:r>
-        <w:t xml:space="preserve"> computer vision and machine learning software library, which was used for image processing and analysis</w:t>
-      </w:r>
+        <w:t xml:space="preserve"> computer vision and machine learning software library, which was used for image processing and </w:t>
+      </w:r>
+      <w:proofErr w:type="gramStart"/>
+      <w:r>
+        <w:t>analysis</w:t>
+      </w:r>
+      <w:proofErr w:type="gramEnd"/>
     </w:p>
     <w:p>
       <w:r>
@@ -16680,8 +17755,8 @@
       <w:bookmarkEnd w:id="164"/>
     </w:p>
     <w:sectPr>
-      <w:footerReference w:type="default" r:id="rId23"/>
-      <w:footerReference w:type="first" r:id="rId24"/>
+      <w:footerReference w:type="default" r:id="rId24"/>
+      <w:footerReference w:type="first" r:id="rId25"/>
       <w:pgSz w:w="11906" w:h="16838" w:code="9"/>
       <w:pgMar w:top="1418" w:right="1134" w:bottom="1418" w:left="2268" w:header="709" w:footer="709" w:gutter="0"/>
       <w:cols w:space="708"/>
@@ -16989,7 +18064,7 @@
               <wp:inline distT="0" distB="0" distL="0" distR="0" wp14:anchorId="485C458B" wp14:editId="16E4B5AC">
                 <wp:extent cx="1543050" cy="600075"/>
                 <wp:effectExtent l="0" t="0" r="0" b="9525"/>
-                <wp:docPr id="3" name="Graphic 3"/>
+                <wp:docPr id="4" name="Graphic 4"/>
                 <wp:cNvGraphicFramePr>
                   <a:graphicFrameLocks xmlns:a="http://schemas.openxmlformats.org/drawingml/2006/main" noChangeAspect="1"/>
                 </wp:cNvGraphicFramePr>

</xml_diff>

<commit_message>
updated document/start of results and testing
</commit_message>
<xml_diff>
--- a/docs/thesis.docx
+++ b/docs/thesis.docx
@@ -168,30 +168,14 @@
           <w:i/>
           <w:iCs/>
         </w:rPr>
-        <w:t xml:space="preserve">This project is a Parking application for academic purpose. The aim </w:t>
-      </w:r>
-      <w:proofErr w:type="gramStart"/>
+        <w:t xml:space="preserve">This project is a Parking application for academic purpose. The aim of  </w:t>
+      </w:r>
       <w:r>
         <w:rPr>
           <w:i/>
           <w:iCs/>
         </w:rPr>
-        <w:t xml:space="preserve">of  </w:t>
-      </w:r>
-      <w:r>
-        <w:rPr>
-          <w:i/>
-          <w:iCs/>
-        </w:rPr>
-        <w:t>Perfect</w:t>
-      </w:r>
-      <w:proofErr w:type="gramEnd"/>
-      <w:r>
-        <w:rPr>
-          <w:i/>
-          <w:iCs/>
-        </w:rPr>
-        <w:t xml:space="preserve"> Parking</w:t>
+        <w:t>Perfect Parking</w:t>
       </w:r>
       <w:r>
         <w:rPr>
@@ -8442,13 +8426,8 @@
       <w:r>
         <w:t xml:space="preserve"> </w:t>
       </w:r>
-      <w:proofErr w:type="gramStart"/>
-      <w:r>
-        <w:t>It</w:t>
-      </w:r>
-      <w:proofErr w:type="gramEnd"/>
-      <w:r>
-        <w:t xml:space="preserve"> is</w:t>
+      <w:r>
+        <w:t>It is</w:t>
       </w:r>
       <w:r>
         <w:t xml:space="preserve"> ho</w:t>
@@ -8632,20 +8611,19 @@
         <w:rPr>
           <w:lang w:val="en-US"/>
         </w:rPr>
-        <w:t>No city or college live feeds</w:t>
-      </w:r>
-    </w:p>
-    <w:p>
-      <w:pPr>
+        <w:t xml:space="preserve">The scope of the Perfect Parking solution is limited to the use of prerecorded video demonstrations to showcase the car detection capabilities of the application. Due to </w:t>
+      </w:r>
+      <w:r>
         <w:rPr>
           <w:lang w:val="en-US"/>
         </w:rPr>
-      </w:pPr>
+        <w:t xml:space="preserve">time and </w:t>
+      </w:r>
       <w:r>
         <w:rPr>
           <w:lang w:val="en-US"/>
         </w:rPr>
-        <w:t>Prerecorded video demonstration car (object) detection and a sever demonstration end user usage and product viability.</w:t>
+        <w:t>budget constraints, live feeds from cities or colleges were not included in the scope of the project. Instead, prerecorded videos were used to demonstrate the application's ability to detect available parking spaces. The solution also includes a server demonstration to showcase the end-user usage of the application and its overall viability as a product. By focusing on these key aspects of the application, the scope of the solution is narrowed, allowing for a more focused and efficient development process.</w:t>
       </w:r>
     </w:p>
     <w:p>
@@ -8688,32 +8666,11 @@
         <w:t xml:space="preserve">. The report </w:t>
       </w:r>
       <w:r>
-        <w:t xml:space="preserve">has four </w:t>
-      </w:r>
-      <w:proofErr w:type="spellStart"/>
-      <w:r>
-        <w:t>chapets</w:t>
-      </w:r>
-      <w:proofErr w:type="spellEnd"/>
-      <w:r>
-        <w:t xml:space="preserve">, lit review, </w:t>
-      </w:r>
-      <w:proofErr w:type="spellStart"/>
-      <w:r>
-        <w:t>analaysisi</w:t>
-      </w:r>
-      <w:proofErr w:type="spellEnd"/>
-      <w:r>
-        <w:t xml:space="preserve">, design and </w:t>
-      </w:r>
-      <w:proofErr w:type="spellStart"/>
-      <w:r>
-        <w:t>colu</w:t>
+        <w:t>has four chapets, lit review, analaysisi, design and colu</w:t>
       </w:r>
       <w:r>
         <w:t>lusions</w:t>
       </w:r>
-      <w:proofErr w:type="spellEnd"/>
       <w:r>
         <w:t xml:space="preserve"> gratitude to those who contributed to the project. The report also includes an Abstract, which provides a brief overview of the project's purpose, scope, methods, and findings. A table of contents and a table of figures are generated automatically, providing a quick and easy way for readers to navigate through the report.</w:t>
       </w:r>
@@ -9580,21 +9537,7 @@
         <w:rPr>
           <w:lang w:val="en-US"/>
         </w:rPr>
-        <w:t xml:space="preserve">This is accomplished by employing </w:t>
-      </w:r>
-      <w:proofErr w:type="gramStart"/>
-      <w:r>
-        <w:rPr>
-          <w:lang w:val="en-US"/>
-        </w:rPr>
-        <w:t>a number of</w:t>
-      </w:r>
-      <w:proofErr w:type="gramEnd"/>
-      <w:r>
-        <w:rPr>
-          <w:lang w:val="en-US"/>
-        </w:rPr>
-        <w:t xml:space="preserve"> classifiers, each of which is trained to quickly reject negative samples. As a result, there are fewer false positives because the algorithm can swiftly reject pictures that don't include the object of interest.</w:t>
+        <w:t>This is accomplished by employing a number of classifiers, each of which is trained to quickly reject negative samples. As a result, there are fewer false positives because the algorithm can swiftly reject pictures that don't include the object of interest.</w:t>
       </w:r>
       <w:sdt>
         <w:sdtPr>
@@ -9689,101 +9632,37 @@
         <w:rPr>
           <w:lang w:val="en-US"/>
         </w:rPr>
-        <w:t xml:space="preserve"> Several pre-trained cascading classifiers, including the well-known </w:t>
-      </w:r>
-      <w:proofErr w:type="spellStart"/>
-      <w:r>
+        <w:t xml:space="preserve"> Several pre-trained cascading classifiers, including the well-known Haar cascades for face detection, are available in OpenCV for object detection.</w:t>
+      </w:r>
+    </w:p>
+    <w:p>
+      <w:pPr>
+        <w:pStyle w:val="Heading3"/>
         <w:rPr>
           <w:lang w:val="en-US"/>
         </w:rPr>
-        <w:t>Haar</w:t>
-      </w:r>
-      <w:proofErr w:type="spellEnd"/>
+      </w:pPr>
+      <w:bookmarkStart w:id="45" w:name="_Toc133322549"/>
       <w:r>
         <w:rPr>
           <w:lang w:val="en-US"/>
         </w:rPr>
-        <w:t xml:space="preserve"> cascades for face detection, are available in OpenCV for object detection.</w:t>
-      </w:r>
-    </w:p>
-    <w:p>
-      <w:pPr>
-        <w:pStyle w:val="Heading3"/>
+        <w:t>Haar-like feature</w:t>
+      </w:r>
+      <w:bookmarkEnd w:id="45"/>
+    </w:p>
+    <w:bookmarkEnd w:id="41"/>
+    <w:p>
+      <w:pPr>
         <w:rPr>
           <w:lang w:val="en-US"/>
         </w:rPr>
       </w:pPr>
-      <w:bookmarkStart w:id="45" w:name="_Toc133322549"/>
-      <w:proofErr w:type="spellStart"/>
       <w:r>
         <w:rPr>
           <w:lang w:val="en-US"/>
         </w:rPr>
-        <w:t>Haar</w:t>
-      </w:r>
-      <w:proofErr w:type="spellEnd"/>
-      <w:r>
-        <w:rPr>
-          <w:lang w:val="en-US"/>
-        </w:rPr>
-        <w:t>-like feature</w:t>
-      </w:r>
-      <w:bookmarkEnd w:id="45"/>
-    </w:p>
-    <w:bookmarkEnd w:id="41"/>
-    <w:p>
-      <w:pPr>
-        <w:rPr>
-          <w:lang w:val="en-US"/>
-        </w:rPr>
-      </w:pPr>
-      <w:r>
-        <w:rPr>
-          <w:lang w:val="en-US"/>
-        </w:rPr>
-        <w:t xml:space="preserve">An image feature type used in computer vision for object detection is called a </w:t>
-      </w:r>
-      <w:proofErr w:type="spellStart"/>
-      <w:r>
-        <w:rPr>
-          <w:lang w:val="en-US"/>
-        </w:rPr>
-        <w:t>Haar</w:t>
-      </w:r>
-      <w:proofErr w:type="spellEnd"/>
-      <w:r>
-        <w:rPr>
-          <w:lang w:val="en-US"/>
-        </w:rPr>
-        <w:t xml:space="preserve">-like feature. They have the name of the </w:t>
-      </w:r>
-      <w:proofErr w:type="spellStart"/>
-      <w:r>
-        <w:rPr>
-          <w:lang w:val="en-US"/>
-        </w:rPr>
-        <w:t>Haar</w:t>
-      </w:r>
-      <w:proofErr w:type="spellEnd"/>
-      <w:r>
-        <w:rPr>
-          <w:lang w:val="en-US"/>
-        </w:rPr>
-        <w:t xml:space="preserve"> wavelet, which Alfred </w:t>
-      </w:r>
-      <w:proofErr w:type="spellStart"/>
-      <w:r>
-        <w:rPr>
-          <w:lang w:val="en-US"/>
-        </w:rPr>
-        <w:t>Haar</w:t>
-      </w:r>
-      <w:proofErr w:type="spellEnd"/>
-      <w:r>
-        <w:rPr>
-          <w:lang w:val="en-US"/>
-        </w:rPr>
-        <w:t>, a Hungarian mathematician, initially proposed in 1909.</w:t>
+        <w:t>An image feature type used in computer vision for object detection is called a Haar-like feature. They have the name of the Haar wavelet, which Alfred Haar, a Hungarian mathematician, initially proposed in 1909.</w:t>
       </w:r>
       <w:sdt>
         <w:sdtPr>
@@ -9827,104 +9706,20 @@
         <w:rPr>
           <w:lang w:val="en-US"/>
         </w:rPr>
-        <w:t xml:space="preserve"> The mathematical function known as the </w:t>
-      </w:r>
-      <w:proofErr w:type="spellStart"/>
-      <w:r>
+        <w:t xml:space="preserve"> The mathematical function known as the Haar wavelet can be used to break down a signal or image into a collection of wavelet coefficients.</w:t>
+      </w:r>
+    </w:p>
+    <w:p>
+      <w:pPr>
         <w:rPr>
           <w:lang w:val="en-US"/>
         </w:rPr>
-        <w:t>Haar</w:t>
-      </w:r>
-      <w:proofErr w:type="spellEnd"/>
+      </w:pPr>
       <w:r>
         <w:rPr>
           <w:lang w:val="en-US"/>
         </w:rPr>
-        <w:t xml:space="preserve"> wavelet can be used to break down a signal or image into a collection of wavelet coefficients.</w:t>
-      </w:r>
-    </w:p>
-    <w:p>
-      <w:pPr>
-        <w:rPr>
-          <w:lang w:val="en-US"/>
-        </w:rPr>
-      </w:pPr>
-      <w:r>
-        <w:rPr>
-          <w:lang w:val="en-US"/>
-        </w:rPr>
-        <w:t xml:space="preserve">By comparing the average pixel values in adjacent rectangular regions of an image, </w:t>
-      </w:r>
-      <w:proofErr w:type="spellStart"/>
-      <w:r>
-        <w:rPr>
-          <w:lang w:val="en-US"/>
-        </w:rPr>
-        <w:t>Haar</w:t>
-      </w:r>
-      <w:proofErr w:type="spellEnd"/>
-      <w:r>
-        <w:rPr>
-          <w:lang w:val="en-US"/>
-        </w:rPr>
-        <w:t xml:space="preserve">-like features can be extracted from the </w:t>
-      </w:r>
-      <w:proofErr w:type="spellStart"/>
-      <w:r>
-        <w:rPr>
-          <w:lang w:val="en-US"/>
-        </w:rPr>
-        <w:t>Haar</w:t>
-      </w:r>
-      <w:proofErr w:type="spellEnd"/>
-      <w:r>
-        <w:rPr>
-          <w:lang w:val="en-US"/>
-        </w:rPr>
-        <w:t xml:space="preserve"> wavelet. The difference between the sum of pixel intensities in a rectangular region with a light </w:t>
-      </w:r>
-      <w:proofErr w:type="spellStart"/>
-      <w:r>
-        <w:rPr>
-          <w:lang w:val="en-US"/>
-        </w:rPr>
-        <w:t>colour</w:t>
-      </w:r>
-      <w:proofErr w:type="spellEnd"/>
-      <w:r>
-        <w:rPr>
-          <w:lang w:val="en-US"/>
-        </w:rPr>
-        <w:t xml:space="preserve"> and the sum of pixel intensities in a rectangle region with a dark </w:t>
-      </w:r>
-      <w:proofErr w:type="spellStart"/>
-      <w:r>
-        <w:rPr>
-          <w:lang w:val="en-US"/>
-        </w:rPr>
-        <w:t>colour</w:t>
-      </w:r>
-      <w:proofErr w:type="spellEnd"/>
-      <w:r>
-        <w:rPr>
-          <w:lang w:val="en-US"/>
-        </w:rPr>
-        <w:t xml:space="preserve"> is the precise definition of </w:t>
-      </w:r>
-      <w:proofErr w:type="spellStart"/>
-      <w:r>
-        <w:rPr>
-          <w:lang w:val="en-US"/>
-        </w:rPr>
-        <w:t>Haar</w:t>
-      </w:r>
-      <w:proofErr w:type="spellEnd"/>
-      <w:r>
-        <w:rPr>
-          <w:lang w:val="en-US"/>
-        </w:rPr>
-        <w:t>-like features.</w:t>
+        <w:t>By comparing the average pixel values in adjacent rectangular regions of an image, Haar-like features can be extracted from the Haar wavelet. The difference between the sum of pixel intensities in a rectangular region with a light colour and the sum of pixel intensities in a rectangle region with a dark colour is the precise definition of Haar-like features.</w:t>
       </w:r>
       <w:sdt>
         <w:sdtPr>
@@ -9975,62 +9770,20 @@
         <w:rPr>
           <w:lang w:val="en-US"/>
         </w:rPr>
-        <w:t xml:space="preserve">These rectangular areas can be positioned anywhere in the image and come in a variety of sizes and shapes. It is feasible to gather details about the texture and structure of a picture at various levels of granularity by computing </w:t>
-      </w:r>
-      <w:proofErr w:type="spellStart"/>
-      <w:r>
+        <w:t>These rectangular areas can be positioned anywhere in the image and come in a variety of sizes and shapes. It is feasible to gather details about the texture and structure of a picture at various levels of granularity by computing Haar-like features at various scales and positions in the image.</w:t>
+      </w:r>
+    </w:p>
+    <w:p>
+      <w:pPr>
         <w:rPr>
           <w:lang w:val="en-US"/>
         </w:rPr>
-        <w:t>Haar</w:t>
-      </w:r>
-      <w:proofErr w:type="spellEnd"/>
+      </w:pPr>
       <w:r>
         <w:rPr>
           <w:lang w:val="en-US"/>
         </w:rPr>
-        <w:t>-like features at various scales and positions in the image.</w:t>
-      </w:r>
-    </w:p>
-    <w:p>
-      <w:pPr>
-        <w:rPr>
-          <w:lang w:val="en-US"/>
-        </w:rPr>
-      </w:pPr>
-      <w:r>
-        <w:rPr>
-          <w:lang w:val="en-US"/>
-        </w:rPr>
-        <w:t xml:space="preserve">The Viola-Jones object detection technique, a well-liked algorithm for face detection in photos, makes use of </w:t>
-      </w:r>
-      <w:proofErr w:type="spellStart"/>
-      <w:r>
-        <w:rPr>
-          <w:lang w:val="en-US"/>
-        </w:rPr>
-        <w:t>Haar</w:t>
-      </w:r>
-      <w:proofErr w:type="spellEnd"/>
-      <w:r>
-        <w:rPr>
-          <w:lang w:val="en-US"/>
-        </w:rPr>
-        <w:t xml:space="preserve">-like features. In this approach, a classifier is trained to differentiate between positive instances (pictures containing the item of interest, such as faces) and negative examples (images devoid of the object of interest), using a set of </w:t>
-      </w:r>
-      <w:proofErr w:type="spellStart"/>
-      <w:r>
-        <w:rPr>
-          <w:lang w:val="en-US"/>
-        </w:rPr>
-        <w:t>Haar</w:t>
-      </w:r>
-      <w:proofErr w:type="spellEnd"/>
-      <w:r>
-        <w:rPr>
-          <w:lang w:val="en-US"/>
-        </w:rPr>
-        <w:t>-like characteristics computed for each sub-region of an input image</w:t>
+        <w:t>The Viola-Jones object detection technique, a well-liked algorithm for face detection in photos, makes use of Haar-like features. In this approach, a classifier is trained to differentiate between positive instances (pictures containing the item of interest, such as faces) and negative examples (images devoid of the object of interest), using a set of Haar-like characteristics computed for each sub-region of an input image</w:t>
       </w:r>
       <w:r>
         <w:rPr>
@@ -10087,47 +9840,19 @@
         <w:rPr>
           <w:lang w:val="en-US"/>
         </w:rPr>
-        <w:t xml:space="preserve">One of the advantages of using </w:t>
-      </w:r>
-      <w:proofErr w:type="spellStart"/>
+        <w:t>One of the advantages of using Haar-like features for object detection is their computational efficiency</w:t>
+      </w:r>
       <w:r>
         <w:rPr>
           <w:lang w:val="en-US"/>
         </w:rPr>
-        <w:t>Haar</w:t>
-      </w:r>
-      <w:proofErr w:type="spellEnd"/>
+        <w:t>.</w:t>
+      </w:r>
       <w:r>
         <w:rPr>
           <w:lang w:val="en-US"/>
         </w:rPr>
-        <w:t>-like features for object detection is their computational efficiency</w:t>
-      </w:r>
-      <w:r>
-        <w:rPr>
-          <w:lang w:val="en-US"/>
-        </w:rPr>
-        <w:t>.</w:t>
-      </w:r>
-      <w:r>
-        <w:rPr>
-          <w:lang w:val="en-US"/>
-        </w:rPr>
-        <w:t xml:space="preserve"> They are suitable for real-time applications like video surveillance since they are rapid and effective to compute </w:t>
-      </w:r>
-      <w:proofErr w:type="spellStart"/>
-      <w:r>
-        <w:rPr>
-          <w:lang w:val="en-US"/>
-        </w:rPr>
-        <w:t>utilising</w:t>
-      </w:r>
-      <w:proofErr w:type="spellEnd"/>
-      <w:r>
-        <w:rPr>
-          <w:lang w:val="en-US"/>
-        </w:rPr>
-        <w:t xml:space="preserve"> integral images.</w:t>
+        <w:t xml:space="preserve"> They are suitable for real-time applications like video surveillance since they are rapid and effective to compute utilising integral images.</w:t>
       </w:r>
       <w:sdt>
         <w:sdtPr>
@@ -10199,19 +9924,11 @@
         </w:rPr>
         <w:t xml:space="preserve">In this project, </w:t>
       </w:r>
-      <w:proofErr w:type="gramStart"/>
       <w:r>
         <w:rPr>
           <w:lang w:val="en-US"/>
         </w:rPr>
-        <w:t>The</w:t>
-      </w:r>
-      <w:proofErr w:type="gramEnd"/>
-      <w:r>
-        <w:rPr>
-          <w:lang w:val="en-US"/>
-        </w:rPr>
-        <w:t xml:space="preserve"> </w:t>
+        <w:t xml:space="preserve">The </w:t>
       </w:r>
       <w:r>
         <w:rPr>
@@ -10469,15 +10186,7 @@
     </w:p>
     <w:p>
       <w:r>
-        <w:t>under the headings of (</w:t>
-      </w:r>
-      <w:proofErr w:type="spellStart"/>
-      <w:r>
-        <w:t>i</w:t>
-      </w:r>
-      <w:proofErr w:type="spellEnd"/>
-      <w:r>
-        <w:t>) sub</w:t>
+        <w:t>under the headings of (i) sub</w:t>
       </w:r>
       <w:r>
         <w:t>-</w:t>
@@ -10650,15 +10359,7 @@
     </w:p>
     <w:p>
       <w:r>
-        <w:t xml:space="preserve">Perfect Parking is a web application that will allow users to find parking in a city. The application will allow users to search for parking near a specific </w:t>
-      </w:r>
-      <w:proofErr w:type="gramStart"/>
-      <w:r>
-        <w:t>location, and</w:t>
-      </w:r>
-      <w:proofErr w:type="gramEnd"/>
-      <w:r>
-        <w:t xml:space="preserve"> will show the user data the nearest parking to their location.</w:t>
+        <w:t>Perfect Parking is a web application that will allow users to find parking in a city. The application will allow users to search for parking near a specific location, and will show the user data the nearest parking to their location.</w:t>
       </w:r>
     </w:p>
     <w:p>
@@ -11414,15 +11115,7 @@
         </w:numPr>
       </w:pPr>
       <w:r>
-        <w:t xml:space="preserve">The application logs the user </w:t>
-      </w:r>
-      <w:proofErr w:type="gramStart"/>
-      <w:r>
-        <w:t>in to</w:t>
-      </w:r>
-      <w:proofErr w:type="gramEnd"/>
-      <w:r>
-        <w:t xml:space="preserve"> the application.</w:t>
+        <w:t>The application logs the user in to the application.</w:t>
       </w:r>
     </w:p>
     <w:p>
@@ -11451,15 +11144,7 @@
         </w:numPr>
       </w:pPr>
       <w:r>
-        <w:t xml:space="preserve">If the user enters </w:t>
-      </w:r>
-      <w:proofErr w:type="gramStart"/>
-      <w:r>
-        <w:t>an</w:t>
-      </w:r>
-      <w:proofErr w:type="gramEnd"/>
-      <w:r>
-        <w:t xml:space="preserve"> username that is not registered to an account, the application will display an error message.</w:t>
+        <w:t>If the user enters an username that is not registered to an account, the application will display an error message.</w:t>
       </w:r>
     </w:p>
     <w:p>
@@ -12084,15 +11769,7 @@
     </w:p>
     <w:p>
       <w:r>
-        <w:t xml:space="preserve">This being a trial application, with a limited budget and permission problems, for the purpose of a university project, the client application will receive a video stream from a </w:t>
-      </w:r>
-      <w:proofErr w:type="spellStart"/>
-      <w:r>
-        <w:t>prerecorded</w:t>
-      </w:r>
-      <w:proofErr w:type="spellEnd"/>
-      <w:r>
-        <w:t xml:space="preserve"> local video file instead of a camera.</w:t>
+        <w:t>This being a trial application, with a limited budget and permission problems, for the purpose of a university project, the client application will receive a video stream from a prerecorded local video file instead of a camera.</w:t>
       </w:r>
     </w:p>
     <w:p>
@@ -12260,73 +11937,17 @@
     </w:p>
     <w:p>
       <w:r>
-        <w:t>The "ParkingLotMonitor" table has six columns: "Id" (primary key), "</w:t>
-      </w:r>
-      <w:proofErr w:type="spellStart"/>
-      <w:r>
-        <w:t>ParkingLotId</w:t>
-      </w:r>
-      <w:proofErr w:type="spellEnd"/>
-      <w:r>
-        <w:t>" (foreign key), "</w:t>
-      </w:r>
-      <w:proofErr w:type="spellStart"/>
-      <w:r>
-        <w:t>ProbabilityParkingAvailable</w:t>
-      </w:r>
-      <w:proofErr w:type="spellEnd"/>
-      <w:r>
-        <w:t>", "</w:t>
-      </w:r>
-      <w:proofErr w:type="spellStart"/>
-      <w:r>
-        <w:t>LastUpdated</w:t>
-      </w:r>
-      <w:proofErr w:type="spellEnd"/>
-      <w:r>
-        <w:t>", "Status", and "</w:t>
-      </w:r>
-      <w:proofErr w:type="spellStart"/>
-      <w:r>
-        <w:t>DataTime</w:t>
-      </w:r>
-      <w:proofErr w:type="spellEnd"/>
-      <w:r>
-        <w:t>". This table tracks the parking availability at each parking lot monitored by the application. The "</w:t>
-      </w:r>
-      <w:proofErr w:type="spellStart"/>
-      <w:r>
-        <w:t>ParkingLotId</w:t>
-      </w:r>
-      <w:proofErr w:type="spellEnd"/>
-      <w:r>
-        <w:t>" column acts as a connection point, linking the "ParkingLotMonitor" table to the "ParkingLot" table.</w:t>
-      </w:r>
-    </w:p>
-    <w:p>
-      <w:r>
-        <w:t>The "ParkingLot" table has seven columns: "Id" (primary key), "Name", "Address", "Image", "Hours", "</w:t>
-      </w:r>
-      <w:proofErr w:type="spellStart"/>
-      <w:r>
-        <w:t>IsPaidParking</w:t>
-      </w:r>
-      <w:proofErr w:type="spellEnd"/>
-      <w:r>
-        <w:t>", "Latitude", and "Longitude". This table stores information about each parking lot, including its name, address, image, hours of operation, and whether it is a paid parking lot. The "Latitude" and "Longitude" columns allow the parking application to display the parking lot location on a map.</w:t>
-      </w:r>
-    </w:p>
-    <w:p>
-      <w:r>
-        <w:t>The diagrams depict a relationship between the "ParkingLotMonitor" and "ParkingLot" tables using the "has" symbol. The "</w:t>
-      </w:r>
-      <w:proofErr w:type="spellStart"/>
-      <w:r>
-        <w:t>ParkingLotId</w:t>
-      </w:r>
-      <w:proofErr w:type="spellEnd"/>
-      <w:r>
-        <w:t>" column in the "ParkingLotMonitor" table serves as a foreign key to link the two tables, allowing the application to track parking availability at each parking lot.</w:t>
+        <w:t>The "ParkingLotMonitor" table has six columns: "Id" (primary key), "ParkingLotId" (foreign key), "ProbabilityParkingAvailable", "LastUpdated", "Status", and "DataTime". This table tracks the parking availability at each parking lot monitored by the application. The "ParkingLotId" column acts as a connection point, linking the "ParkingLotMonitor" table to the "ParkingLot" table.</w:t>
+      </w:r>
+    </w:p>
+    <w:p>
+      <w:r>
+        <w:t>The "ParkingLot" table has seven columns: "Id" (primary key), "Name", "Address", "Image", "Hours", "IsPaidParking", "Latitude", and "Longitude". This table stores information about each parking lot, including its name, address, image, hours of operation, and whether it is a paid parking lot. The "Latitude" and "Longitude" columns allow the parking application to display the parking lot location on a map.</w:t>
+      </w:r>
+    </w:p>
+    <w:p>
+      <w:r>
+        <w:t>The diagrams depict a relationship between the "ParkingLotMonitor" and "ParkingLot" tables using the "has" symbol. The "ParkingLotId" column in the "ParkingLotMonitor" table serves as a foreign key to link the two tables, allowing the application to track parking availability at each parking lot.</w:t>
       </w:r>
     </w:p>
     <w:p/>
@@ -12455,36 +12076,12 @@
     </w:p>
     <w:p>
       <w:r>
-        <w:t xml:space="preserve">The app then queries multiple parking lot monitors, </w:t>
-      </w:r>
-      <w:proofErr w:type="spellStart"/>
-      <w:r>
-        <w:t>HenryStParkingLotMonitor</w:t>
-      </w:r>
-      <w:proofErr w:type="spellEnd"/>
-      <w:r>
-        <w:t xml:space="preserve">, </w:t>
-      </w:r>
-      <w:proofErr w:type="spellStart"/>
-      <w:r>
-        <w:t>LowerHartstongeParkingLotMonitor</w:t>
-      </w:r>
-      <w:proofErr w:type="spellEnd"/>
-      <w:r>
-        <w:t>, MallowStreetPart1ParkingLotMonitor, and MallowStreetPart2ParkingLotMonitor, to check if parking is available in each lot.</w:t>
-      </w:r>
-    </w:p>
-    <w:p>
-      <w:r>
-        <w:t xml:space="preserve">The </w:t>
-      </w:r>
-      <w:proofErr w:type="spellStart"/>
-      <w:r>
-        <w:t>HenryStParkingLotMonitor</w:t>
-      </w:r>
-      <w:proofErr w:type="spellEnd"/>
-      <w:r>
-        <w:t xml:space="preserve"> responds that parking </w:t>
+        <w:t>The app then queries multiple parking lot monitors, HenryStParkingLotMonitor, LowerHartstongeParkingLotMonitor, MallowStreetPart1ParkingLotMonitor, and MallowStreetPart2ParkingLotMonitor, to check if parking is available in each lot.</w:t>
+      </w:r>
+    </w:p>
+    <w:p>
+      <w:r>
+        <w:t xml:space="preserve">The HenryStParkingLotMonitor responds that parking </w:t>
       </w:r>
       <w:r>
         <w:t xml:space="preserve">is </w:t>
@@ -12496,15 +12093,7 @@
         <w:t xml:space="preserve"> available</w:t>
       </w:r>
       <w:r>
-        <w:t xml:space="preserve">, the </w:t>
-      </w:r>
-      <w:proofErr w:type="spellStart"/>
-      <w:r>
-        <w:t>LowerHartstongeParkingLotMonitor</w:t>
-      </w:r>
-      <w:proofErr w:type="spellEnd"/>
-      <w:r>
-        <w:t xml:space="preserve"> responds 87%, MallowStreetPart1ParkingLotMonitor 65%, and MallowStreetPart2ParkingLotMonitor 45%</w:t>
+        <w:t>, the LowerHartstongeParkingLotMonitor responds 87%, MallowStreetPart1ParkingLotMonitor 65%, and MallowStreetPart2ParkingLotMonitor 45%</w:t>
       </w:r>
       <w:r>
         <w:t>.</w:t>
@@ -12518,23 +12107,7 @@
         <w:t>lication then</w:t>
       </w:r>
       <w:r>
-        <w:t xml:space="preserve"> sends a response to the user indicating that there are 3 parking lots available near their location, with the names </w:t>
-      </w:r>
-      <w:proofErr w:type="spellStart"/>
-      <w:r>
-        <w:t>HenrySt</w:t>
-      </w:r>
-      <w:proofErr w:type="spellEnd"/>
-      <w:r>
-        <w:t xml:space="preserve">, </w:t>
-      </w:r>
-      <w:proofErr w:type="spellStart"/>
-      <w:r>
-        <w:t>LowerHartstonge</w:t>
-      </w:r>
-      <w:proofErr w:type="spellEnd"/>
-      <w:r>
-        <w:t>, and MallowStreetPart1.</w:t>
+        <w:t xml:space="preserve"> sends a response to the user indicating that there are 3 parking lots available near their location, with the names HenrySt, LowerHartstonge, and MallowStreetPart1.</w:t>
       </w:r>
     </w:p>
     <w:p>
@@ -12600,34 +12173,13 @@
         <w:t>s</w:t>
       </w:r>
       <w:r>
-        <w:t xml:space="preserve"> the </w:t>
-      </w:r>
-      <w:proofErr w:type="spellStart"/>
-      <w:r>
-        <w:t>Haar</w:t>
-      </w:r>
-      <w:proofErr w:type="spellEnd"/>
-      <w:r>
-        <w:t xml:space="preserve"> Cascade Classifier, which is a machine learning-based approach for object detection. The </w:t>
-      </w:r>
-      <w:proofErr w:type="spellStart"/>
-      <w:r>
-        <w:t>Haar</w:t>
-      </w:r>
-      <w:proofErr w:type="spellEnd"/>
-      <w:r>
-        <w:t xml:space="preserve"> Cascade Classifier works by detecting features in an image that are characteristic of the object being detected, such as edges, corners, and lines. These features are then used to classify the object.</w:t>
+        <w:t xml:space="preserve"> the Haar Cascade Classifier, which is a machine learning-based approach for object detection. The Haar Cascade Classifier works by detecting features in an image that are characteristic of the object being detected, such as edges, corners, and lines. These features are then used to classify the object.</w:t>
       </w:r>
       <w:r>
         <w:t xml:space="preserve"> </w:t>
       </w:r>
-      <w:proofErr w:type="spellStart"/>
-      <w:r>
-        <w:t>Haar</w:t>
-      </w:r>
-      <w:proofErr w:type="spellEnd"/>
-      <w:r>
-        <w:t xml:space="preserve"> Cascade Classifier</w:t>
+      <w:r>
+        <w:t>Haar Cascade Classifier</w:t>
       </w:r>
       <w:r>
         <w:t>s</w:t>
@@ -12664,15 +12216,7 @@
       </w:r>
       <w:commentRangeStart w:id="108"/>
       <w:r>
-        <w:t xml:space="preserve">project code uses the </w:t>
-      </w:r>
-      <w:proofErr w:type="spellStart"/>
-      <w:r>
-        <w:t>Haar</w:t>
-      </w:r>
-      <w:proofErr w:type="spellEnd"/>
-      <w:r>
-        <w:t xml:space="preserve"> Cascade Classifier </w:t>
+        <w:t xml:space="preserve">project code uses the Haar Cascade Classifier </w:t>
       </w:r>
       <w:commentRangeEnd w:id="108"/>
       <w:r>
@@ -12791,15 +12335,7 @@
     <w:p>
       <w:commentRangeStart w:id="112"/>
       <w:r>
-        <w:t xml:space="preserve">The Perfect Parking Server receives parking status data from client applications. A client monitor app is responsible for processing video and determining if parking is available. A proof-of-concept project by Olga </w:t>
-      </w:r>
-      <w:proofErr w:type="spellStart"/>
-      <w:r>
-        <w:t>Rocheeva</w:t>
-      </w:r>
-      <w:proofErr w:type="spellEnd"/>
-      <w:r>
-        <w:t xml:space="preserve"> was sourced on GitHub and built upon to work with Perfect Parking.</w:t>
+        <w:t>The Perfect Parking Server receives parking status data from client applications. A client monitor app is responsible for processing video and determining if parking is available. A proof-of-concept project by Olga Rocheeva was sourced on GitHub and built upon to work with Perfect Parking.</w:t>
       </w:r>
       <w:r>
         <w:t xml:space="preserve"> </w:t>
@@ -12924,19 +12460,8 @@
           <w:sz w:val="17"/>
           <w:szCs w:val="17"/>
         </w:rPr>
-        <w:t xml:space="preserve"> </w:t>
-      </w:r>
-      <w:proofErr w:type="spellStart"/>
-      <w:r>
-        <w:rPr>
-          <w:rFonts w:ascii="Consolas" w:hAnsi="Consolas" w:cs="Courier New"/>
-          <w:color w:val="000000"/>
-          <w:sz w:val="17"/>
-          <w:szCs w:val="17"/>
-        </w:rPr>
-        <w:t>detect_motion</w:t>
-      </w:r>
-      <w:proofErr w:type="spellEnd"/>
+        <w:t xml:space="preserve"> detect_motion</w:t>
+      </w:r>
       <w:r>
         <w:rPr>
           <w:rFonts w:ascii="Consolas" w:hAnsi="Consolas" w:cs="Courier New"/>
@@ -13097,8 +12622,6 @@
         </w:rPr>
         <w:t xml:space="preserve"> </w:t>
       </w:r>
-      <w:proofErr w:type="spellStart"/>
-      <w:proofErr w:type="gramStart"/>
       <w:r>
         <w:rPr>
           <w:rFonts w:ascii="Consolas" w:hAnsi="Consolas" w:cs="Courier New"/>
@@ -13124,19 +12647,8 @@
           <w:sz w:val="17"/>
           <w:szCs w:val="17"/>
         </w:rPr>
-        <w:t>_</w:t>
-      </w:r>
-      <w:proofErr w:type="gramEnd"/>
-      <w:r>
-        <w:rPr>
-          <w:rFonts w:ascii="Consolas" w:hAnsi="Consolas" w:cs="Courier New"/>
-          <w:color w:val="000000"/>
-          <w:sz w:val="17"/>
-          <w:szCs w:val="17"/>
-        </w:rPr>
-        <w:t>coordinates</w:t>
-      </w:r>
-      <w:proofErr w:type="spellEnd"/>
+        <w:t>_coordinates</w:t>
+      </w:r>
       <w:r>
         <w:rPr>
           <w:rFonts w:ascii="Consolas" w:hAnsi="Consolas" w:cs="Courier New"/>
@@ -13215,10 +12727,17 @@
           <w:sz w:val="17"/>
           <w:szCs w:val="17"/>
         </w:rPr>
-        <w:t xml:space="preserve">    </w:t>
-      </w:r>
-      <w:proofErr w:type="spellStart"/>
-      <w:proofErr w:type="gramStart"/>
+        <w:t>    logging</w:t>
+      </w:r>
+      <w:r>
+        <w:rPr>
+          <w:rFonts w:ascii="Consolas" w:hAnsi="Consolas" w:cs="Courier New"/>
+          <w:color w:val="666600"/>
+          <w:sz w:val="17"/>
+          <w:szCs w:val="17"/>
+        </w:rPr>
+        <w:t>.</w:t>
+      </w:r>
       <w:r>
         <w:rPr>
           <w:rFonts w:ascii="Consolas" w:hAnsi="Consolas" w:cs="Courier New"/>
@@ -13226,28 +12745,8 @@
           <w:sz w:val="17"/>
           <w:szCs w:val="17"/>
         </w:rPr>
-        <w:t>logging</w:t>
-      </w:r>
-      <w:r>
-        <w:rPr>
-          <w:rFonts w:ascii="Consolas" w:hAnsi="Consolas" w:cs="Courier New"/>
-          <w:color w:val="666600"/>
-          <w:sz w:val="17"/>
-          <w:szCs w:val="17"/>
-        </w:rPr>
-        <w:t>.</w:t>
-      </w:r>
-      <w:r>
-        <w:rPr>
-          <w:rFonts w:ascii="Consolas" w:hAnsi="Consolas" w:cs="Courier New"/>
-          <w:color w:val="000000"/>
-          <w:sz w:val="17"/>
-          <w:szCs w:val="17"/>
-        </w:rPr>
         <w:t>debug</w:t>
       </w:r>
-      <w:proofErr w:type="spellEnd"/>
-      <w:proofErr w:type="gramEnd"/>
       <w:r>
         <w:rPr>
           <w:rFonts w:ascii="Consolas" w:hAnsi="Consolas" w:cs="Courier New"/>
@@ -13397,9 +12896,17 @@
           <w:sz w:val="17"/>
           <w:szCs w:val="17"/>
         </w:rPr>
-        <w:t xml:space="preserve">    </w:t>
-      </w:r>
-      <w:proofErr w:type="spellStart"/>
+        <w:t xml:space="preserve">    rect </w:t>
+      </w:r>
+      <w:r>
+        <w:rPr>
+          <w:rFonts w:ascii="Consolas" w:hAnsi="Consolas" w:cs="Courier New"/>
+          <w:color w:val="666600"/>
+          <w:sz w:val="17"/>
+          <w:szCs w:val="17"/>
+        </w:rPr>
+        <w:t>=</w:t>
+      </w:r>
       <w:r>
         <w:rPr>
           <w:rFonts w:ascii="Consolas" w:hAnsi="Consolas" w:cs="Courier New"/>
@@ -13407,9 +12914,17 @@
           <w:sz w:val="17"/>
           <w:szCs w:val="17"/>
         </w:rPr>
-        <w:t>rect</w:t>
-      </w:r>
-      <w:proofErr w:type="spellEnd"/>
+        <w:t xml:space="preserve"> open_cv</w:t>
+      </w:r>
+      <w:r>
+        <w:rPr>
+          <w:rFonts w:ascii="Consolas" w:hAnsi="Consolas" w:cs="Courier New"/>
+          <w:color w:val="666600"/>
+          <w:sz w:val="17"/>
+          <w:szCs w:val="17"/>
+        </w:rPr>
+        <w:t>.</w:t>
+      </w:r>
       <w:r>
         <w:rPr>
           <w:rFonts w:ascii="Consolas" w:hAnsi="Consolas" w:cs="Courier New"/>
@@ -13417,66 +12932,8 @@
           <w:sz w:val="17"/>
           <w:szCs w:val="17"/>
         </w:rPr>
-        <w:t xml:space="preserve"> </w:t>
-      </w:r>
-      <w:r>
-        <w:rPr>
-          <w:rFonts w:ascii="Consolas" w:hAnsi="Consolas" w:cs="Courier New"/>
-          <w:color w:val="666600"/>
-          <w:sz w:val="17"/>
-          <w:szCs w:val="17"/>
-        </w:rPr>
-        <w:t>=</w:t>
-      </w:r>
-      <w:r>
-        <w:rPr>
-          <w:rFonts w:ascii="Consolas" w:hAnsi="Consolas" w:cs="Courier New"/>
-          <w:color w:val="000000"/>
-          <w:sz w:val="17"/>
-          <w:szCs w:val="17"/>
-        </w:rPr>
-        <w:t xml:space="preserve"> </w:t>
-      </w:r>
-      <w:proofErr w:type="spellStart"/>
-      <w:r>
-        <w:rPr>
-          <w:rFonts w:ascii="Consolas" w:hAnsi="Consolas" w:cs="Courier New"/>
-          <w:color w:val="000000"/>
-          <w:sz w:val="17"/>
-          <w:szCs w:val="17"/>
-        </w:rPr>
-        <w:t>open_</w:t>
-      </w:r>
-      <w:proofErr w:type="gramStart"/>
-      <w:r>
-        <w:rPr>
-          <w:rFonts w:ascii="Consolas" w:hAnsi="Consolas" w:cs="Courier New"/>
-          <w:color w:val="000000"/>
-          <w:sz w:val="17"/>
-          <w:szCs w:val="17"/>
-        </w:rPr>
-        <w:t>cv</w:t>
-      </w:r>
-      <w:r>
-        <w:rPr>
-          <w:rFonts w:ascii="Consolas" w:hAnsi="Consolas" w:cs="Courier New"/>
-          <w:color w:val="666600"/>
-          <w:sz w:val="17"/>
-          <w:szCs w:val="17"/>
-        </w:rPr>
-        <w:t>.</w:t>
-      </w:r>
-      <w:r>
-        <w:rPr>
-          <w:rFonts w:ascii="Consolas" w:hAnsi="Consolas" w:cs="Courier New"/>
-          <w:color w:val="000000"/>
-          <w:sz w:val="17"/>
-          <w:szCs w:val="17"/>
-        </w:rPr>
         <w:t>boundingRect</w:t>
       </w:r>
-      <w:proofErr w:type="spellEnd"/>
-      <w:proofErr w:type="gramEnd"/>
       <w:r>
         <w:rPr>
           <w:rFonts w:ascii="Consolas" w:hAnsi="Consolas" w:cs="Courier New"/>
@@ -13555,10 +13012,17 @@
           <w:sz w:val="17"/>
           <w:szCs w:val="17"/>
         </w:rPr>
-        <w:t xml:space="preserve">    </w:t>
-      </w:r>
-      <w:proofErr w:type="spellStart"/>
-      <w:proofErr w:type="gramStart"/>
+        <w:t>    logging</w:t>
+      </w:r>
+      <w:r>
+        <w:rPr>
+          <w:rFonts w:ascii="Consolas" w:hAnsi="Consolas" w:cs="Courier New"/>
+          <w:color w:val="666600"/>
+          <w:sz w:val="17"/>
+          <w:szCs w:val="17"/>
+        </w:rPr>
+        <w:t>.</w:t>
+      </w:r>
       <w:r>
         <w:rPr>
           <w:rFonts w:ascii="Consolas" w:hAnsi="Consolas" w:cs="Courier New"/>
@@ -13566,7 +13030,7 @@
           <w:sz w:val="17"/>
           <w:szCs w:val="17"/>
         </w:rPr>
-        <w:t>logging</w:t>
+        <w:t>debug</w:t>
       </w:r>
       <w:r>
         <w:rPr>
@@ -13575,7 +13039,25 @@
           <w:sz w:val="17"/>
           <w:szCs w:val="17"/>
         </w:rPr>
-        <w:t>.</w:t>
+        <w:t>(</w:t>
+      </w:r>
+      <w:r>
+        <w:rPr>
+          <w:rFonts w:ascii="Consolas" w:hAnsi="Consolas" w:cs="Courier New"/>
+          <w:color w:val="008800"/>
+          <w:sz w:val="17"/>
+          <w:szCs w:val="17"/>
+        </w:rPr>
+        <w:t>"rect: %s"</w:t>
+      </w:r>
+      <w:r>
+        <w:rPr>
+          <w:rFonts w:ascii="Consolas" w:hAnsi="Consolas" w:cs="Courier New"/>
+          <w:color w:val="666600"/>
+          <w:sz w:val="17"/>
+          <w:szCs w:val="17"/>
+        </w:rPr>
+        <w:t>,</w:t>
       </w:r>
       <w:r>
         <w:rPr>
@@ -13584,77 +13066,8 @@
           <w:sz w:val="17"/>
           <w:szCs w:val="17"/>
         </w:rPr>
-        <w:t>debug</w:t>
-      </w:r>
-      <w:proofErr w:type="spellEnd"/>
-      <w:proofErr w:type="gramEnd"/>
-      <w:r>
-        <w:rPr>
-          <w:rFonts w:ascii="Consolas" w:hAnsi="Consolas" w:cs="Courier New"/>
-          <w:color w:val="666600"/>
-          <w:sz w:val="17"/>
-          <w:szCs w:val="17"/>
-        </w:rPr>
-        <w:t>(</w:t>
-      </w:r>
-      <w:r>
-        <w:rPr>
-          <w:rFonts w:ascii="Consolas" w:hAnsi="Consolas" w:cs="Courier New"/>
-          <w:color w:val="008800"/>
-          <w:sz w:val="17"/>
-          <w:szCs w:val="17"/>
-        </w:rPr>
-        <w:t>"</w:t>
-      </w:r>
-      <w:proofErr w:type="spellStart"/>
-      <w:r>
-        <w:rPr>
-          <w:rFonts w:ascii="Consolas" w:hAnsi="Consolas" w:cs="Courier New"/>
-          <w:color w:val="008800"/>
-          <w:sz w:val="17"/>
-          <w:szCs w:val="17"/>
-        </w:rPr>
-        <w:t>rect</w:t>
-      </w:r>
-      <w:proofErr w:type="spellEnd"/>
-      <w:r>
-        <w:rPr>
-          <w:rFonts w:ascii="Consolas" w:hAnsi="Consolas" w:cs="Courier New"/>
-          <w:color w:val="008800"/>
-          <w:sz w:val="17"/>
-          <w:szCs w:val="17"/>
-        </w:rPr>
-        <w:t>: %s"</w:t>
-      </w:r>
-      <w:r>
-        <w:rPr>
-          <w:rFonts w:ascii="Consolas" w:hAnsi="Consolas" w:cs="Courier New"/>
-          <w:color w:val="666600"/>
-          <w:sz w:val="17"/>
-          <w:szCs w:val="17"/>
-        </w:rPr>
-        <w:t>,</w:t>
-      </w:r>
-      <w:r>
-        <w:rPr>
-          <w:rFonts w:ascii="Consolas" w:hAnsi="Consolas" w:cs="Courier New"/>
-          <w:color w:val="000000"/>
-          <w:sz w:val="17"/>
-          <w:szCs w:val="17"/>
-        </w:rPr>
-        <w:t xml:space="preserve"> </w:t>
-      </w:r>
-      <w:proofErr w:type="spellStart"/>
-      <w:r>
-        <w:rPr>
-          <w:rFonts w:ascii="Consolas" w:hAnsi="Consolas" w:cs="Courier New"/>
-          <w:color w:val="000000"/>
-          <w:sz w:val="17"/>
-          <w:szCs w:val="17"/>
-        </w:rPr>
-        <w:t>rect</w:t>
-      </w:r>
-      <w:proofErr w:type="spellEnd"/>
+        <w:t xml:space="preserve"> rect</w:t>
+      </w:r>
       <w:r>
         <w:rPr>
           <w:rFonts w:ascii="Consolas" w:hAnsi="Consolas" w:cs="Courier New"/>
@@ -13768,9 +13181,17 @@
           <w:sz w:val="17"/>
           <w:szCs w:val="17"/>
         </w:rPr>
-        <w:t xml:space="preserve">    </w:t>
-      </w:r>
-      <w:proofErr w:type="spellStart"/>
+        <w:t xml:space="preserve">    new_coordinates </w:t>
+      </w:r>
+      <w:r>
+        <w:rPr>
+          <w:rFonts w:ascii="Consolas" w:hAnsi="Consolas" w:cs="Courier New"/>
+          <w:color w:val="666600"/>
+          <w:sz w:val="17"/>
+          <w:szCs w:val="17"/>
+        </w:rPr>
+        <w:t>=</w:t>
+      </w:r>
       <w:r>
         <w:rPr>
           <w:rFonts w:ascii="Consolas" w:hAnsi="Consolas" w:cs="Courier New"/>
@@ -13778,9 +13199,17 @@
           <w:sz w:val="17"/>
           <w:szCs w:val="17"/>
         </w:rPr>
-        <w:t>new_coordinates</w:t>
-      </w:r>
-      <w:proofErr w:type="spellEnd"/>
+        <w:t xml:space="preserve"> coordinates</w:t>
+      </w:r>
+      <w:r>
+        <w:rPr>
+          <w:rFonts w:ascii="Consolas" w:hAnsi="Consolas" w:cs="Courier New"/>
+          <w:color w:val="666600"/>
+          <w:sz w:val="17"/>
+          <w:szCs w:val="17"/>
+        </w:rPr>
+        <w:t>.</w:t>
+      </w:r>
       <w:r>
         <w:rPr>
           <w:rFonts w:ascii="Consolas" w:hAnsi="Consolas" w:cs="Courier New"/>
@@ -13788,57 +13217,8 @@
           <w:sz w:val="17"/>
           <w:szCs w:val="17"/>
         </w:rPr>
-        <w:t xml:space="preserve"> </w:t>
-      </w:r>
-      <w:r>
-        <w:rPr>
-          <w:rFonts w:ascii="Consolas" w:hAnsi="Consolas" w:cs="Courier New"/>
-          <w:color w:val="666600"/>
-          <w:sz w:val="17"/>
-          <w:szCs w:val="17"/>
-        </w:rPr>
-        <w:t>=</w:t>
-      </w:r>
-      <w:r>
-        <w:rPr>
-          <w:rFonts w:ascii="Consolas" w:hAnsi="Consolas" w:cs="Courier New"/>
-          <w:color w:val="000000"/>
-          <w:sz w:val="17"/>
-          <w:szCs w:val="17"/>
-        </w:rPr>
-        <w:t xml:space="preserve"> </w:t>
-      </w:r>
-      <w:proofErr w:type="spellStart"/>
-      <w:proofErr w:type="gramStart"/>
-      <w:r>
-        <w:rPr>
-          <w:rFonts w:ascii="Consolas" w:hAnsi="Consolas" w:cs="Courier New"/>
-          <w:color w:val="000000"/>
-          <w:sz w:val="17"/>
-          <w:szCs w:val="17"/>
-        </w:rPr>
-        <w:t>coordinates</w:t>
-      </w:r>
-      <w:r>
-        <w:rPr>
-          <w:rFonts w:ascii="Consolas" w:hAnsi="Consolas" w:cs="Courier New"/>
-          <w:color w:val="666600"/>
-          <w:sz w:val="17"/>
-          <w:szCs w:val="17"/>
-        </w:rPr>
-        <w:t>.</w:t>
-      </w:r>
-      <w:r>
-        <w:rPr>
-          <w:rFonts w:ascii="Consolas" w:hAnsi="Consolas" w:cs="Courier New"/>
-          <w:color w:val="000000"/>
-          <w:sz w:val="17"/>
-          <w:szCs w:val="17"/>
-        </w:rPr>
         <w:t>copy</w:t>
       </w:r>
-      <w:proofErr w:type="spellEnd"/>
-      <w:proofErr w:type="gramEnd"/>
       <w:r>
         <w:rPr>
           <w:rFonts w:ascii="Consolas" w:hAnsi="Consolas" w:cs="Courier New"/>
@@ -13899,9 +13279,17 @@
           <w:sz w:val="17"/>
           <w:szCs w:val="17"/>
         </w:rPr>
-        <w:t xml:space="preserve">    </w:t>
-      </w:r>
-      <w:proofErr w:type="spellStart"/>
+        <w:t>    new_coordinates</w:t>
+      </w:r>
+      <w:r>
+        <w:rPr>
+          <w:rFonts w:ascii="Consolas" w:hAnsi="Consolas" w:cs="Courier New"/>
+          <w:color w:val="666600"/>
+          <w:sz w:val="17"/>
+          <w:szCs w:val="17"/>
+        </w:rPr>
+        <w:t>[:,</w:t>
+      </w:r>
       <w:r>
         <w:rPr>
           <w:rFonts w:ascii="Consolas" w:hAnsi="Consolas" w:cs="Courier New"/>
@@ -13909,10 +13297,17 @@
           <w:sz w:val="17"/>
           <w:szCs w:val="17"/>
         </w:rPr>
-        <w:t>new_coordinates</w:t>
-      </w:r>
-      <w:proofErr w:type="spellEnd"/>
-      <w:proofErr w:type="gramStart"/>
+        <w:t xml:space="preserve"> </w:t>
+      </w:r>
+      <w:r>
+        <w:rPr>
+          <w:rFonts w:ascii="Consolas" w:hAnsi="Consolas" w:cs="Courier New"/>
+          <w:color w:val="006666"/>
+          <w:sz w:val="17"/>
+          <w:szCs w:val="17"/>
+        </w:rPr>
+        <w:t>0</w:t>
+      </w:r>
       <w:r>
         <w:rPr>
           <w:rFonts w:ascii="Consolas" w:hAnsi="Consolas" w:cs="Courier New"/>
@@ -13920,9 +13315,44 @@
           <w:sz w:val="17"/>
           <w:szCs w:val="17"/>
         </w:rPr>
+        <w:t>]</w:t>
+      </w:r>
+      <w:r>
+        <w:rPr>
+          <w:rFonts w:ascii="Consolas" w:hAnsi="Consolas" w:cs="Courier New"/>
+          <w:color w:val="000000"/>
+          <w:sz w:val="17"/>
+          <w:szCs w:val="17"/>
+        </w:rPr>
+        <w:t xml:space="preserve"> </w:t>
+      </w:r>
+      <w:r>
+        <w:rPr>
+          <w:rFonts w:ascii="Consolas" w:hAnsi="Consolas" w:cs="Courier New"/>
+          <w:color w:val="666600"/>
+          <w:sz w:val="17"/>
+          <w:szCs w:val="17"/>
+        </w:rPr>
+        <w:t>=</w:t>
+      </w:r>
+      <w:r>
+        <w:rPr>
+          <w:rFonts w:ascii="Consolas" w:hAnsi="Consolas" w:cs="Courier New"/>
+          <w:color w:val="000000"/>
+          <w:sz w:val="17"/>
+          <w:szCs w:val="17"/>
+        </w:rPr>
+        <w:t xml:space="preserve"> coordinates</w:t>
+      </w:r>
+      <w:r>
+        <w:rPr>
+          <w:rFonts w:ascii="Consolas" w:hAnsi="Consolas" w:cs="Courier New"/>
+          <w:color w:val="666600"/>
+          <w:sz w:val="17"/>
+          <w:szCs w:val="17"/>
+        </w:rPr>
         <w:t>[:,</w:t>
       </w:r>
-      <w:proofErr w:type="gramEnd"/>
       <w:r>
         <w:rPr>
           <w:rFonts w:ascii="Consolas" w:hAnsi="Consolas" w:cs="Courier New"/>
@@ -13966,7 +13396,7 @@
           <w:sz w:val="17"/>
           <w:szCs w:val="17"/>
         </w:rPr>
-        <w:t>=</w:t>
+        <w:t>-</w:t>
       </w:r>
       <w:r>
         <w:rPr>
@@ -13975,82 +13405,8 @@
           <w:sz w:val="17"/>
           <w:szCs w:val="17"/>
         </w:rPr>
-        <w:t xml:space="preserve"> coordinates</w:t>
-      </w:r>
-      <w:r>
-        <w:rPr>
-          <w:rFonts w:ascii="Consolas" w:hAnsi="Consolas" w:cs="Courier New"/>
-          <w:color w:val="666600"/>
-          <w:sz w:val="17"/>
-          <w:szCs w:val="17"/>
-        </w:rPr>
-        <w:t>[:,</w:t>
-      </w:r>
-      <w:r>
-        <w:rPr>
-          <w:rFonts w:ascii="Consolas" w:hAnsi="Consolas" w:cs="Courier New"/>
-          <w:color w:val="000000"/>
-          <w:sz w:val="17"/>
-          <w:szCs w:val="17"/>
-        </w:rPr>
-        <w:t xml:space="preserve"> </w:t>
-      </w:r>
-      <w:r>
-        <w:rPr>
-          <w:rFonts w:ascii="Consolas" w:hAnsi="Consolas" w:cs="Courier New"/>
-          <w:color w:val="006666"/>
-          <w:sz w:val="17"/>
-          <w:szCs w:val="17"/>
-        </w:rPr>
-        <w:t>0</w:t>
-      </w:r>
-      <w:r>
-        <w:rPr>
-          <w:rFonts w:ascii="Consolas" w:hAnsi="Consolas" w:cs="Courier New"/>
-          <w:color w:val="666600"/>
-          <w:sz w:val="17"/>
-          <w:szCs w:val="17"/>
-        </w:rPr>
-        <w:t>]</w:t>
-      </w:r>
-      <w:r>
-        <w:rPr>
-          <w:rFonts w:ascii="Consolas" w:hAnsi="Consolas" w:cs="Courier New"/>
-          <w:color w:val="000000"/>
-          <w:sz w:val="17"/>
-          <w:szCs w:val="17"/>
-        </w:rPr>
-        <w:t xml:space="preserve"> </w:t>
-      </w:r>
-      <w:r>
-        <w:rPr>
-          <w:rFonts w:ascii="Consolas" w:hAnsi="Consolas" w:cs="Courier New"/>
-          <w:color w:val="666600"/>
-          <w:sz w:val="17"/>
-          <w:szCs w:val="17"/>
-        </w:rPr>
-        <w:t>-</w:t>
-      </w:r>
-      <w:r>
-        <w:rPr>
-          <w:rFonts w:ascii="Consolas" w:hAnsi="Consolas" w:cs="Courier New"/>
-          <w:color w:val="000000"/>
-          <w:sz w:val="17"/>
-          <w:szCs w:val="17"/>
-        </w:rPr>
-        <w:t xml:space="preserve"> </w:t>
-      </w:r>
-      <w:proofErr w:type="spellStart"/>
-      <w:r>
-        <w:rPr>
-          <w:rFonts w:ascii="Consolas" w:hAnsi="Consolas" w:cs="Courier New"/>
-          <w:color w:val="000000"/>
-          <w:sz w:val="17"/>
-          <w:szCs w:val="17"/>
-        </w:rPr>
-        <w:t>rect</w:t>
-      </w:r>
-      <w:proofErr w:type="spellEnd"/>
+        <w:t xml:space="preserve"> rect</w:t>
+      </w:r>
       <w:r>
         <w:rPr>
           <w:rFonts w:ascii="Consolas" w:hAnsi="Consolas" w:cs="Courier New"/>
@@ -14129,9 +13485,17 @@
           <w:sz w:val="17"/>
           <w:szCs w:val="17"/>
         </w:rPr>
-        <w:t xml:space="preserve">    </w:t>
-      </w:r>
-      <w:proofErr w:type="spellStart"/>
+        <w:t>    new_coordinates</w:t>
+      </w:r>
+      <w:r>
+        <w:rPr>
+          <w:rFonts w:ascii="Consolas" w:hAnsi="Consolas" w:cs="Courier New"/>
+          <w:color w:val="666600"/>
+          <w:sz w:val="17"/>
+          <w:szCs w:val="17"/>
+        </w:rPr>
+        <w:t>[:,</w:t>
+      </w:r>
       <w:r>
         <w:rPr>
           <w:rFonts w:ascii="Consolas" w:hAnsi="Consolas" w:cs="Courier New"/>
@@ -14139,10 +13503,17 @@
           <w:sz w:val="17"/>
           <w:szCs w:val="17"/>
         </w:rPr>
-        <w:t>new_coordinates</w:t>
-      </w:r>
-      <w:proofErr w:type="spellEnd"/>
-      <w:proofErr w:type="gramStart"/>
+        <w:t xml:space="preserve"> </w:t>
+      </w:r>
+      <w:r>
+        <w:rPr>
+          <w:rFonts w:ascii="Consolas" w:hAnsi="Consolas" w:cs="Courier New"/>
+          <w:color w:val="006666"/>
+          <w:sz w:val="17"/>
+          <w:szCs w:val="17"/>
+        </w:rPr>
+        <w:t>1</w:t>
+      </w:r>
       <w:r>
         <w:rPr>
           <w:rFonts w:ascii="Consolas" w:hAnsi="Consolas" w:cs="Courier New"/>
@@ -14150,9 +13521,44 @@
           <w:sz w:val="17"/>
           <w:szCs w:val="17"/>
         </w:rPr>
+        <w:t>]</w:t>
+      </w:r>
+      <w:r>
+        <w:rPr>
+          <w:rFonts w:ascii="Consolas" w:hAnsi="Consolas" w:cs="Courier New"/>
+          <w:color w:val="000000"/>
+          <w:sz w:val="17"/>
+          <w:szCs w:val="17"/>
+        </w:rPr>
+        <w:t xml:space="preserve"> </w:t>
+      </w:r>
+      <w:r>
+        <w:rPr>
+          <w:rFonts w:ascii="Consolas" w:hAnsi="Consolas" w:cs="Courier New"/>
+          <w:color w:val="666600"/>
+          <w:sz w:val="17"/>
+          <w:szCs w:val="17"/>
+        </w:rPr>
+        <w:t>=</w:t>
+      </w:r>
+      <w:r>
+        <w:rPr>
+          <w:rFonts w:ascii="Consolas" w:hAnsi="Consolas" w:cs="Courier New"/>
+          <w:color w:val="000000"/>
+          <w:sz w:val="17"/>
+          <w:szCs w:val="17"/>
+        </w:rPr>
+        <w:t xml:space="preserve"> coordinates</w:t>
+      </w:r>
+      <w:r>
+        <w:rPr>
+          <w:rFonts w:ascii="Consolas" w:hAnsi="Consolas" w:cs="Courier New"/>
+          <w:color w:val="666600"/>
+          <w:sz w:val="17"/>
+          <w:szCs w:val="17"/>
+        </w:rPr>
         <w:t>[:,</w:t>
       </w:r>
-      <w:proofErr w:type="gramEnd"/>
       <w:r>
         <w:rPr>
           <w:rFonts w:ascii="Consolas" w:hAnsi="Consolas" w:cs="Courier New"/>
@@ -14196,7 +13602,7 @@
           <w:sz w:val="17"/>
           <w:szCs w:val="17"/>
         </w:rPr>
-        <w:t>=</w:t>
+        <w:t>-</w:t>
       </w:r>
       <w:r>
         <w:rPr>
@@ -14205,82 +13611,8 @@
           <w:sz w:val="17"/>
           <w:szCs w:val="17"/>
         </w:rPr>
-        <w:t xml:space="preserve"> coordinates</w:t>
-      </w:r>
-      <w:r>
-        <w:rPr>
-          <w:rFonts w:ascii="Consolas" w:hAnsi="Consolas" w:cs="Courier New"/>
-          <w:color w:val="666600"/>
-          <w:sz w:val="17"/>
-          <w:szCs w:val="17"/>
-        </w:rPr>
-        <w:t>[:,</w:t>
-      </w:r>
-      <w:r>
-        <w:rPr>
-          <w:rFonts w:ascii="Consolas" w:hAnsi="Consolas" w:cs="Courier New"/>
-          <w:color w:val="000000"/>
-          <w:sz w:val="17"/>
-          <w:szCs w:val="17"/>
-        </w:rPr>
-        <w:t xml:space="preserve"> </w:t>
-      </w:r>
-      <w:r>
-        <w:rPr>
-          <w:rFonts w:ascii="Consolas" w:hAnsi="Consolas" w:cs="Courier New"/>
-          <w:color w:val="006666"/>
-          <w:sz w:val="17"/>
-          <w:szCs w:val="17"/>
-        </w:rPr>
-        <w:t>1</w:t>
-      </w:r>
-      <w:r>
-        <w:rPr>
-          <w:rFonts w:ascii="Consolas" w:hAnsi="Consolas" w:cs="Courier New"/>
-          <w:color w:val="666600"/>
-          <w:sz w:val="17"/>
-          <w:szCs w:val="17"/>
-        </w:rPr>
-        <w:t>]</w:t>
-      </w:r>
-      <w:r>
-        <w:rPr>
-          <w:rFonts w:ascii="Consolas" w:hAnsi="Consolas" w:cs="Courier New"/>
-          <w:color w:val="000000"/>
-          <w:sz w:val="17"/>
-          <w:szCs w:val="17"/>
-        </w:rPr>
-        <w:t xml:space="preserve"> </w:t>
-      </w:r>
-      <w:r>
-        <w:rPr>
-          <w:rFonts w:ascii="Consolas" w:hAnsi="Consolas" w:cs="Courier New"/>
-          <w:color w:val="666600"/>
-          <w:sz w:val="17"/>
-          <w:szCs w:val="17"/>
-        </w:rPr>
-        <w:t>-</w:t>
-      </w:r>
-      <w:r>
-        <w:rPr>
-          <w:rFonts w:ascii="Consolas" w:hAnsi="Consolas" w:cs="Courier New"/>
-          <w:color w:val="000000"/>
-          <w:sz w:val="17"/>
-          <w:szCs w:val="17"/>
-        </w:rPr>
-        <w:t xml:space="preserve"> </w:t>
-      </w:r>
-      <w:proofErr w:type="spellStart"/>
-      <w:r>
-        <w:rPr>
-          <w:rFonts w:ascii="Consolas" w:hAnsi="Consolas" w:cs="Courier New"/>
-          <w:color w:val="000000"/>
-          <w:sz w:val="17"/>
-          <w:szCs w:val="17"/>
-        </w:rPr>
-        <w:t>rect</w:t>
-      </w:r>
-      <w:proofErr w:type="spellEnd"/>
+        <w:t xml:space="preserve"> rect</w:t>
+      </w:r>
       <w:r>
         <w:rPr>
           <w:rFonts w:ascii="Consolas" w:hAnsi="Consolas" w:cs="Courier New"/>
@@ -14359,10 +13691,17 @@
           <w:sz w:val="17"/>
           <w:szCs w:val="17"/>
         </w:rPr>
-        <w:t xml:space="preserve">    </w:t>
-      </w:r>
-      <w:proofErr w:type="spellStart"/>
-      <w:proofErr w:type="gramStart"/>
+        <w:t>    logging</w:t>
+      </w:r>
+      <w:r>
+        <w:rPr>
+          <w:rFonts w:ascii="Consolas" w:hAnsi="Consolas" w:cs="Courier New"/>
+          <w:color w:val="666600"/>
+          <w:sz w:val="17"/>
+          <w:szCs w:val="17"/>
+        </w:rPr>
+        <w:t>.</w:t>
+      </w:r>
       <w:r>
         <w:rPr>
           <w:rFonts w:ascii="Consolas" w:hAnsi="Consolas" w:cs="Courier New"/>
@@ -14370,7 +13709,7 @@
           <w:sz w:val="17"/>
           <w:szCs w:val="17"/>
         </w:rPr>
-        <w:t>logging</w:t>
+        <w:t>debug</w:t>
       </w:r>
       <w:r>
         <w:rPr>
@@ -14379,7 +13718,25 @@
           <w:sz w:val="17"/>
           <w:szCs w:val="17"/>
         </w:rPr>
-        <w:t>.</w:t>
+        <w:t>(</w:t>
+      </w:r>
+      <w:r>
+        <w:rPr>
+          <w:rFonts w:ascii="Consolas" w:hAnsi="Consolas" w:cs="Courier New"/>
+          <w:color w:val="008800"/>
+          <w:sz w:val="17"/>
+          <w:szCs w:val="17"/>
+        </w:rPr>
+        <w:t>"new_coordinates: %s"</w:t>
+      </w:r>
+      <w:r>
+        <w:rPr>
+          <w:rFonts w:ascii="Consolas" w:hAnsi="Consolas" w:cs="Courier New"/>
+          <w:color w:val="666600"/>
+          <w:sz w:val="17"/>
+          <w:szCs w:val="17"/>
+        </w:rPr>
+        <w:t>,</w:t>
       </w:r>
       <w:r>
         <w:rPr>
@@ -14388,77 +13745,8 @@
           <w:sz w:val="17"/>
           <w:szCs w:val="17"/>
         </w:rPr>
-        <w:t>debug</w:t>
-      </w:r>
-      <w:proofErr w:type="spellEnd"/>
-      <w:proofErr w:type="gramEnd"/>
-      <w:r>
-        <w:rPr>
-          <w:rFonts w:ascii="Consolas" w:hAnsi="Consolas" w:cs="Courier New"/>
-          <w:color w:val="666600"/>
-          <w:sz w:val="17"/>
-          <w:szCs w:val="17"/>
-        </w:rPr>
-        <w:t>(</w:t>
-      </w:r>
-      <w:r>
-        <w:rPr>
-          <w:rFonts w:ascii="Consolas" w:hAnsi="Consolas" w:cs="Courier New"/>
-          <w:color w:val="008800"/>
-          <w:sz w:val="17"/>
-          <w:szCs w:val="17"/>
-        </w:rPr>
-        <w:t>"</w:t>
-      </w:r>
-      <w:proofErr w:type="spellStart"/>
-      <w:r>
-        <w:rPr>
-          <w:rFonts w:ascii="Consolas" w:hAnsi="Consolas" w:cs="Courier New"/>
-          <w:color w:val="008800"/>
-          <w:sz w:val="17"/>
-          <w:szCs w:val="17"/>
-        </w:rPr>
-        <w:t>new_coordinates</w:t>
-      </w:r>
-      <w:proofErr w:type="spellEnd"/>
-      <w:r>
-        <w:rPr>
-          <w:rFonts w:ascii="Consolas" w:hAnsi="Consolas" w:cs="Courier New"/>
-          <w:color w:val="008800"/>
-          <w:sz w:val="17"/>
-          <w:szCs w:val="17"/>
-        </w:rPr>
-        <w:t>: %s"</w:t>
-      </w:r>
-      <w:r>
-        <w:rPr>
-          <w:rFonts w:ascii="Consolas" w:hAnsi="Consolas" w:cs="Courier New"/>
-          <w:color w:val="666600"/>
-          <w:sz w:val="17"/>
-          <w:szCs w:val="17"/>
-        </w:rPr>
-        <w:t>,</w:t>
-      </w:r>
-      <w:r>
-        <w:rPr>
-          <w:rFonts w:ascii="Consolas" w:hAnsi="Consolas" w:cs="Courier New"/>
-          <w:color w:val="000000"/>
-          <w:sz w:val="17"/>
-          <w:szCs w:val="17"/>
-        </w:rPr>
-        <w:t xml:space="preserve"> </w:t>
-      </w:r>
-      <w:proofErr w:type="spellStart"/>
-      <w:r>
-        <w:rPr>
-          <w:rFonts w:ascii="Consolas" w:hAnsi="Consolas" w:cs="Courier New"/>
-          <w:color w:val="000000"/>
-          <w:sz w:val="17"/>
-          <w:szCs w:val="17"/>
-        </w:rPr>
-        <w:t>new_coordinates</w:t>
-      </w:r>
-      <w:proofErr w:type="spellEnd"/>
+        <w:t xml:space="preserve"> new_coordinates</w:t>
+      </w:r>
       <w:r>
         <w:rPr>
           <w:rFonts w:ascii="Consolas" w:hAnsi="Consolas" w:cs="Courier New"/>
@@ -14705,9 +13993,17 @@
           <w:sz w:val="17"/>
           <w:szCs w:val="17"/>
         </w:rPr>
-        <w:t xml:space="preserve"> </w:t>
-      </w:r>
-      <w:proofErr w:type="spellStart"/>
+        <w:t xml:space="preserve"> open_cv</w:t>
+      </w:r>
+      <w:r>
+        <w:rPr>
+          <w:rFonts w:ascii="Consolas" w:hAnsi="Consolas" w:cs="Courier New"/>
+          <w:color w:val="666600"/>
+          <w:sz w:val="17"/>
+          <w:szCs w:val="17"/>
+        </w:rPr>
+        <w:t>.</w:t>
+      </w:r>
       <w:r>
         <w:rPr>
           <w:rFonts w:ascii="Consolas" w:hAnsi="Consolas" w:cs="Courier New"/>
@@ -14715,38 +14011,8 @@
           <w:sz w:val="17"/>
           <w:szCs w:val="17"/>
         </w:rPr>
-        <w:t>open_</w:t>
-      </w:r>
-      <w:proofErr w:type="gramStart"/>
-      <w:r>
-        <w:rPr>
-          <w:rFonts w:ascii="Consolas" w:hAnsi="Consolas" w:cs="Courier New"/>
-          <w:color w:val="000000"/>
-          <w:sz w:val="17"/>
-          <w:szCs w:val="17"/>
-        </w:rPr>
-        <w:t>cv</w:t>
-      </w:r>
-      <w:r>
-        <w:rPr>
-          <w:rFonts w:ascii="Consolas" w:hAnsi="Consolas" w:cs="Courier New"/>
-          <w:color w:val="666600"/>
-          <w:sz w:val="17"/>
-          <w:szCs w:val="17"/>
-        </w:rPr>
-        <w:t>.</w:t>
-      </w:r>
-      <w:r>
-        <w:rPr>
-          <w:rFonts w:ascii="Consolas" w:hAnsi="Consolas" w:cs="Courier New"/>
-          <w:color w:val="000000"/>
-          <w:sz w:val="17"/>
-          <w:szCs w:val="17"/>
-        </w:rPr>
         <w:t>drawContours</w:t>
       </w:r>
-      <w:proofErr w:type="spellEnd"/>
-      <w:proofErr w:type="gramEnd"/>
       <w:r>
         <w:rPr>
           <w:rFonts w:ascii="Consolas" w:hAnsi="Consolas" w:cs="Courier New"/>
@@ -14807,10 +14073,17 @@
           <w:sz w:val="17"/>
           <w:szCs w:val="17"/>
         </w:rPr>
-        <w:t xml:space="preserve">        </w:t>
-      </w:r>
-      <w:proofErr w:type="spellStart"/>
-      <w:proofErr w:type="gramStart"/>
+        <w:t>        np</w:t>
+      </w:r>
+      <w:r>
+        <w:rPr>
+          <w:rFonts w:ascii="Consolas" w:hAnsi="Consolas" w:cs="Courier New"/>
+          <w:color w:val="666600"/>
+          <w:sz w:val="17"/>
+          <w:szCs w:val="17"/>
+        </w:rPr>
+        <w:t>.</w:t>
+      </w:r>
       <w:r>
         <w:rPr>
           <w:rFonts w:ascii="Consolas" w:hAnsi="Consolas" w:cs="Courier New"/>
@@ -14818,7 +14091,7 @@
           <w:sz w:val="17"/>
           <w:szCs w:val="17"/>
         </w:rPr>
-        <w:t>np</w:t>
+        <w:t>zeros</w:t>
       </w:r>
       <w:r>
         <w:rPr>
@@ -14827,7 +14100,7 @@
           <w:sz w:val="17"/>
           <w:szCs w:val="17"/>
         </w:rPr>
-        <w:t>.</w:t>
+        <w:t>((</w:t>
       </w:r>
       <w:r>
         <w:rPr>
@@ -14836,10 +14109,8 @@
           <w:sz w:val="17"/>
           <w:szCs w:val="17"/>
         </w:rPr>
-        <w:t>zeros</w:t>
-      </w:r>
-      <w:proofErr w:type="spellEnd"/>
-      <w:proofErr w:type="gramEnd"/>
+        <w:t>rect</w:t>
+      </w:r>
       <w:r>
         <w:rPr>
           <w:rFonts w:ascii="Consolas" w:hAnsi="Consolas" w:cs="Courier New"/>
@@ -14847,9 +14118,26 @@
           <w:sz w:val="17"/>
           <w:szCs w:val="17"/>
         </w:rPr>
-        <w:t>((</w:t>
-      </w:r>
-      <w:proofErr w:type="spellStart"/>
+        <w:t>[</w:t>
+      </w:r>
+      <w:r>
+        <w:rPr>
+          <w:rFonts w:ascii="Consolas" w:hAnsi="Consolas" w:cs="Courier New"/>
+          <w:color w:val="006666"/>
+          <w:sz w:val="17"/>
+          <w:szCs w:val="17"/>
+        </w:rPr>
+        <w:t>3</w:t>
+      </w:r>
+      <w:r>
+        <w:rPr>
+          <w:rFonts w:ascii="Consolas" w:hAnsi="Consolas" w:cs="Courier New"/>
+          <w:color w:val="666600"/>
+          <w:sz w:val="17"/>
+          <w:szCs w:val="17"/>
+        </w:rPr>
+        <w:t>],</w:t>
+      </w:r>
       <w:r>
         <w:rPr>
           <w:rFonts w:ascii="Consolas" w:hAnsi="Consolas" w:cs="Courier New"/>
@@ -14857,9 +14145,8 @@
           <w:sz w:val="17"/>
           <w:szCs w:val="17"/>
         </w:rPr>
-        <w:t>rect</w:t>
-      </w:r>
-      <w:proofErr w:type="spellEnd"/>
+        <w:t xml:space="preserve"> rect</w:t>
+      </w:r>
       <w:r>
         <w:rPr>
           <w:rFonts w:ascii="Consolas" w:hAnsi="Consolas" w:cs="Courier New"/>
@@ -14876,7 +14163,7 @@
           <w:sz w:val="17"/>
           <w:szCs w:val="17"/>
         </w:rPr>
-        <w:t>3</w:t>
+        <w:t>2</w:t>
       </w:r>
       <w:r>
         <w:rPr>
@@ -14885,7 +14172,7 @@
           <w:sz w:val="17"/>
           <w:szCs w:val="17"/>
         </w:rPr>
-        <w:t>],</w:t>
+        <w:t>]),</w:t>
       </w:r>
       <w:r>
         <w:rPr>
@@ -14894,66 +14181,8 @@
           <w:sz w:val="17"/>
           <w:szCs w:val="17"/>
         </w:rPr>
-        <w:t xml:space="preserve"> </w:t>
-      </w:r>
-      <w:proofErr w:type="spellStart"/>
-      <w:r>
-        <w:rPr>
-          <w:rFonts w:ascii="Consolas" w:hAnsi="Consolas" w:cs="Courier New"/>
-          <w:color w:val="000000"/>
-          <w:sz w:val="17"/>
-          <w:szCs w:val="17"/>
-        </w:rPr>
-        <w:t>rect</w:t>
-      </w:r>
-      <w:proofErr w:type="spellEnd"/>
-      <w:r>
-        <w:rPr>
-          <w:rFonts w:ascii="Consolas" w:hAnsi="Consolas" w:cs="Courier New"/>
-          <w:color w:val="666600"/>
-          <w:sz w:val="17"/>
-          <w:szCs w:val="17"/>
-        </w:rPr>
-        <w:t>[</w:t>
-      </w:r>
-      <w:r>
-        <w:rPr>
-          <w:rFonts w:ascii="Consolas" w:hAnsi="Consolas" w:cs="Courier New"/>
-          <w:color w:val="006666"/>
-          <w:sz w:val="17"/>
-          <w:szCs w:val="17"/>
-        </w:rPr>
-        <w:t>2</w:t>
-      </w:r>
-      <w:r>
-        <w:rPr>
-          <w:rFonts w:ascii="Consolas" w:hAnsi="Consolas" w:cs="Courier New"/>
-          <w:color w:val="666600"/>
-          <w:sz w:val="17"/>
-          <w:szCs w:val="17"/>
-        </w:rPr>
-        <w:t>]),</w:t>
-      </w:r>
-      <w:r>
-        <w:rPr>
-          <w:rFonts w:ascii="Consolas" w:hAnsi="Consolas" w:cs="Courier New"/>
-          <w:color w:val="000000"/>
-          <w:sz w:val="17"/>
-          <w:szCs w:val="17"/>
-        </w:rPr>
-        <w:t xml:space="preserve"> </w:t>
-      </w:r>
-      <w:proofErr w:type="spellStart"/>
-      <w:r>
-        <w:rPr>
-          <w:rFonts w:ascii="Consolas" w:hAnsi="Consolas" w:cs="Courier New"/>
-          <w:color w:val="000000"/>
-          <w:sz w:val="17"/>
-          <w:szCs w:val="17"/>
-        </w:rPr>
-        <w:t>dtype</w:t>
-      </w:r>
-      <w:proofErr w:type="spellEnd"/>
+        <w:t xml:space="preserve"> dtype</w:t>
+      </w:r>
       <w:r>
         <w:rPr>
           <w:rFonts w:ascii="Consolas" w:hAnsi="Consolas" w:cs="Courier New"/>
@@ -15050,9 +14279,17 @@
           <w:sz w:val="17"/>
           <w:szCs w:val="17"/>
         </w:rPr>
-        <w:t>     </w:t>
-      </w:r>
-      <w:proofErr w:type="gramStart"/>
+        <w:t xml:space="preserve">        </w:t>
+      </w:r>
+      <w:r>
+        <w:rPr>
+          <w:rFonts w:ascii="Consolas" w:hAnsi="Consolas" w:cs="Courier New"/>
+          <w:color w:val="666600"/>
+          <w:sz w:val="17"/>
+          <w:szCs w:val="17"/>
+        </w:rPr>
+        <w:t>[</w:t>
+      </w:r>
       <w:r>
         <w:rPr>
           <w:rFonts w:ascii="Consolas" w:hAnsi="Consolas" w:cs="Courier New"/>
@@ -15060,29 +14297,8 @@
           <w:sz w:val="17"/>
           <w:szCs w:val="17"/>
         </w:rPr>
-        <w:t xml:space="preserve">   </w:t>
-      </w:r>
-      <w:r>
-        <w:rPr>
-          <w:rFonts w:ascii="Consolas" w:hAnsi="Consolas" w:cs="Courier New"/>
-          <w:color w:val="666600"/>
-          <w:sz w:val="17"/>
-          <w:szCs w:val="17"/>
-        </w:rPr>
-        <w:t>[</w:t>
-      </w:r>
-      <w:proofErr w:type="spellStart"/>
-      <w:proofErr w:type="gramEnd"/>
-      <w:r>
-        <w:rPr>
-          <w:rFonts w:ascii="Consolas" w:hAnsi="Consolas" w:cs="Courier New"/>
-          <w:color w:val="000000"/>
-          <w:sz w:val="17"/>
-          <w:szCs w:val="17"/>
-        </w:rPr>
         <w:t>new_coordinates</w:t>
       </w:r>
-      <w:proofErr w:type="spellEnd"/>
       <w:r>
         <w:rPr>
           <w:rFonts w:ascii="Consolas" w:hAnsi="Consolas" w:cs="Courier New"/>
@@ -15143,19 +14359,8 @@
           <w:sz w:val="17"/>
           <w:szCs w:val="17"/>
         </w:rPr>
-        <w:t xml:space="preserve">        </w:t>
-      </w:r>
-      <w:proofErr w:type="spellStart"/>
-      <w:r>
-        <w:rPr>
-          <w:rFonts w:ascii="Consolas" w:hAnsi="Consolas" w:cs="Courier New"/>
-          <w:color w:val="000000"/>
-          <w:sz w:val="17"/>
-          <w:szCs w:val="17"/>
-        </w:rPr>
-        <w:t>contourIdx</w:t>
-      </w:r>
-      <w:proofErr w:type="spellEnd"/>
+        <w:t>        contourIdx</w:t>
+      </w:r>
       <w:r>
         <w:rPr>
           <w:rFonts w:ascii="Consolas" w:hAnsi="Consolas" w:cs="Courier New"/>
@@ -15234,19 +14439,8 @@
           <w:sz w:val="17"/>
           <w:szCs w:val="17"/>
         </w:rPr>
-        <w:t xml:space="preserve">        </w:t>
-      </w:r>
-      <w:proofErr w:type="spellStart"/>
-      <w:r>
-        <w:rPr>
-          <w:rFonts w:ascii="Consolas" w:hAnsi="Consolas" w:cs="Courier New"/>
-          <w:color w:val="000000"/>
-          <w:sz w:val="17"/>
-          <w:szCs w:val="17"/>
-        </w:rPr>
-        <w:t>color</w:t>
-      </w:r>
-      <w:proofErr w:type="spellEnd"/>
+        <w:t>        color</w:t>
+      </w:r>
       <w:r>
         <w:rPr>
           <w:rFonts w:ascii="Consolas" w:hAnsi="Consolas" w:cs="Courier New"/>
@@ -15405,9 +14599,17 @@
           <w:sz w:val="17"/>
           <w:szCs w:val="17"/>
         </w:rPr>
-        <w:t xml:space="preserve">        </w:t>
-      </w:r>
-      <w:proofErr w:type="spellStart"/>
+        <w:t>        lineType</w:t>
+      </w:r>
+      <w:r>
+        <w:rPr>
+          <w:rFonts w:ascii="Consolas" w:hAnsi="Consolas" w:cs="Courier New"/>
+          <w:color w:val="666600"/>
+          <w:sz w:val="17"/>
+          <w:szCs w:val="17"/>
+        </w:rPr>
+        <w:t>=</w:t>
+      </w:r>
       <w:r>
         <w:rPr>
           <w:rFonts w:ascii="Consolas" w:hAnsi="Consolas" w:cs="Courier New"/>
@@ -15415,9 +14617,8 @@
           <w:sz w:val="17"/>
           <w:szCs w:val="17"/>
         </w:rPr>
-        <w:t>lineType</w:t>
-      </w:r>
-      <w:proofErr w:type="spellEnd"/>
+        <w:t>open_cv</w:t>
+      </w:r>
       <w:r>
         <w:rPr>
           <w:rFonts w:ascii="Consolas" w:hAnsi="Consolas" w:cs="Courier New"/>
@@ -15425,7 +14626,7 @@
           <w:sz w:val="17"/>
           <w:szCs w:val="17"/>
         </w:rPr>
-        <w:t>=</w:t>
+        <w:t>.</w:t>
       </w:r>
       <w:r>
         <w:rPr>
@@ -15434,45 +14635,7 @@
           <w:sz w:val="17"/>
           <w:szCs w:val="17"/>
         </w:rPr>
-        <w:t>open_</w:t>
-      </w:r>
-      <w:proofErr w:type="gramStart"/>
-      <w:r>
-        <w:rPr>
-          <w:rFonts w:ascii="Consolas" w:hAnsi="Consolas" w:cs="Courier New"/>
-          <w:color w:val="000000"/>
-          <w:sz w:val="17"/>
-          <w:szCs w:val="17"/>
-        </w:rPr>
-        <w:t>cv</w:t>
-      </w:r>
-      <w:r>
-        <w:rPr>
-          <w:rFonts w:ascii="Consolas" w:hAnsi="Consolas" w:cs="Courier New"/>
-          <w:color w:val="666600"/>
-          <w:sz w:val="17"/>
-          <w:szCs w:val="17"/>
-        </w:rPr>
-        <w:t>.</w:t>
-      </w:r>
-      <w:r>
-        <w:rPr>
-          <w:rFonts w:ascii="Consolas" w:hAnsi="Consolas" w:cs="Courier New"/>
-          <w:color w:val="000000"/>
-          <w:sz w:val="17"/>
-          <w:szCs w:val="17"/>
-        </w:rPr>
-        <w:t>LINE</w:t>
-      </w:r>
-      <w:proofErr w:type="gramEnd"/>
-      <w:r>
-        <w:rPr>
-          <w:rFonts w:ascii="Consolas" w:hAnsi="Consolas" w:cs="Courier New"/>
-          <w:color w:val="000000"/>
-          <w:sz w:val="17"/>
-          <w:szCs w:val="17"/>
-        </w:rPr>
-        <w:t>_8</w:t>
+        <w:t>LINE_8</w:t>
       </w:r>
       <w:r>
         <w:rPr>
@@ -15687,8 +14850,6 @@
         </w:rPr>
         <w:t xml:space="preserve">    </w:t>
       </w:r>
-      <w:proofErr w:type="spellStart"/>
-      <w:proofErr w:type="gramStart"/>
       <w:r>
         <w:rPr>
           <w:rFonts w:ascii="Consolas" w:hAnsi="Consolas" w:cs="Courier New"/>
@@ -15716,7 +14877,6 @@
         </w:rPr>
         <w:t>mask</w:t>
       </w:r>
-      <w:proofErr w:type="gramEnd"/>
       <w:r>
         <w:rPr>
           <w:rFonts w:ascii="Consolas" w:hAnsi="Consolas" w:cs="Courier New"/>
@@ -15735,7 +14895,6 @@
         </w:rPr>
         <w:t>append</w:t>
       </w:r>
-      <w:proofErr w:type="spellEnd"/>
       <w:r>
         <w:rPr>
           <w:rFonts w:ascii="Consolas" w:hAnsi="Consolas" w:cs="Courier New"/>
@@ -15814,10 +14973,17 @@
           <w:sz w:val="17"/>
           <w:szCs w:val="17"/>
         </w:rPr>
-        <w:t xml:space="preserve">    </w:t>
-      </w:r>
-      <w:proofErr w:type="spellStart"/>
-      <w:proofErr w:type="gramStart"/>
+        <w:t>    logging</w:t>
+      </w:r>
+      <w:r>
+        <w:rPr>
+          <w:rFonts w:ascii="Consolas" w:hAnsi="Consolas" w:cs="Courier New"/>
+          <w:color w:val="666600"/>
+          <w:sz w:val="17"/>
+          <w:szCs w:val="17"/>
+        </w:rPr>
+        <w:t>.</w:t>
+      </w:r>
       <w:r>
         <w:rPr>
           <w:rFonts w:ascii="Consolas" w:hAnsi="Consolas" w:cs="Courier New"/>
@@ -15825,7 +14991,7 @@
           <w:sz w:val="17"/>
           <w:szCs w:val="17"/>
         </w:rPr>
-        <w:t>logging</w:t>
+        <w:t>debug</w:t>
       </w:r>
       <w:r>
         <w:rPr>
@@ -15834,6 +15000,51 @@
           <w:sz w:val="17"/>
           <w:szCs w:val="17"/>
         </w:rPr>
+        <w:t>(</w:t>
+      </w:r>
+      <w:r>
+        <w:rPr>
+          <w:rFonts w:ascii="Consolas" w:hAnsi="Consolas" w:cs="Courier New"/>
+          <w:color w:val="008800"/>
+          <w:sz w:val="17"/>
+          <w:szCs w:val="17"/>
+        </w:rPr>
+        <w:t>"mask: %s"</w:t>
+      </w:r>
+      <w:r>
+        <w:rPr>
+          <w:rFonts w:ascii="Consolas" w:hAnsi="Consolas" w:cs="Courier New"/>
+          <w:color w:val="666600"/>
+          <w:sz w:val="17"/>
+          <w:szCs w:val="17"/>
+        </w:rPr>
+        <w:t>,</w:t>
+      </w:r>
+      <w:r>
+        <w:rPr>
+          <w:rFonts w:ascii="Consolas" w:hAnsi="Consolas" w:cs="Courier New"/>
+          <w:color w:val="000000"/>
+          <w:sz w:val="17"/>
+          <w:szCs w:val="17"/>
+        </w:rPr>
+        <w:t xml:space="preserve"> </w:t>
+      </w:r>
+      <w:r>
+        <w:rPr>
+          <w:rFonts w:ascii="Consolas" w:hAnsi="Consolas" w:cs="Courier New"/>
+          <w:color w:val="000088"/>
+          <w:sz w:val="17"/>
+          <w:szCs w:val="17"/>
+        </w:rPr>
+        <w:t>self</w:t>
+      </w:r>
+      <w:r>
+        <w:rPr>
+          <w:rFonts w:ascii="Consolas" w:hAnsi="Consolas" w:cs="Courier New"/>
+          <w:color w:val="666600"/>
+          <w:sz w:val="17"/>
+          <w:szCs w:val="17"/>
+        </w:rPr>
         <w:t>.</w:t>
       </w:r>
       <w:r>
@@ -15843,75 +15054,8 @@
           <w:sz w:val="17"/>
           <w:szCs w:val="17"/>
         </w:rPr>
-        <w:t>debug</w:t>
-      </w:r>
-      <w:proofErr w:type="spellEnd"/>
-      <w:proofErr w:type="gramEnd"/>
-      <w:r>
-        <w:rPr>
-          <w:rFonts w:ascii="Consolas" w:hAnsi="Consolas" w:cs="Courier New"/>
-          <w:color w:val="666600"/>
-          <w:sz w:val="17"/>
-          <w:szCs w:val="17"/>
-        </w:rPr>
-        <w:t>(</w:t>
-      </w:r>
-      <w:r>
-        <w:rPr>
-          <w:rFonts w:ascii="Consolas" w:hAnsi="Consolas" w:cs="Courier New"/>
-          <w:color w:val="008800"/>
-          <w:sz w:val="17"/>
-          <w:szCs w:val="17"/>
-        </w:rPr>
-        <w:t>"mask: %s"</w:t>
-      </w:r>
-      <w:r>
-        <w:rPr>
-          <w:rFonts w:ascii="Consolas" w:hAnsi="Consolas" w:cs="Courier New"/>
-          <w:color w:val="666600"/>
-          <w:sz w:val="17"/>
-          <w:szCs w:val="17"/>
-        </w:rPr>
-        <w:t>,</w:t>
-      </w:r>
-      <w:r>
-        <w:rPr>
-          <w:rFonts w:ascii="Consolas" w:hAnsi="Consolas" w:cs="Courier New"/>
-          <w:color w:val="000000"/>
-          <w:sz w:val="17"/>
-          <w:szCs w:val="17"/>
-        </w:rPr>
-        <w:t xml:space="preserve"> </w:t>
-      </w:r>
-      <w:proofErr w:type="spellStart"/>
-      <w:r>
-        <w:rPr>
-          <w:rFonts w:ascii="Consolas" w:hAnsi="Consolas" w:cs="Courier New"/>
-          <w:color w:val="000088"/>
-          <w:sz w:val="17"/>
-          <w:szCs w:val="17"/>
-        </w:rPr>
-        <w:t>self</w:t>
-      </w:r>
-      <w:r>
-        <w:rPr>
-          <w:rFonts w:ascii="Consolas" w:hAnsi="Consolas" w:cs="Courier New"/>
-          <w:color w:val="666600"/>
-          <w:sz w:val="17"/>
-          <w:szCs w:val="17"/>
-        </w:rPr>
-        <w:t>.</w:t>
-      </w:r>
-      <w:r>
-        <w:rPr>
-          <w:rFonts w:ascii="Consolas" w:hAnsi="Consolas" w:cs="Courier New"/>
-          <w:color w:val="000000"/>
-          <w:sz w:val="17"/>
-          <w:szCs w:val="17"/>
-        </w:rPr>
         <w:t>mask</w:t>
       </w:r>
-      <w:proofErr w:type="spellEnd"/>
       <w:r>
         <w:rPr>
           <w:rFonts w:ascii="Consolas" w:hAnsi="Consolas" w:cs="Courier New"/>
@@ -16040,23 +15184,7 @@
     <w:p/>
     <w:p>
       <w:r>
-        <w:t>Protecting Private Data (</w:t>
-      </w:r>
-      <w:proofErr w:type="spellStart"/>
-      <w:r>
-        <w:t>Useranems</w:t>
-      </w:r>
-      <w:proofErr w:type="spellEnd"/>
-      <w:r>
-        <w:t xml:space="preserve">, </w:t>
-      </w:r>
-      <w:proofErr w:type="spellStart"/>
-      <w:r>
-        <w:t>passords</w:t>
-      </w:r>
-      <w:proofErr w:type="spellEnd"/>
-      <w:r>
-        <w:t>)</w:t>
+        <w:t>Protecting Private Data (Useranems, passords)</w:t>
       </w:r>
     </w:p>
     <w:p/>
@@ -16067,143 +15195,55 @@
     </w:p>
     <w:p>
       <w:r>
-        <w:t xml:space="preserve">Let's look at the architecture of the Monitor code, starting with the entry point, main.py. This script handles command-line arguments using </w:t>
-      </w:r>
-      <w:proofErr w:type="spellStart"/>
-      <w:r>
-        <w:t>argparse</w:t>
-      </w:r>
-      <w:proofErr w:type="spellEnd"/>
-      <w:r>
-        <w:t xml:space="preserve">, parses the YAML data file generated by coordinates_generator.py and passes it to motion_detector.py. If an image file is passed as an argument, it generates the YAML file with the coordinates. main.py then calls the </w:t>
-      </w:r>
-      <w:proofErr w:type="spellStart"/>
-      <w:r>
-        <w:t>detect_</w:t>
-      </w:r>
-      <w:proofErr w:type="gramStart"/>
-      <w:r>
-        <w:t>motion</w:t>
-      </w:r>
-      <w:proofErr w:type="spellEnd"/>
-      <w:r>
-        <w:t>(</w:t>
-      </w:r>
-      <w:proofErr w:type="gramEnd"/>
-      <w:r>
-        <w:t xml:space="preserve">) function of the </w:t>
-      </w:r>
-      <w:proofErr w:type="spellStart"/>
-      <w:r>
-        <w:t>MotionDetector</w:t>
-      </w:r>
-      <w:proofErr w:type="spellEnd"/>
-      <w:r>
-        <w:t xml:space="preserve"> class in motion_detector.py.</w:t>
-      </w:r>
+        <w:t>Let's look at the architecture of the Monitor code, starting with the entry point, main.py. This script handles command-line arguments using argparse, parses the YAML data file generated by coordinates_generator.py and passes it to motion_detector.py. If an image file is passed as an argument, it generates the YAML file with the coordinates. main.py then calls the detect_motion() function of the MotionDetector class in motion_detector.py.</w:t>
+      </w:r>
+    </w:p>
+    <w:p>
+      <w:r>
+        <w:t>The MotionDetector class is the main driver for motion detection. It reads frames from the video and compares them to the previous frame using cv2.absdiff(). If the difference is above a certain threshold, it marks the frame as containing motion and uses the cv2.findContours() function to find contours around the moving objects. It then loops through each contour and checks if it is inside any of the regions defined by the YAML file. If a contour is found inside a region, it sends an HTTP POST request to a specified URL using the requests library.</w:t>
+      </w:r>
+    </w:p>
+    <w:p>
+      <w:r>
+        <w:t>The CoordinatesGenerator class in coordinates_generator.py is responsible for generating the YAML data file. It reads an image file and allows the user to click on four points to define a region of interest. It then writes the coordinates of the rectangle defined by those points to the YAML file. The class uses cv2.namedWindow() and cv2.setMouseCallback() to handle mouse events and updates the image displayed to the user with each mouse click.</w:t>
+      </w:r>
+    </w:p>
+    <w:p>
+      <w:r>
+        <w:t>The draw_contours() function in drawing_utils.py is a utility function for drawing contours and labels on an image. It takes an image and a set of coordinates, draws the contour around the coordinates, and places a label on the contour with a specified color, font, and thickness.</w:t>
+      </w:r>
+    </w:p>
+    <w:p>
+      <w:r>
+        <w:t>Finally, color.py contains colour constants that are used in other files.</w:t>
+      </w:r>
+    </w:p>
+    <w:p>
+      <w:r>
+        <w:t>In terms of architecture, the code follows a modular design pattern, with each file containing a set of related functions or classes. The main entry point is main.py, which coordinates the execution of the other files. The code uses several third-party libraries, including OpenCV, numpy, and requests. The MotionDetector class communicates with an external system using HTTP POST requests, making it easy to integrate the motion detection system with other systems.</w:t>
+      </w:r>
+      <w:commentRangeEnd w:id="112"/>
+      <w:r>
+        <w:rPr>
+          <w:rStyle w:val="CommentReference"/>
+        </w:rPr>
+        <w:commentReference w:id="112"/>
+      </w:r>
+    </w:p>
+    <w:p>
+      <w:pPr>
+        <w:pStyle w:val="Heading3"/>
+      </w:pPr>
+      <w:bookmarkStart w:id="113" w:name="_Toc133322586"/>
+      <w:r>
+        <w:t>Server</w:t>
+      </w:r>
+      <w:bookmarkEnd w:id="113"/>
     </w:p>
     <w:p>
       <w:r>
         <w:t xml:space="preserve">The </w:t>
       </w:r>
-      <w:proofErr w:type="spellStart"/>
-      <w:r>
-        <w:t>MotionDetector</w:t>
-      </w:r>
-      <w:proofErr w:type="spellEnd"/>
-      <w:r>
-        <w:t xml:space="preserve"> class is the main driver for motion detection. It reads frames from the video and compares them to the previous frame using cv2.absdiff(). If the difference is above a certain threshold, it marks the frame as containing motion and uses the cv2.findContours() function to find contours around the moving objects. It then loops through each contour and checks if it is inside any of the regions defined by the YAML file. If a contour is found inside a region, it sends an HTTP POST request to a specified URL using the requests library.</w:t>
-      </w:r>
-    </w:p>
-    <w:p>
-      <w:r>
-        <w:t xml:space="preserve">The </w:t>
-      </w:r>
-      <w:proofErr w:type="spellStart"/>
-      <w:r>
-        <w:t>CoordinatesGenerator</w:t>
-      </w:r>
-      <w:proofErr w:type="spellEnd"/>
-      <w:r>
-        <w:t xml:space="preserve"> class in coordinates_generator.py is responsible for generating the YAML data file. It reads an image file and allows the user to click on four points to define a region of interest. It then writes the coordinates of the rectangle defined by those points to the YAML file. The class uses cv2.namedWindow() and cv2.setMouseCallback() to handle mouse events and updates the image displayed to the user with each mouse click.</w:t>
-      </w:r>
-    </w:p>
-    <w:p>
-      <w:r>
-        <w:t xml:space="preserve">The </w:t>
-      </w:r>
-      <w:proofErr w:type="spellStart"/>
-      <w:r>
-        <w:t>draw_</w:t>
-      </w:r>
-      <w:proofErr w:type="gramStart"/>
-      <w:r>
-        <w:t>contours</w:t>
-      </w:r>
-      <w:proofErr w:type="spellEnd"/>
-      <w:r>
-        <w:t>(</w:t>
-      </w:r>
-      <w:proofErr w:type="gramEnd"/>
-      <w:r>
-        <w:t xml:space="preserve">) function in drawing_utils.py is a utility function for drawing contours and labels on an image. It takes an image and a set of coordinates, draws the contour around the coordinates, and places a label on the contour with a specified </w:t>
-      </w:r>
-      <w:proofErr w:type="spellStart"/>
-      <w:r>
-        <w:t>color</w:t>
-      </w:r>
-      <w:proofErr w:type="spellEnd"/>
-      <w:r>
-        <w:t>, font, and thickness.</w:t>
-      </w:r>
-    </w:p>
-    <w:p>
-      <w:r>
-        <w:t>Finally, color.py contains colour constants that are used in other files.</w:t>
-      </w:r>
-    </w:p>
-    <w:p>
-      <w:r>
-        <w:t xml:space="preserve">In terms of architecture, the code follows a modular design pattern, with each file containing a set of related functions or classes. The main entry point is main.py, which coordinates the execution of the other files. The code uses several third-party libraries, including OpenCV, </w:t>
-      </w:r>
-      <w:proofErr w:type="spellStart"/>
-      <w:r>
-        <w:t>numpy</w:t>
-      </w:r>
-      <w:proofErr w:type="spellEnd"/>
-      <w:r>
-        <w:t xml:space="preserve">, and requests. The </w:t>
-      </w:r>
-      <w:proofErr w:type="spellStart"/>
-      <w:r>
-        <w:t>MotionDetector</w:t>
-      </w:r>
-      <w:proofErr w:type="spellEnd"/>
-      <w:r>
-        <w:t xml:space="preserve"> class communicates with an external system using HTTP POST requests, making it easy to integrate the motion detection system with other systems.</w:t>
-      </w:r>
-      <w:commentRangeEnd w:id="112"/>
-      <w:r>
-        <w:rPr>
-          <w:rStyle w:val="CommentReference"/>
-        </w:rPr>
-        <w:commentReference w:id="112"/>
-      </w:r>
-    </w:p>
-    <w:p>
-      <w:pPr>
-        <w:pStyle w:val="Heading3"/>
-      </w:pPr>
-      <w:bookmarkStart w:id="113" w:name="_Toc133322586"/>
-      <w:r>
-        <w:t>Server</w:t>
-      </w:r>
-      <w:bookmarkEnd w:id="113"/>
-    </w:p>
-    <w:p>
-      <w:r>
-        <w:t xml:space="preserve">The </w:t>
-      </w:r>
       <w:r>
         <w:t>server</w:t>
       </w:r>
@@ -16224,65 +15264,7 @@
     <w:p>
       <w:commentRangeStart w:id="114"/>
       <w:r>
-        <w:t xml:space="preserve">models.py defines the ParkingLot and ParkingLotMonitor models. The ParkingLot model has fields for id, name, address, hours, </w:t>
-      </w:r>
-      <w:proofErr w:type="spellStart"/>
-      <w:r>
-        <w:t>isPaidParking</w:t>
-      </w:r>
-      <w:proofErr w:type="spellEnd"/>
-      <w:r>
-        <w:t xml:space="preserve">, latitude, longitude, image, and </w:t>
-      </w:r>
-      <w:proofErr w:type="spellStart"/>
-      <w:r>
-        <w:t>parking_spaces</w:t>
-      </w:r>
-      <w:proofErr w:type="spellEnd"/>
-      <w:r>
-        <w:t xml:space="preserve">. The ParkingLotMonitor model has fields for id, </w:t>
-      </w:r>
-      <w:proofErr w:type="spellStart"/>
-      <w:r>
-        <w:t>parkingLot</w:t>
-      </w:r>
-      <w:proofErr w:type="spellEnd"/>
-      <w:r>
-        <w:t xml:space="preserve">, name, </w:t>
-      </w:r>
-      <w:proofErr w:type="spellStart"/>
-      <w:proofErr w:type="gramStart"/>
-      <w:r>
-        <w:t>latitude,longitude</w:t>
-      </w:r>
-      <w:proofErr w:type="spellEnd"/>
-      <w:proofErr w:type="gramEnd"/>
-      <w:r>
-        <w:t xml:space="preserve">, </w:t>
-      </w:r>
-      <w:proofErr w:type="spellStart"/>
-      <w:r>
-        <w:t>probabilityParkingAvailable</w:t>
-      </w:r>
-      <w:proofErr w:type="spellEnd"/>
-      <w:r>
-        <w:t xml:space="preserve">, </w:t>
-      </w:r>
-      <w:proofErr w:type="spellStart"/>
-      <w:r>
-        <w:t>free_parking_spaces</w:t>
-      </w:r>
-      <w:proofErr w:type="spellEnd"/>
-      <w:r>
-        <w:t xml:space="preserve">, </w:t>
-      </w:r>
-      <w:proofErr w:type="spellStart"/>
-      <w:r>
-        <w:t>dateTimeLastUpdated</w:t>
-      </w:r>
-      <w:proofErr w:type="spellEnd"/>
-      <w:r>
-        <w:t>, status, and image.</w:t>
+        <w:t>models.py defines the ParkingLot and ParkingLotMonitor models. The ParkingLot model has fields for id, name, address, hours, isPaidParking, latitude, longitude, image, and parking_spaces. The ParkingLotMonitor model has fields for id, parkingLot, name, latitude,longitude, probabilityParkingAvailable, free_parking_spaces, dateTimeLastUpdated, status, and image.</w:t>
       </w:r>
       <w:commentRangeEnd w:id="114"/>
       <w:r>
@@ -16386,15 +15368,7 @@
         <w:t xml:space="preserve"> REST API service. When the client sends a request to the server, it includes information such as the endpoint to access, any data to send in the request body, and any headers to include with the request. The server-side code receives the request and processes it, querying the database or performing other operations based on the data included in the request. The server then sends a response back to the client, which includes a status code indicating whether the request was successful or not, any data to include in the response body, and any headers to include with the response. </w:t>
       </w:r>
       <w:r>
-        <w:t xml:space="preserve">The client-side then processes the response, displaying the data </w:t>
-      </w:r>
-      <w:proofErr w:type="gramStart"/>
-      <w:r>
-        <w:t>in</w:t>
-      </w:r>
-      <w:proofErr w:type="gramEnd"/>
-      <w:r>
-        <w:t xml:space="preserve"> the website for probability of parking available so the user can view it. This cycle of request and response is how the client and server are linked together in a web application.</w:t>
+        <w:t>The client-side then processes the response, displaying the data in the website for probability of parking available so the user can view it. This cycle of request and response is how the client and server are linked together in a web application.</w:t>
       </w:r>
     </w:p>
     <w:p>
@@ -16772,13 +15746,8 @@
         <w:t>open-source</w:t>
       </w:r>
       <w:r>
-        <w:t xml:space="preserve"> computer vision and machine learning software library, which was used for image processing and </w:t>
-      </w:r>
-      <w:proofErr w:type="gramStart"/>
-      <w:r>
-        <w:t>analysis</w:t>
-      </w:r>
-      <w:proofErr w:type="gramEnd"/>
+        <w:t xml:space="preserve"> computer vision and machine learning software library, which was used for image processing and analysis</w:t>
+      </w:r>
     </w:p>
     <w:p>
       <w:r>
@@ -16932,170 +15901,578 @@
         <w:t>Anaconda is a robust and adaptable tool that is well-liked by those who work in data research and scientific computing. Researchers, developers, and data analysts all favour it because of how simple it is to use and the extensive library of tools that are already installed.</w:t>
       </w:r>
     </w:p>
+    <w:p>
+      <w:pPr>
+        <w:pStyle w:val="Heading3"/>
+      </w:pPr>
+      <w:r>
+        <w:t>How to Install Anaconda</w:t>
+      </w:r>
+    </w:p>
+    <w:p>
+      <w:pPr>
+        <w:pStyle w:val="ListParagraph"/>
+        <w:numPr>
+          <w:ilvl w:val="0"/>
+          <w:numId w:val="43"/>
+        </w:numPr>
+      </w:pPr>
+      <w:r>
+        <w:t xml:space="preserve">Download the </w:t>
+      </w:r>
+      <w:r>
+        <w:t>Appropriate</w:t>
+      </w:r>
+      <w:r>
+        <w:t xml:space="preserve"> Anaconda installer from the </w:t>
+      </w:r>
+      <w:hyperlink r:id="rId24" w:history="1">
+        <w:r>
+          <w:rPr>
+            <w:rStyle w:val="Hyperlink"/>
+          </w:rPr>
+          <w:t>Anaconda Website</w:t>
+        </w:r>
+      </w:hyperlink>
+    </w:p>
+    <w:p>
+      <w:pPr>
+        <w:pStyle w:val="ListParagraph"/>
+        <w:numPr>
+          <w:ilvl w:val="0"/>
+          <w:numId w:val="43"/>
+        </w:numPr>
+      </w:pPr>
+      <w:r>
+        <w:t xml:space="preserve">Open </w:t>
+      </w:r>
+      <w:r>
+        <w:t>VS Code and open a new terminal window by selecting "Terminal" from the top menu and then selecting "New Terminal.</w:t>
+      </w:r>
+    </w:p>
+    <w:p>
+      <w:pPr>
+        <w:pStyle w:val="ListParagraph"/>
+        <w:numPr>
+          <w:ilvl w:val="0"/>
+          <w:numId w:val="43"/>
+        </w:numPr>
+      </w:pPr>
+      <w:r>
+        <w:t xml:space="preserve">Navigate </w:t>
+      </w:r>
+      <w:r>
+        <w:t xml:space="preserve">to the directory where you downloaded the Anaconda installer using the command </w:t>
+      </w:r>
+      <w:r>
+        <w:rPr>
+          <w:b/>
+          <w:bCs/>
+        </w:rPr>
+        <w:t>cd &lt;directory&gt;</w:t>
+      </w:r>
+      <w:r>
+        <w:t>.</w:t>
+      </w:r>
+    </w:p>
+    <w:p>
+      <w:pPr>
+        <w:pStyle w:val="ListParagraph"/>
+        <w:numPr>
+          <w:ilvl w:val="0"/>
+          <w:numId w:val="43"/>
+        </w:numPr>
+      </w:pPr>
+      <w:r>
+        <w:t xml:space="preserve">For example, if you downloaded the Anaconda installer for </w:t>
+      </w:r>
+      <w:r>
+        <w:t xml:space="preserve">Windows </w:t>
+      </w:r>
+      <w:r>
+        <w:t>and saved it in your Downloads folder, you would type the following command in the terminal:</w:t>
+      </w:r>
+    </w:p>
+    <w:p>
+      <w:pPr>
+        <w:pStyle w:val="NormalWeb"/>
+        <w:pBdr>
+          <w:top w:val="single" w:sz="6" w:space="2" w:color="888888"/>
+          <w:left w:val="single" w:sz="6" w:space="2" w:color="888888"/>
+          <w:bottom w:val="single" w:sz="6" w:space="2" w:color="888888"/>
+          <w:right w:val="single" w:sz="6" w:space="2" w:color="888888"/>
+        </w:pBdr>
+        <w:tabs>
+          <w:tab w:val="left" w:pos="916"/>
+          <w:tab w:val="left" w:pos="1832"/>
+          <w:tab w:val="left" w:pos="2748"/>
+          <w:tab w:val="left" w:pos="3664"/>
+          <w:tab w:val="left" w:pos="4580"/>
+          <w:tab w:val="left" w:pos="5496"/>
+          <w:tab w:val="left" w:pos="6412"/>
+          <w:tab w:val="left" w:pos="7328"/>
+          <w:tab w:val="left" w:pos="8244"/>
+          <w:tab w:val="left" w:pos="9160"/>
+          <w:tab w:val="left" w:pos="10076"/>
+          <w:tab w:val="left" w:pos="10992"/>
+          <w:tab w:val="left" w:pos="11908"/>
+          <w:tab w:val="left" w:pos="12824"/>
+          <w:tab w:val="left" w:pos="13740"/>
+          <w:tab w:val="left" w:pos="14656"/>
+        </w:tabs>
+        <w:spacing w:before="0" w:beforeAutospacing="0" w:after="0" w:afterAutospacing="0"/>
+        <w:rPr>
+          <w:rFonts w:ascii="Consolas" w:hAnsi="Consolas" w:cs="Courier New"/>
+          <w:sz w:val="17"/>
+          <w:szCs w:val="17"/>
+        </w:rPr>
+      </w:pPr>
+      <w:r>
+        <w:rPr>
+          <w:rFonts w:ascii="Consolas" w:hAnsi="Consolas" w:cs="Courier New"/>
+          <w:sz w:val="17"/>
+          <w:szCs w:val="17"/>
+        </w:rPr>
+        <w:t>1</w:t>
+      </w:r>
+      <w:r>
+        <w:rPr>
+          <w:rFonts w:ascii="Consolas" w:hAnsi="Consolas" w:cs="Courier New"/>
+          <w:sz w:val="17"/>
+          <w:szCs w:val="17"/>
+        </w:rPr>
+        <w:t xml:space="preserve">. </w:t>
+      </w:r>
+      <w:r>
+        <w:rPr>
+          <w:rFonts w:ascii="Consolas" w:hAnsi="Consolas" w:cs="Courier New"/>
+          <w:color w:val="000000"/>
+          <w:sz w:val="17"/>
+          <w:szCs w:val="17"/>
+        </w:rPr>
+        <w:t xml:space="preserve">    </w:t>
+      </w:r>
+      <w:r>
+        <w:rPr>
+          <w:rFonts w:ascii="Consolas" w:hAnsi="Consolas" w:cs="Courier New"/>
+          <w:color w:val="000000"/>
+          <w:sz w:val="17"/>
+          <w:szCs w:val="17"/>
+        </w:rPr>
+        <w:t>cd Downloads</w:t>
+      </w:r>
+    </w:p>
+    <w:p>
+      <w:pPr>
+        <w:pStyle w:val="ListParagraph"/>
+        <w:numPr>
+          <w:ilvl w:val="0"/>
+          <w:numId w:val="44"/>
+        </w:numPr>
+      </w:pPr>
+      <w:r>
+        <w:t xml:space="preserve">Run </w:t>
+      </w:r>
+      <w:r>
+        <w:t xml:space="preserve">the Anaconda installer by typing the command </w:t>
+      </w:r>
+      <w:r>
+        <w:rPr>
+          <w:b/>
+          <w:bCs/>
+        </w:rPr>
+        <w:t>bash &lt;Anaconda installer filename&gt;</w:t>
+      </w:r>
+      <w:r>
+        <w:t xml:space="preserve"> in the terminal, where </w:t>
+      </w:r>
+      <w:r>
+        <w:rPr>
+          <w:b/>
+          <w:bCs/>
+        </w:rPr>
+        <w:t>&lt;Anaconda installer filename&gt;</w:t>
+      </w:r>
+      <w:r>
+        <w:t xml:space="preserve"> is the name of the Anaconda installer file you downloaded.</w:t>
+      </w:r>
+    </w:p>
+    <w:p>
+      <w:pPr>
+        <w:pStyle w:val="NormalWeb"/>
+        <w:pBdr>
+          <w:top w:val="single" w:sz="6" w:space="2" w:color="888888"/>
+          <w:left w:val="single" w:sz="6" w:space="2" w:color="888888"/>
+          <w:bottom w:val="single" w:sz="6" w:space="2" w:color="888888"/>
+          <w:right w:val="single" w:sz="6" w:space="2" w:color="888888"/>
+        </w:pBdr>
+        <w:tabs>
+          <w:tab w:val="left" w:pos="916"/>
+          <w:tab w:val="left" w:pos="1832"/>
+          <w:tab w:val="left" w:pos="2748"/>
+          <w:tab w:val="left" w:pos="3664"/>
+          <w:tab w:val="left" w:pos="4580"/>
+          <w:tab w:val="left" w:pos="5496"/>
+          <w:tab w:val="left" w:pos="6412"/>
+          <w:tab w:val="left" w:pos="7328"/>
+          <w:tab w:val="left" w:pos="8244"/>
+          <w:tab w:val="left" w:pos="9160"/>
+          <w:tab w:val="left" w:pos="10076"/>
+          <w:tab w:val="left" w:pos="10992"/>
+          <w:tab w:val="left" w:pos="11908"/>
+          <w:tab w:val="left" w:pos="12824"/>
+          <w:tab w:val="left" w:pos="13740"/>
+          <w:tab w:val="left" w:pos="14656"/>
+        </w:tabs>
+        <w:spacing w:before="0" w:beforeAutospacing="0" w:after="0" w:afterAutospacing="0"/>
+        <w:rPr>
+          <w:rFonts w:ascii="Consolas" w:hAnsi="Consolas" w:cs="Courier New"/>
+          <w:sz w:val="17"/>
+          <w:szCs w:val="17"/>
+        </w:rPr>
+      </w:pPr>
+      <w:r>
+        <w:rPr>
+          <w:rFonts w:ascii="Consolas" w:hAnsi="Consolas" w:cs="Courier New"/>
+          <w:sz w:val="17"/>
+          <w:szCs w:val="17"/>
+        </w:rPr>
+        <w:t>1</w:t>
+      </w:r>
+      <w:r>
+        <w:rPr>
+          <w:rFonts w:ascii="Consolas" w:hAnsi="Consolas" w:cs="Courier New"/>
+          <w:sz w:val="17"/>
+          <w:szCs w:val="17"/>
+        </w:rPr>
+        <w:t xml:space="preserve">. </w:t>
+      </w:r>
+      <w:r>
+        <w:rPr>
+          <w:rFonts w:ascii="Consolas" w:hAnsi="Consolas" w:cs="Courier New"/>
+          <w:sz w:val="17"/>
+          <w:szCs w:val="17"/>
+        </w:rPr>
+        <w:t>bash Anaconda3-2021.05--x86_64.sh</w:t>
+      </w:r>
+      <w:r>
+        <w:rPr>
+          <w:rFonts w:ascii="Consolas" w:hAnsi="Consolas" w:cs="Courier New"/>
+          <w:color w:val="000000"/>
+          <w:sz w:val="17"/>
+          <w:szCs w:val="17"/>
+        </w:rPr>
+        <w:t xml:space="preserve">    </w:t>
+      </w:r>
+    </w:p>
+    <w:p>
+      <w:pPr>
+        <w:pStyle w:val="ListParagraph"/>
+        <w:numPr>
+          <w:ilvl w:val="0"/>
+          <w:numId w:val="44"/>
+        </w:numPr>
+      </w:pPr>
+      <w:r>
+        <w:t xml:space="preserve">Follow </w:t>
+      </w:r>
+      <w:r>
+        <w:t>the instructions in the Anaconda installer to complete the installation process.</w:t>
+      </w:r>
+    </w:p>
+    <w:p>
+      <w:pPr>
+        <w:pStyle w:val="ListParagraph"/>
+        <w:numPr>
+          <w:ilvl w:val="0"/>
+          <w:numId w:val="44"/>
+        </w:numPr>
+      </w:pPr>
+      <w:r>
+        <w:t xml:space="preserve">Once the installation is complete, you can use Anaconda in the VS Code terminal by activating the Anaconda environment with the command </w:t>
+      </w:r>
+      <w:r>
+        <w:rPr>
+          <w:b/>
+          <w:bCs/>
+        </w:rPr>
+        <w:t>conda activate</w:t>
+      </w:r>
+      <w:r>
+        <w:t>. You can then use the various Anaconda packages and tools in the terminal as needed.</w:t>
+      </w:r>
+    </w:p>
+    <w:p>
+      <w:pPr>
+        <w:pStyle w:val="ListParagraph"/>
+        <w:numPr>
+          <w:ilvl w:val="0"/>
+          <w:numId w:val="44"/>
+        </w:numPr>
+      </w:pPr>
+      <w:r>
+        <w:t>For example, if you want to use the Pandas library in your Python script, you can first activate the Anaconda environment by typing the following command in the terminal:</w:t>
+      </w:r>
+    </w:p>
+    <w:p>
+      <w:pPr>
+        <w:pStyle w:val="NormalWeb"/>
+        <w:pBdr>
+          <w:top w:val="single" w:sz="6" w:space="2" w:color="888888"/>
+          <w:left w:val="single" w:sz="6" w:space="2" w:color="888888"/>
+          <w:bottom w:val="single" w:sz="6" w:space="2" w:color="888888"/>
+          <w:right w:val="single" w:sz="6" w:space="2" w:color="888888"/>
+        </w:pBdr>
+        <w:tabs>
+          <w:tab w:val="left" w:pos="916"/>
+          <w:tab w:val="left" w:pos="1832"/>
+          <w:tab w:val="left" w:pos="2748"/>
+          <w:tab w:val="left" w:pos="3664"/>
+          <w:tab w:val="left" w:pos="4580"/>
+          <w:tab w:val="left" w:pos="5496"/>
+          <w:tab w:val="left" w:pos="6412"/>
+          <w:tab w:val="left" w:pos="7328"/>
+          <w:tab w:val="left" w:pos="8244"/>
+          <w:tab w:val="left" w:pos="9160"/>
+          <w:tab w:val="left" w:pos="10076"/>
+          <w:tab w:val="left" w:pos="10992"/>
+          <w:tab w:val="left" w:pos="11908"/>
+          <w:tab w:val="left" w:pos="12824"/>
+          <w:tab w:val="left" w:pos="13740"/>
+          <w:tab w:val="left" w:pos="14656"/>
+        </w:tabs>
+        <w:spacing w:before="0" w:beforeAutospacing="0" w:after="0" w:afterAutospacing="0"/>
+      </w:pPr>
+      <w:r>
+        <w:rPr>
+          <w:rFonts w:ascii="Consolas" w:hAnsi="Consolas" w:cs="Courier New"/>
+          <w:sz w:val="17"/>
+          <w:szCs w:val="17"/>
+        </w:rPr>
+        <w:t>1</w:t>
+      </w:r>
+      <w:r>
+        <w:rPr>
+          <w:rFonts w:ascii="Consolas" w:hAnsi="Consolas" w:cs="Courier New"/>
+          <w:sz w:val="17"/>
+          <w:szCs w:val="17"/>
+        </w:rPr>
+        <w:t xml:space="preserve">. </w:t>
+      </w:r>
+      <w:r>
+        <w:rPr>
+          <w:rFonts w:ascii="Consolas" w:hAnsi="Consolas" w:cs="Courier New"/>
+          <w:color w:val="000000"/>
+          <w:sz w:val="17"/>
+          <w:szCs w:val="17"/>
+        </w:rPr>
+        <w:t>    conda activate</w:t>
+      </w:r>
+    </w:p>
+    <w:p>
+      <w:pPr>
+        <w:pStyle w:val="ListParagraph"/>
+        <w:numPr>
+          <w:ilvl w:val="0"/>
+          <w:numId w:val="44"/>
+        </w:numPr>
+      </w:pPr>
+      <w:r>
+        <w:t>Then, you can import the Pandas library in your Python script using the following line of code:</w:t>
+      </w:r>
+    </w:p>
+    <w:p>
+      <w:pPr>
+        <w:pStyle w:val="NormalWeb"/>
+        <w:pBdr>
+          <w:top w:val="single" w:sz="6" w:space="2" w:color="888888"/>
+          <w:left w:val="single" w:sz="6" w:space="2" w:color="888888"/>
+          <w:bottom w:val="single" w:sz="6" w:space="2" w:color="888888"/>
+          <w:right w:val="single" w:sz="6" w:space="2" w:color="888888"/>
+        </w:pBdr>
+        <w:tabs>
+          <w:tab w:val="left" w:pos="916"/>
+          <w:tab w:val="left" w:pos="1832"/>
+          <w:tab w:val="left" w:pos="2748"/>
+          <w:tab w:val="left" w:pos="3664"/>
+          <w:tab w:val="left" w:pos="4580"/>
+          <w:tab w:val="left" w:pos="5496"/>
+          <w:tab w:val="left" w:pos="6412"/>
+          <w:tab w:val="left" w:pos="7328"/>
+          <w:tab w:val="left" w:pos="8244"/>
+          <w:tab w:val="left" w:pos="9160"/>
+          <w:tab w:val="left" w:pos="10076"/>
+          <w:tab w:val="left" w:pos="10992"/>
+          <w:tab w:val="left" w:pos="11908"/>
+          <w:tab w:val="left" w:pos="12824"/>
+          <w:tab w:val="left" w:pos="13740"/>
+          <w:tab w:val="left" w:pos="14656"/>
+        </w:tabs>
+        <w:spacing w:before="0" w:beforeAutospacing="0" w:after="0" w:afterAutospacing="0"/>
+        <w:rPr>
+          <w:rFonts w:ascii="Consolas" w:hAnsi="Consolas" w:cs="Courier New"/>
+          <w:sz w:val="17"/>
+          <w:szCs w:val="17"/>
+        </w:rPr>
+      </w:pPr>
+      <w:r>
+        <w:rPr>
+          <w:rFonts w:ascii="Consolas" w:hAnsi="Consolas" w:cs="Courier New"/>
+          <w:sz w:val="17"/>
+          <w:szCs w:val="17"/>
+        </w:rPr>
+        <w:t>1</w:t>
+      </w:r>
+      <w:r>
+        <w:rPr>
+          <w:rFonts w:ascii="Consolas" w:hAnsi="Consolas" w:cs="Courier New"/>
+          <w:sz w:val="17"/>
+          <w:szCs w:val="17"/>
+        </w:rPr>
+        <w:t xml:space="preserve">. </w:t>
+      </w:r>
+      <w:r>
+        <w:rPr>
+          <w:rFonts w:ascii="Consolas" w:hAnsi="Consolas" w:cs="Courier New"/>
+          <w:color w:val="000000"/>
+          <w:sz w:val="17"/>
+          <w:szCs w:val="17"/>
+        </w:rPr>
+        <w:t xml:space="preserve">    </w:t>
+      </w:r>
+      <w:r>
+        <w:rPr>
+          <w:rFonts w:ascii="Consolas" w:hAnsi="Consolas" w:cs="Courier New"/>
+          <w:color w:val="000000"/>
+          <w:sz w:val="17"/>
+          <w:szCs w:val="17"/>
+        </w:rPr>
+        <w:t>import pandas as pd</w:t>
+      </w:r>
+    </w:p>
+    <w:p>
+      <w:pPr>
+        <w:pStyle w:val="ListParagraph"/>
+        <w:numPr>
+          <w:ilvl w:val="0"/>
+          <w:numId w:val="44"/>
+        </w:numPr>
+      </w:pPr>
+      <w:r>
+        <w:t xml:space="preserve">This will allow you to use the various functions and methods provided by the Pandas library in your </w:t>
+      </w:r>
+      <w:r>
+        <w:t>project.</w:t>
+      </w:r>
+    </w:p>
     <w:p/>
     <w:p/>
+    <w:bookmarkEnd w:id="105"/>
     <w:p>
       <w:pPr>
         <w:pStyle w:val="Heading1"/>
       </w:pPr>
-      <w:bookmarkStart w:id="123" w:name="_Toc132388065"/>
-      <w:bookmarkStart w:id="124" w:name="_Toc133322594"/>
-      <w:bookmarkEnd w:id="105"/>
-      <w:r>
-        <w:t>Conclusion and Recommendations</w:t>
-      </w:r>
-      <w:bookmarkEnd w:id="123"/>
-      <w:bookmarkEnd w:id="124"/>
+      <w:r>
+        <w:t>Testing and Results</w:t>
+      </w:r>
     </w:p>
     <w:p>
       <w:pPr>
         <w:pStyle w:val="Heading2"/>
       </w:pPr>
-      <w:bookmarkStart w:id="125" w:name="_Toc132388066"/>
-      <w:bookmarkStart w:id="126" w:name="_Toc133322595"/>
-      <w:r>
-        <w:t>Conclusion</w:t>
-      </w:r>
-      <w:bookmarkEnd w:id="125"/>
-      <w:bookmarkEnd w:id="126"/>
-    </w:p>
-    <w:p>
-      <w:pPr>
-        <w:rPr>
-          <w:lang w:val="en-US"/>
-        </w:rPr>
-      </w:pPr>
-      <w:r>
-        <w:rPr>
-          <w:lang w:val="en-US"/>
-        </w:rPr>
-        <w:t>This chapter will begin by outlining the (cf. 1.1) for the purpose of writing a Report for a Project and outlining paragraphs.</w:t>
+      <w:r>
+        <w:t>Functionality</w:t>
+      </w:r>
+    </w:p>
+    <w:p>
+      <w:r>
+        <w:t>During testing, the Perfect Parking application demonstrated strong functionality in displaying the availability of parking spots based on real-time data collected by the ParkingLotMonitor. The ParkingLotMonitor allows</w:t>
+      </w:r>
+      <w:r>
+        <w:t xml:space="preserve"> the</w:t>
+      </w:r>
+      <w:r>
+        <w:t xml:space="preserve"> user to mark out parking spots </w:t>
+      </w:r>
+      <w:r>
+        <w:t xml:space="preserve">that they want to be </w:t>
+      </w:r>
+      <w:r>
+        <w:t>continuously monitor</w:t>
+      </w:r>
+      <w:r>
+        <w:t>ed for</w:t>
+      </w:r>
+      <w:r>
+        <w:t xml:space="preserve"> </w:t>
+      </w:r>
+      <w:r>
+        <w:t>the</w:t>
+      </w:r>
+      <w:r>
+        <w:t>ir</w:t>
+      </w:r>
+      <w:r>
+        <w:t xml:space="preserve"> occupancy status. Whenever there is a change in the availability of a parking spot</w:t>
+      </w:r>
+      <w:r>
+        <w:t xml:space="preserve"> the mapped-out spaces turn green for available and red for occupied</w:t>
+      </w:r>
+      <w:r>
+        <w:t xml:space="preserve">, the monitor sends the probability of it being available to the Perfect Parking application. The application then displays the availability </w:t>
+      </w:r>
+      <w:r>
+        <w:t xml:space="preserve">of </w:t>
+      </w:r>
+      <w:r>
+        <w:t xml:space="preserve">the </w:t>
+      </w:r>
+      <w:r>
+        <w:t>car</w:t>
+      </w:r>
+      <w:r>
+        <w:t xml:space="preserve"> park</w:t>
+      </w:r>
+      <w:r>
+        <w:t xml:space="preserve"> to the user in real-time</w:t>
+      </w:r>
+      <w:r>
+        <w:t xml:space="preserve"> by displaying the probability of available parking spaces</w:t>
+      </w:r>
+      <w:r>
+        <w:t xml:space="preserve">, Overall, the application's functionality met the project's objectives and proved to be a valuable tool for drivers seeking parking in urban or congested areas. However, some minor issues were identified during testing, such as </w:t>
+      </w:r>
+      <w:r>
+        <w:t>if a shadow is casted over a parking spot and it changes the colour gradient in the space the monitor would think that the space is full when in theory it’s not. If the project was to go further in the future this minor issue would be fixed.</w:t>
       </w:r>
     </w:p>
     <w:p>
       <w:pPr>
         <w:pStyle w:val="Heading2"/>
       </w:pPr>
-      <w:bookmarkStart w:id="127" w:name="_Toc132388067"/>
-      <w:bookmarkStart w:id="128" w:name="_Toc133322596"/>
-      <w:r>
-        <w:t>Recommendations</w:t>
-      </w:r>
-      <w:bookmarkEnd w:id="127"/>
-      <w:bookmarkEnd w:id="128"/>
-    </w:p>
-    <w:p>
-      <w:pPr>
-        <w:pStyle w:val="BulletItems"/>
-        <w:rPr>
-          <w:iCs/>
-        </w:rPr>
-      </w:pPr>
-      <w:r>
-        <w:t>This chapter will begin by outlining the (cf. 1.1) for the purpose of writing a Report for a Project and outlining paragraphs.</w:t>
-      </w:r>
-    </w:p>
-    <w:p>
-      <w:pPr>
-        <w:pStyle w:val="BulletItems"/>
-        <w:numPr>
-          <w:ilvl w:val="0"/>
-          <w:numId w:val="12"/>
-        </w:numPr>
-        <w:rPr>
-          <w:iCs/>
-        </w:rPr>
-      </w:pPr>
-      <w:r>
-        <w:t>This chapter will begin by outlining the (cf. 1.1) for the purpose of writing a Report for a Project and outlining paragraphs.</w:t>
-      </w:r>
-    </w:p>
-    <w:p>
-      <w:pPr>
-        <w:pStyle w:val="BulletItems"/>
-        <w:numPr>
-          <w:ilvl w:val="0"/>
-          <w:numId w:val="12"/>
-        </w:numPr>
-        <w:rPr>
-          <w:iCs/>
-        </w:rPr>
-      </w:pPr>
-      <w:r>
-        <w:t>This chapter will begin by outlining the (cf. 1.1) for the purpose of writing a Report for a Project and outlining paragraphs.</w:t>
-      </w:r>
-    </w:p>
-    <w:p>
-      <w:pPr>
-        <w:pStyle w:val="BulletItems"/>
-        <w:numPr>
-          <w:ilvl w:val="0"/>
-          <w:numId w:val="12"/>
-        </w:numPr>
-        <w:rPr>
-          <w:iCs/>
-        </w:rPr>
-      </w:pPr>
-      <w:r>
-        <w:t>This chapter will begin by outlining the (cf. 1.1) for the purpose of writing a Report for a Project and outlining paragraphs.</w:t>
-      </w:r>
-    </w:p>
-    <w:p>
-      <w:pPr>
-        <w:pStyle w:val="BulletItems"/>
-        <w:numPr>
-          <w:ilvl w:val="0"/>
-          <w:numId w:val="12"/>
-        </w:numPr>
-        <w:rPr>
-          <w:iCs/>
-        </w:rPr>
-      </w:pPr>
-      <w:r>
-        <w:t>This chapter will begin by outlining the (cf. 1.1) for the purpose of writing a Report for a Project and outlining paragraphs.</w:t>
-      </w:r>
-    </w:p>
-    <w:p>
-      <w:pPr>
-        <w:pStyle w:val="BulletItems"/>
-        <w:rPr>
-          <w:iCs/>
-        </w:rPr>
-      </w:pPr>
-      <w:r>
-        <w:t>This chapter will begin by outlining the (cf. 1.1) for the purpose of writing a Report for a Project and outlining paragraphs.</w:t>
-      </w:r>
-    </w:p>
-    <w:p>
-      <w:pPr>
-        <w:pStyle w:val="BulletItems"/>
-        <w:rPr>
-          <w:iCs/>
-        </w:rPr>
-      </w:pPr>
-      <w:r>
-        <w:t>This chapter will begin by outlining the (cf. 1.1) for the purpose of writing a Report for a Project and outlining paragraphs</w:t>
-      </w:r>
-      <w:r>
-        <w:t>.</w:t>
-      </w:r>
-    </w:p>
-    <w:p>
-      <w:pPr>
-        <w:pStyle w:val="BulletItems"/>
-        <w:rPr>
-          <w:iCs/>
-        </w:rPr>
-      </w:pPr>
-      <w:r>
-        <w:t>This chapter will begin by outlining the (cf. 1.1) for the purpose of writing a Report for a Project and outlining paragraphs</w:t>
-      </w:r>
-      <w:r>
-        <w:t>.</w:t>
-      </w:r>
-    </w:p>
-    <w:bookmarkStart w:id="129" w:name="_Toc133322597" w:displacedByCustomXml="next"/>
-    <w:bookmarkStart w:id="130" w:name="_Toc132388068" w:displacedByCustomXml="next"/>
+      <w:r>
+        <w:t>Usability</w:t>
+      </w:r>
+    </w:p>
+    <w:p>
+      <w:r>
+        <w:t xml:space="preserve">The usability of the ParkingLotMonitor and Perfect Parking website were both tested during the evaluation process. The ParkingLotMonitor interface was found to be intuitive and user-friendly, allowing </w:t>
+      </w:r>
+      <w:r>
+        <w:t xml:space="preserve">a </w:t>
+      </w:r>
+      <w:r>
+        <w:t>user to easily mark out and monitor parking spots. The monitor also accurately reported the availability of parking spots in real-time, with color-coding providing a clear visual indication of the status of each spot. The Perfect Parking website was also found to be intuitive and easy to use. The website provided a</w:t>
+      </w:r>
+      <w:r>
+        <w:t xml:space="preserve">n </w:t>
+      </w:r>
+      <w:r>
+        <w:t>interface where users could view the availability of parking spots in real-time. The website allowed signed-in users to view a car park's availability, and when the car park was selected, it showed a Google map of the parking location, where they could get directions to the car park if they wish. Overall, the usability of both the ParkingLotMonitor and Perfect Parking website was strong, with minimal issues or confusion reported during testing.</w:t>
+      </w:r>
+    </w:p>
+    <w:bookmarkStart w:id="123" w:name="_Toc133322597" w:displacedByCustomXml="next"/>
+    <w:bookmarkStart w:id="124" w:name="_Toc132388068" w:displacedByCustomXml="next"/>
     <w:sdt>
       <w:sdtPr>
         <w:rPr>
@@ -17120,8 +16497,8 @@
           <w:r>
             <w:t>References</w:t>
           </w:r>
-          <w:bookmarkEnd w:id="130"/>
-          <w:bookmarkEnd w:id="129"/>
+          <w:bookmarkEnd w:id="124"/>
+          <w:bookmarkEnd w:id="123"/>
         </w:p>
         <w:sdt>
           <w:sdtPr>
@@ -17409,13 +16786,13 @@
       <w:pPr>
         <w:pStyle w:val="Heading1Numberless"/>
       </w:pPr>
-      <w:bookmarkStart w:id="131" w:name="_Toc132388069"/>
-      <w:bookmarkStart w:id="132" w:name="_Toc133322598"/>
+      <w:bookmarkStart w:id="125" w:name="_Toc132388069"/>
+      <w:bookmarkStart w:id="126" w:name="_Toc133322598"/>
       <w:r>
         <w:t>Glossary</w:t>
       </w:r>
-      <w:bookmarkEnd w:id="131"/>
-      <w:bookmarkEnd w:id="132"/>
+      <w:bookmarkEnd w:id="125"/>
+      <w:bookmarkEnd w:id="126"/>
     </w:p>
     <w:tbl>
       <w:tblPr>
@@ -17549,13 +16926,56 @@
       <w:pPr>
         <w:pStyle w:val="AppendixH1"/>
       </w:pPr>
-      <w:bookmarkStart w:id="133" w:name="_Toc132388070"/>
-      <w:bookmarkStart w:id="134" w:name="_Toc133322599"/>
+      <w:bookmarkStart w:id="127" w:name="_Toc132388070"/>
+      <w:bookmarkStart w:id="128" w:name="_Toc133322599"/>
       <w:r>
         <w:t>Reflection</w:t>
       </w:r>
       <w:r>
         <w:t>s</w:t>
+      </w:r>
+      <w:bookmarkEnd w:id="127"/>
+      <w:bookmarkEnd w:id="128"/>
+    </w:p>
+    <w:p>
+      <w:pPr>
+        <w:pStyle w:val="AppendixH2"/>
+      </w:pPr>
+      <w:bookmarkStart w:id="129" w:name="_Toc132388071"/>
+      <w:bookmarkStart w:id="130" w:name="_Toc133322600"/>
+      <w:r>
+        <w:t>Report</w:t>
+      </w:r>
+      <w:r>
+        <w:t xml:space="preserve"> Structure</w:t>
+      </w:r>
+      <w:bookmarkEnd w:id="129"/>
+      <w:bookmarkEnd w:id="130"/>
+    </w:p>
+    <w:p/>
+    <w:p>
+      <w:pPr>
+        <w:pStyle w:val="AppendixH1"/>
+      </w:pPr>
+      <w:bookmarkStart w:id="131" w:name="_Toc132388072"/>
+      <w:bookmarkStart w:id="132" w:name="_Toc133322601"/>
+      <w:r>
+        <w:t>Project Managemen</w:t>
+      </w:r>
+      <w:r>
+        <w:t>t</w:t>
+      </w:r>
+      <w:bookmarkEnd w:id="131"/>
+      <w:bookmarkEnd w:id="132"/>
+    </w:p>
+    <w:p>
+      <w:pPr>
+        <w:pStyle w:val="AppendixH2"/>
+      </w:pPr>
+      <w:bookmarkStart w:id="133" w:name="_Toc132388073"/>
+      <w:bookmarkStart w:id="134" w:name="_Toc133322602"/>
+      <w:r>
+        <w:t>Report Structure</w:t>
       </w:r>
       <w:bookmarkEnd w:id="133"/>
       <w:bookmarkEnd w:id="134"/>
@@ -17564,53 +16984,49 @@
       <w:pPr>
         <w:pStyle w:val="AppendixH2"/>
       </w:pPr>
-      <w:bookmarkStart w:id="135" w:name="_Toc132388071"/>
-      <w:bookmarkStart w:id="136" w:name="_Toc133322600"/>
-      <w:r>
-        <w:t>Report</w:t>
-      </w:r>
-      <w:r>
-        <w:t xml:space="preserve"> Structure</w:t>
+      <w:bookmarkStart w:id="135" w:name="_Toc132388074"/>
+      <w:bookmarkStart w:id="136" w:name="_Toc133322603"/>
+      <w:r>
+        <w:t>Code Style Guide</w:t>
       </w:r>
       <w:bookmarkEnd w:id="135"/>
       <w:bookmarkEnd w:id="136"/>
     </w:p>
-    <w:p/>
-    <w:p>
-      <w:pPr>
-        <w:pStyle w:val="AppendixH1"/>
-      </w:pPr>
-      <w:bookmarkStart w:id="137" w:name="_Toc132388072"/>
-      <w:bookmarkStart w:id="138" w:name="_Toc133322601"/>
-      <w:r>
-        <w:t>Project Managemen</w:t>
-      </w:r>
-      <w:r>
-        <w:t>t</w:t>
+    <w:p>
+      <w:pPr>
+        <w:pStyle w:val="AppendixH3"/>
+      </w:pPr>
+      <w:bookmarkStart w:id="137" w:name="_Toc132388075"/>
+      <w:bookmarkStart w:id="138" w:name="_Toc133322604"/>
+      <w:r>
+        <w:t>Naming conventions</w:t>
       </w:r>
       <w:bookmarkEnd w:id="137"/>
       <w:bookmarkEnd w:id="138"/>
     </w:p>
     <w:p>
       <w:pPr>
-        <w:pStyle w:val="AppendixH2"/>
-      </w:pPr>
-      <w:bookmarkStart w:id="139" w:name="_Toc132388073"/>
-      <w:bookmarkStart w:id="140" w:name="_Toc133322602"/>
-      <w:r>
-        <w:t>Report Structure</w:t>
+        <w:pStyle w:val="AppendixH3"/>
+      </w:pPr>
+      <w:bookmarkStart w:id="139" w:name="_Toc132388076"/>
+      <w:bookmarkStart w:id="140" w:name="_Toc133322605"/>
+      <w:r>
+        <w:t xml:space="preserve">Avoid magic constant </w:t>
+      </w:r>
+      <w:r>
+        <w:t>numbers.</w:t>
       </w:r>
       <w:bookmarkEnd w:id="139"/>
       <w:bookmarkEnd w:id="140"/>
     </w:p>
     <w:p>
       <w:pPr>
-        <w:pStyle w:val="AppendixH2"/>
-      </w:pPr>
-      <w:bookmarkStart w:id="141" w:name="_Toc132388074"/>
-      <w:bookmarkStart w:id="142" w:name="_Toc133322603"/>
-      <w:r>
-        <w:t>Code Style Guide</w:t>
+        <w:pStyle w:val="AppendixH3"/>
+      </w:pPr>
+      <w:bookmarkStart w:id="141" w:name="_Toc132388077"/>
+      <w:bookmarkStart w:id="142" w:name="_Toc133322606"/>
+      <w:r>
+        <w:t>Variable naming</w:t>
       </w:r>
       <w:bookmarkEnd w:id="141"/>
       <w:bookmarkEnd w:id="142"/>
@@ -17619,10 +17035,10 @@
       <w:pPr>
         <w:pStyle w:val="AppendixH3"/>
       </w:pPr>
-      <w:bookmarkStart w:id="143" w:name="_Toc132388075"/>
-      <w:bookmarkStart w:id="144" w:name="_Toc133322604"/>
-      <w:r>
-        <w:t>Naming conventions</w:t>
+      <w:bookmarkStart w:id="143" w:name="_Toc132388078"/>
+      <w:bookmarkStart w:id="144" w:name="_Toc133322607"/>
+      <w:r>
+        <w:t>Methods</w:t>
       </w:r>
       <w:bookmarkEnd w:id="143"/>
       <w:bookmarkEnd w:id="144"/>
@@ -17631,13 +17047,10 @@
       <w:pPr>
         <w:pStyle w:val="AppendixH3"/>
       </w:pPr>
-      <w:bookmarkStart w:id="145" w:name="_Toc132388076"/>
-      <w:bookmarkStart w:id="146" w:name="_Toc133322605"/>
-      <w:r>
-        <w:t xml:space="preserve">Avoid magic constant </w:t>
-      </w:r>
-      <w:r>
-        <w:t>numbers.</w:t>
+      <w:bookmarkStart w:id="145" w:name="_Toc132388079"/>
+      <w:bookmarkStart w:id="146" w:name="_Toc133322608"/>
+      <w:r>
+        <w:t>Imports</w:t>
       </w:r>
       <w:bookmarkEnd w:id="145"/>
       <w:bookmarkEnd w:id="146"/>
@@ -17646,10 +17059,10 @@
       <w:pPr>
         <w:pStyle w:val="AppendixH3"/>
       </w:pPr>
-      <w:bookmarkStart w:id="147" w:name="_Toc132388077"/>
-      <w:bookmarkStart w:id="148" w:name="_Toc133322606"/>
-      <w:r>
-        <w:t>Variable naming</w:t>
+      <w:bookmarkStart w:id="147" w:name="_Toc132388080"/>
+      <w:bookmarkStart w:id="148" w:name="_Toc133322609"/>
+      <w:r>
+        <w:t>Comments</w:t>
       </w:r>
       <w:bookmarkEnd w:id="147"/>
       <w:bookmarkEnd w:id="148"/>
@@ -17658,10 +17071,10 @@
       <w:pPr>
         <w:pStyle w:val="AppendixH3"/>
       </w:pPr>
-      <w:bookmarkStart w:id="149" w:name="_Toc132388078"/>
-      <w:bookmarkStart w:id="150" w:name="_Toc133322607"/>
-      <w:r>
-        <w:t>Methods</w:t>
+      <w:bookmarkStart w:id="149" w:name="_Toc132388081"/>
+      <w:bookmarkStart w:id="150" w:name="_Toc133322610"/>
+      <w:r>
+        <w:t>Documentation</w:t>
       </w:r>
       <w:bookmarkEnd w:id="149"/>
       <w:bookmarkEnd w:id="150"/>
@@ -17670,10 +17083,10 @@
       <w:pPr>
         <w:pStyle w:val="AppendixH3"/>
       </w:pPr>
-      <w:bookmarkStart w:id="151" w:name="_Toc132388079"/>
-      <w:bookmarkStart w:id="152" w:name="_Toc133322608"/>
-      <w:r>
-        <w:t>Imports</w:t>
+      <w:bookmarkStart w:id="151" w:name="_Toc132388082"/>
+      <w:bookmarkStart w:id="152" w:name="_Toc133322611"/>
+      <w:r>
+        <w:t>Classes</w:t>
       </w:r>
       <w:bookmarkEnd w:id="151"/>
       <w:bookmarkEnd w:id="152"/>
@@ -17682,10 +17095,10 @@
       <w:pPr>
         <w:pStyle w:val="AppendixH3"/>
       </w:pPr>
-      <w:bookmarkStart w:id="153" w:name="_Toc132388080"/>
-      <w:bookmarkStart w:id="154" w:name="_Toc133322609"/>
-      <w:r>
-        <w:t>Comments</w:t>
+      <w:bookmarkStart w:id="153" w:name="_Toc132388083"/>
+      <w:bookmarkStart w:id="154" w:name="_Toc133322612"/>
+      <w:r>
+        <w:t>Spacing, Indentation</w:t>
       </w:r>
       <w:bookmarkEnd w:id="153"/>
       <w:bookmarkEnd w:id="154"/>
@@ -17694,69 +17107,33 @@
       <w:pPr>
         <w:pStyle w:val="AppendixH3"/>
       </w:pPr>
-      <w:bookmarkStart w:id="155" w:name="_Toc132388081"/>
-      <w:bookmarkStart w:id="156" w:name="_Toc133322610"/>
-      <w:r>
-        <w:t>Documentation</w:t>
+      <w:bookmarkStart w:id="155" w:name="_Toc132388084"/>
+      <w:bookmarkStart w:id="156" w:name="_Toc133322613"/>
+      <w:r>
+        <w:t>Literals</w:t>
       </w:r>
       <w:bookmarkEnd w:id="155"/>
       <w:bookmarkEnd w:id="156"/>
     </w:p>
     <w:p>
       <w:pPr>
-        <w:pStyle w:val="AppendixH3"/>
-      </w:pPr>
-      <w:bookmarkStart w:id="157" w:name="_Toc132388082"/>
-      <w:bookmarkStart w:id="158" w:name="_Toc133322611"/>
-      <w:r>
-        <w:t>Classes</w:t>
-      </w:r>
+        <w:pStyle w:val="AppendixH1"/>
+      </w:pPr>
+      <w:bookmarkStart w:id="157" w:name="_Toc132388085"/>
+      <w:bookmarkStart w:id="158" w:name="_Toc133322614"/>
+      <w:r>
+        <w:t>Development Environmen</w:t>
+      </w:r>
+      <w:r>
+        <w:t>t</w:t>
+      </w:r>
+      <w:bookmarkEnd w:id="0"/>
       <w:bookmarkEnd w:id="157"/>
       <w:bookmarkEnd w:id="158"/>
     </w:p>
-    <w:p>
-      <w:pPr>
-        <w:pStyle w:val="AppendixH3"/>
-      </w:pPr>
-      <w:bookmarkStart w:id="159" w:name="_Toc132388083"/>
-      <w:bookmarkStart w:id="160" w:name="_Toc133322612"/>
-      <w:r>
-        <w:t>Spacing, Indentation</w:t>
-      </w:r>
-      <w:bookmarkEnd w:id="159"/>
-      <w:bookmarkEnd w:id="160"/>
-    </w:p>
-    <w:p>
-      <w:pPr>
-        <w:pStyle w:val="AppendixH3"/>
-      </w:pPr>
-      <w:bookmarkStart w:id="161" w:name="_Toc132388084"/>
-      <w:bookmarkStart w:id="162" w:name="_Toc133322613"/>
-      <w:r>
-        <w:t>Literals</w:t>
-      </w:r>
-      <w:bookmarkEnd w:id="161"/>
-      <w:bookmarkEnd w:id="162"/>
-    </w:p>
-    <w:p>
-      <w:pPr>
-        <w:pStyle w:val="AppendixH1"/>
-      </w:pPr>
-      <w:bookmarkStart w:id="163" w:name="_Toc132388085"/>
-      <w:bookmarkStart w:id="164" w:name="_Toc133322614"/>
-      <w:r>
-        <w:t>Development Environmen</w:t>
-      </w:r>
-      <w:r>
-        <w:t>t</w:t>
-      </w:r>
-      <w:bookmarkEnd w:id="0"/>
-      <w:bookmarkEnd w:id="163"/>
-      <w:bookmarkEnd w:id="164"/>
-    </w:p>
     <w:sectPr>
-      <w:footerReference w:type="default" r:id="rId24"/>
-      <w:footerReference w:type="first" r:id="rId25"/>
+      <w:footerReference w:type="default" r:id="rId25"/>
+      <w:footerReference w:type="first" r:id="rId26"/>
       <w:pgSz w:w="11906" w:h="16838" w:code="9"/>
       <w:pgMar w:top="1418" w:right="1134" w:bottom="1418" w:left="2268" w:header="709" w:footer="709" w:gutter="0"/>
       <w:cols w:space="708"/>
@@ -19737,6 +19114,119 @@
     </w:lvl>
   </w:abstractNum>
   <w:abstractNum w:abstractNumId="13" w15:restartNumberingAfterBreak="0">
+    <w:nsid w:val="2ECB5FAD"/>
+    <w:multiLevelType w:val="multilevel"/>
+    <w:tmpl w:val="73D2BF12"/>
+    <w:lvl w:ilvl="0">
+      <w:start w:val="5"/>
+      <w:numFmt w:val="decimal"/>
+      <w:lvlText w:val="%1."/>
+      <w:lvlJc w:val="left"/>
+      <w:pPr>
+        <w:tabs>
+          <w:tab w:val="num" w:pos="720"/>
+        </w:tabs>
+        <w:ind w:left="720" w:hanging="360"/>
+      </w:pPr>
+    </w:lvl>
+    <w:lvl w:ilvl="1" w:tentative="1">
+      <w:start w:val="1"/>
+      <w:numFmt w:val="decimal"/>
+      <w:lvlText w:val="%2."/>
+      <w:lvlJc w:val="left"/>
+      <w:pPr>
+        <w:tabs>
+          <w:tab w:val="num" w:pos="1440"/>
+        </w:tabs>
+        <w:ind w:left="1440" w:hanging="360"/>
+      </w:pPr>
+    </w:lvl>
+    <w:lvl w:ilvl="2" w:tentative="1">
+      <w:start w:val="1"/>
+      <w:numFmt w:val="decimal"/>
+      <w:lvlText w:val="%3."/>
+      <w:lvlJc w:val="left"/>
+      <w:pPr>
+        <w:tabs>
+          <w:tab w:val="num" w:pos="2160"/>
+        </w:tabs>
+        <w:ind w:left="2160" w:hanging="360"/>
+      </w:pPr>
+    </w:lvl>
+    <w:lvl w:ilvl="3" w:tentative="1">
+      <w:start w:val="1"/>
+      <w:numFmt w:val="decimal"/>
+      <w:lvlText w:val="%4."/>
+      <w:lvlJc w:val="left"/>
+      <w:pPr>
+        <w:tabs>
+          <w:tab w:val="num" w:pos="2880"/>
+        </w:tabs>
+        <w:ind w:left="2880" w:hanging="360"/>
+      </w:pPr>
+    </w:lvl>
+    <w:lvl w:ilvl="4" w:tentative="1">
+      <w:start w:val="1"/>
+      <w:numFmt w:val="decimal"/>
+      <w:lvlText w:val="%5."/>
+      <w:lvlJc w:val="left"/>
+      <w:pPr>
+        <w:tabs>
+          <w:tab w:val="num" w:pos="3600"/>
+        </w:tabs>
+        <w:ind w:left="3600" w:hanging="360"/>
+      </w:pPr>
+    </w:lvl>
+    <w:lvl w:ilvl="5" w:tentative="1">
+      <w:start w:val="1"/>
+      <w:numFmt w:val="decimal"/>
+      <w:lvlText w:val="%6."/>
+      <w:lvlJc w:val="left"/>
+      <w:pPr>
+        <w:tabs>
+          <w:tab w:val="num" w:pos="4320"/>
+        </w:tabs>
+        <w:ind w:left="4320" w:hanging="360"/>
+      </w:pPr>
+    </w:lvl>
+    <w:lvl w:ilvl="6" w:tentative="1">
+      <w:start w:val="1"/>
+      <w:numFmt w:val="decimal"/>
+      <w:lvlText w:val="%7."/>
+      <w:lvlJc w:val="left"/>
+      <w:pPr>
+        <w:tabs>
+          <w:tab w:val="num" w:pos="5040"/>
+        </w:tabs>
+        <w:ind w:left="5040" w:hanging="360"/>
+      </w:pPr>
+    </w:lvl>
+    <w:lvl w:ilvl="7" w:tentative="1">
+      <w:start w:val="1"/>
+      <w:numFmt w:val="decimal"/>
+      <w:lvlText w:val="%8."/>
+      <w:lvlJc w:val="left"/>
+      <w:pPr>
+        <w:tabs>
+          <w:tab w:val="num" w:pos="5760"/>
+        </w:tabs>
+        <w:ind w:left="5760" w:hanging="360"/>
+      </w:pPr>
+    </w:lvl>
+    <w:lvl w:ilvl="8" w:tentative="1">
+      <w:start w:val="1"/>
+      <w:numFmt w:val="decimal"/>
+      <w:lvlText w:val="%9."/>
+      <w:lvlJc w:val="left"/>
+      <w:pPr>
+        <w:tabs>
+          <w:tab w:val="num" w:pos="6480"/>
+        </w:tabs>
+        <w:ind w:left="6480" w:hanging="360"/>
+      </w:pPr>
+    </w:lvl>
+  </w:abstractNum>
+  <w:abstractNum w:abstractNumId="14" w15:restartNumberingAfterBreak="0">
     <w:nsid w:val="3180307D"/>
     <w:multiLevelType w:val="hybridMultilevel"/>
     <w:tmpl w:val="E384C60E"/>
@@ -19849,7 +19339,7 @@
       </w:rPr>
     </w:lvl>
   </w:abstractNum>
-  <w:abstractNum w:abstractNumId="14" w15:restartNumberingAfterBreak="0">
+  <w:abstractNum w:abstractNumId="15" w15:restartNumberingAfterBreak="0">
     <w:nsid w:val="32F92799"/>
     <w:multiLevelType w:val="multilevel"/>
     <w:tmpl w:val="B644F0D0"/>
@@ -19989,7 +19479,7 @@
       </w:rPr>
     </w:lvl>
   </w:abstractNum>
-  <w:abstractNum w:abstractNumId="15" w15:restartNumberingAfterBreak="0">
+  <w:abstractNum w:abstractNumId="16" w15:restartNumberingAfterBreak="0">
     <w:nsid w:val="353E3744"/>
     <w:multiLevelType w:val="hybridMultilevel"/>
     <w:tmpl w:val="B3EE4CDC"/>
@@ -20102,7 +19592,7 @@
       </w:rPr>
     </w:lvl>
   </w:abstractNum>
-  <w:abstractNum w:abstractNumId="16" w15:restartNumberingAfterBreak="0">
+  <w:abstractNum w:abstractNumId="17" w15:restartNumberingAfterBreak="0">
     <w:nsid w:val="35D914A4"/>
     <w:multiLevelType w:val="multilevel"/>
     <w:tmpl w:val="1DE065CC"/>
@@ -20249,7 +19739,7 @@
       </w:rPr>
     </w:lvl>
   </w:abstractNum>
-  <w:abstractNum w:abstractNumId="17" w15:restartNumberingAfterBreak="0">
+  <w:abstractNum w:abstractNumId="18" w15:restartNumberingAfterBreak="0">
     <w:nsid w:val="37086877"/>
     <w:multiLevelType w:val="hybridMultilevel"/>
     <w:tmpl w:val="C4FA4E9C"/>
@@ -20342,7 +19832,7 @@
       </w:pPr>
     </w:lvl>
   </w:abstractNum>
-  <w:abstractNum w:abstractNumId="18" w15:restartNumberingAfterBreak="0">
+  <w:abstractNum w:abstractNumId="19" w15:restartNumberingAfterBreak="0">
     <w:nsid w:val="3CFA133F"/>
     <w:multiLevelType w:val="hybridMultilevel"/>
     <w:tmpl w:val="212CD6E4"/>
@@ -20455,7 +19945,7 @@
       </w:rPr>
     </w:lvl>
   </w:abstractNum>
-  <w:abstractNum w:abstractNumId="19" w15:restartNumberingAfterBreak="0">
+  <w:abstractNum w:abstractNumId="20" w15:restartNumberingAfterBreak="0">
     <w:nsid w:val="48CF6210"/>
     <w:multiLevelType w:val="multilevel"/>
     <w:tmpl w:val="D8643402"/>
@@ -20597,7 +20087,7 @@
       </w:rPr>
     </w:lvl>
   </w:abstractNum>
-  <w:abstractNum w:abstractNumId="20" w15:restartNumberingAfterBreak="0">
+  <w:abstractNum w:abstractNumId="21" w15:restartNumberingAfterBreak="0">
     <w:nsid w:val="4AAB34DC"/>
     <w:multiLevelType w:val="multilevel"/>
     <w:tmpl w:val="D8643402"/>
@@ -20740,7 +20230,7 @@
       </w:rPr>
     </w:lvl>
   </w:abstractNum>
-  <w:abstractNum w:abstractNumId="21" w15:restartNumberingAfterBreak="0">
+  <w:abstractNum w:abstractNumId="22" w15:restartNumberingAfterBreak="0">
     <w:nsid w:val="4E351272"/>
     <w:multiLevelType w:val="multilevel"/>
     <w:tmpl w:val="B1F69FA6"/>
@@ -20889,7 +20379,7 @@
       </w:rPr>
     </w:lvl>
   </w:abstractNum>
-  <w:abstractNum w:abstractNumId="22" w15:restartNumberingAfterBreak="0">
+  <w:abstractNum w:abstractNumId="23" w15:restartNumberingAfterBreak="0">
     <w:nsid w:val="51474D9B"/>
     <w:multiLevelType w:val="multilevel"/>
     <w:tmpl w:val="09C2AC56"/>
@@ -21029,7 +20519,7 @@
       </w:rPr>
     </w:lvl>
   </w:abstractNum>
-  <w:abstractNum w:abstractNumId="23" w15:restartNumberingAfterBreak="0">
+  <w:abstractNum w:abstractNumId="24" w15:restartNumberingAfterBreak="0">
     <w:nsid w:val="58186054"/>
     <w:multiLevelType w:val="multilevel"/>
     <w:tmpl w:val="863AD382"/>
@@ -21174,7 +20664,120 @@
       </w:rPr>
     </w:lvl>
   </w:abstractNum>
-  <w:abstractNum w:abstractNumId="24" w15:restartNumberingAfterBreak="0">
+  <w:abstractNum w:abstractNumId="25" w15:restartNumberingAfterBreak="0">
+    <w:nsid w:val="5FBC6B83"/>
+    <w:multiLevelType w:val="hybridMultilevel"/>
+    <w:tmpl w:val="8E722A88"/>
+    <w:lvl w:ilvl="0" w:tplc="18090001">
+      <w:start w:val="1"/>
+      <w:numFmt w:val="bullet"/>
+      <w:lvlText w:val=""/>
+      <w:lvlJc w:val="left"/>
+      <w:pPr>
+        <w:ind w:left="720" w:hanging="360"/>
+      </w:pPr>
+      <w:rPr>
+        <w:rFonts w:ascii="Symbol" w:hAnsi="Symbol" w:hint="default"/>
+      </w:rPr>
+    </w:lvl>
+    <w:lvl w:ilvl="1" w:tplc="18090003" w:tentative="1">
+      <w:start w:val="1"/>
+      <w:numFmt w:val="bullet"/>
+      <w:lvlText w:val="o"/>
+      <w:lvlJc w:val="left"/>
+      <w:pPr>
+        <w:ind w:left="1440" w:hanging="360"/>
+      </w:pPr>
+      <w:rPr>
+        <w:rFonts w:ascii="Courier New" w:hAnsi="Courier New" w:cs="Courier New" w:hint="default"/>
+      </w:rPr>
+    </w:lvl>
+    <w:lvl w:ilvl="2" w:tplc="18090005" w:tentative="1">
+      <w:start w:val="1"/>
+      <w:numFmt w:val="bullet"/>
+      <w:lvlText w:val=""/>
+      <w:lvlJc w:val="left"/>
+      <w:pPr>
+        <w:ind w:left="2160" w:hanging="360"/>
+      </w:pPr>
+      <w:rPr>
+        <w:rFonts w:ascii="Wingdings" w:hAnsi="Wingdings" w:hint="default"/>
+      </w:rPr>
+    </w:lvl>
+    <w:lvl w:ilvl="3" w:tplc="18090001" w:tentative="1">
+      <w:start w:val="1"/>
+      <w:numFmt w:val="bullet"/>
+      <w:lvlText w:val=""/>
+      <w:lvlJc w:val="left"/>
+      <w:pPr>
+        <w:ind w:left="2880" w:hanging="360"/>
+      </w:pPr>
+      <w:rPr>
+        <w:rFonts w:ascii="Symbol" w:hAnsi="Symbol" w:hint="default"/>
+      </w:rPr>
+    </w:lvl>
+    <w:lvl w:ilvl="4" w:tplc="18090003" w:tentative="1">
+      <w:start w:val="1"/>
+      <w:numFmt w:val="bullet"/>
+      <w:lvlText w:val="o"/>
+      <w:lvlJc w:val="left"/>
+      <w:pPr>
+        <w:ind w:left="3600" w:hanging="360"/>
+      </w:pPr>
+      <w:rPr>
+        <w:rFonts w:ascii="Courier New" w:hAnsi="Courier New" w:cs="Courier New" w:hint="default"/>
+      </w:rPr>
+    </w:lvl>
+    <w:lvl w:ilvl="5" w:tplc="18090005" w:tentative="1">
+      <w:start w:val="1"/>
+      <w:numFmt w:val="bullet"/>
+      <w:lvlText w:val=""/>
+      <w:lvlJc w:val="left"/>
+      <w:pPr>
+        <w:ind w:left="4320" w:hanging="360"/>
+      </w:pPr>
+      <w:rPr>
+        <w:rFonts w:ascii="Wingdings" w:hAnsi="Wingdings" w:hint="default"/>
+      </w:rPr>
+    </w:lvl>
+    <w:lvl w:ilvl="6" w:tplc="18090001" w:tentative="1">
+      <w:start w:val="1"/>
+      <w:numFmt w:val="bullet"/>
+      <w:lvlText w:val=""/>
+      <w:lvlJc w:val="left"/>
+      <w:pPr>
+        <w:ind w:left="5040" w:hanging="360"/>
+      </w:pPr>
+      <w:rPr>
+        <w:rFonts w:ascii="Symbol" w:hAnsi="Symbol" w:hint="default"/>
+      </w:rPr>
+    </w:lvl>
+    <w:lvl w:ilvl="7" w:tplc="18090003" w:tentative="1">
+      <w:start w:val="1"/>
+      <w:numFmt w:val="bullet"/>
+      <w:lvlText w:val="o"/>
+      <w:lvlJc w:val="left"/>
+      <w:pPr>
+        <w:ind w:left="5760" w:hanging="360"/>
+      </w:pPr>
+      <w:rPr>
+        <w:rFonts w:ascii="Courier New" w:hAnsi="Courier New" w:cs="Courier New" w:hint="default"/>
+      </w:rPr>
+    </w:lvl>
+    <w:lvl w:ilvl="8" w:tplc="18090005" w:tentative="1">
+      <w:start w:val="1"/>
+      <w:numFmt w:val="bullet"/>
+      <w:lvlText w:val=""/>
+      <w:lvlJc w:val="left"/>
+      <w:pPr>
+        <w:ind w:left="6480" w:hanging="360"/>
+      </w:pPr>
+      <w:rPr>
+        <w:rFonts w:ascii="Wingdings" w:hAnsi="Wingdings" w:hint="default"/>
+      </w:rPr>
+    </w:lvl>
+  </w:abstractNum>
+  <w:abstractNum w:abstractNumId="26" w15:restartNumberingAfterBreak="0">
     <w:nsid w:val="60753707"/>
     <w:multiLevelType w:val="hybridMultilevel"/>
     <w:tmpl w:val="8620E9C2"/>
@@ -21287,7 +20890,7 @@
       </w:rPr>
     </w:lvl>
   </w:abstractNum>
-  <w:abstractNum w:abstractNumId="25" w15:restartNumberingAfterBreak="0">
+  <w:abstractNum w:abstractNumId="27" w15:restartNumberingAfterBreak="0">
     <w:nsid w:val="60C24363"/>
     <w:multiLevelType w:val="multilevel"/>
     <w:tmpl w:val="4B404FD0"/>
@@ -21427,7 +21030,120 @@
       </w:rPr>
     </w:lvl>
   </w:abstractNum>
-  <w:abstractNum w:abstractNumId="26" w15:restartNumberingAfterBreak="0">
+  <w:abstractNum w:abstractNumId="28" w15:restartNumberingAfterBreak="0">
+    <w:nsid w:val="61A55182"/>
+    <w:multiLevelType w:val="hybridMultilevel"/>
+    <w:tmpl w:val="65A6F14C"/>
+    <w:lvl w:ilvl="0" w:tplc="18090001">
+      <w:start w:val="1"/>
+      <w:numFmt w:val="bullet"/>
+      <w:lvlText w:val=""/>
+      <w:lvlJc w:val="left"/>
+      <w:pPr>
+        <w:ind w:left="720" w:hanging="360"/>
+      </w:pPr>
+      <w:rPr>
+        <w:rFonts w:ascii="Symbol" w:hAnsi="Symbol" w:hint="default"/>
+      </w:rPr>
+    </w:lvl>
+    <w:lvl w:ilvl="1" w:tplc="18090003" w:tentative="1">
+      <w:start w:val="1"/>
+      <w:numFmt w:val="bullet"/>
+      <w:lvlText w:val="o"/>
+      <w:lvlJc w:val="left"/>
+      <w:pPr>
+        <w:ind w:left="1440" w:hanging="360"/>
+      </w:pPr>
+      <w:rPr>
+        <w:rFonts w:ascii="Courier New" w:hAnsi="Courier New" w:cs="Courier New" w:hint="default"/>
+      </w:rPr>
+    </w:lvl>
+    <w:lvl w:ilvl="2" w:tplc="18090005" w:tentative="1">
+      <w:start w:val="1"/>
+      <w:numFmt w:val="bullet"/>
+      <w:lvlText w:val=""/>
+      <w:lvlJc w:val="left"/>
+      <w:pPr>
+        <w:ind w:left="2160" w:hanging="360"/>
+      </w:pPr>
+      <w:rPr>
+        <w:rFonts w:ascii="Wingdings" w:hAnsi="Wingdings" w:hint="default"/>
+      </w:rPr>
+    </w:lvl>
+    <w:lvl w:ilvl="3" w:tplc="18090001" w:tentative="1">
+      <w:start w:val="1"/>
+      <w:numFmt w:val="bullet"/>
+      <w:lvlText w:val=""/>
+      <w:lvlJc w:val="left"/>
+      <w:pPr>
+        <w:ind w:left="2880" w:hanging="360"/>
+      </w:pPr>
+      <w:rPr>
+        <w:rFonts w:ascii="Symbol" w:hAnsi="Symbol" w:hint="default"/>
+      </w:rPr>
+    </w:lvl>
+    <w:lvl w:ilvl="4" w:tplc="18090003" w:tentative="1">
+      <w:start w:val="1"/>
+      <w:numFmt w:val="bullet"/>
+      <w:lvlText w:val="o"/>
+      <w:lvlJc w:val="left"/>
+      <w:pPr>
+        <w:ind w:left="3600" w:hanging="360"/>
+      </w:pPr>
+      <w:rPr>
+        <w:rFonts w:ascii="Courier New" w:hAnsi="Courier New" w:cs="Courier New" w:hint="default"/>
+      </w:rPr>
+    </w:lvl>
+    <w:lvl w:ilvl="5" w:tplc="18090005" w:tentative="1">
+      <w:start w:val="1"/>
+      <w:numFmt w:val="bullet"/>
+      <w:lvlText w:val=""/>
+      <w:lvlJc w:val="left"/>
+      <w:pPr>
+        <w:ind w:left="4320" w:hanging="360"/>
+      </w:pPr>
+      <w:rPr>
+        <w:rFonts w:ascii="Wingdings" w:hAnsi="Wingdings" w:hint="default"/>
+      </w:rPr>
+    </w:lvl>
+    <w:lvl w:ilvl="6" w:tplc="18090001" w:tentative="1">
+      <w:start w:val="1"/>
+      <w:numFmt w:val="bullet"/>
+      <w:lvlText w:val=""/>
+      <w:lvlJc w:val="left"/>
+      <w:pPr>
+        <w:ind w:left="5040" w:hanging="360"/>
+      </w:pPr>
+      <w:rPr>
+        <w:rFonts w:ascii="Symbol" w:hAnsi="Symbol" w:hint="default"/>
+      </w:rPr>
+    </w:lvl>
+    <w:lvl w:ilvl="7" w:tplc="18090003" w:tentative="1">
+      <w:start w:val="1"/>
+      <w:numFmt w:val="bullet"/>
+      <w:lvlText w:val="o"/>
+      <w:lvlJc w:val="left"/>
+      <w:pPr>
+        <w:ind w:left="5760" w:hanging="360"/>
+      </w:pPr>
+      <w:rPr>
+        <w:rFonts w:ascii="Courier New" w:hAnsi="Courier New" w:cs="Courier New" w:hint="default"/>
+      </w:rPr>
+    </w:lvl>
+    <w:lvl w:ilvl="8" w:tplc="18090005" w:tentative="1">
+      <w:start w:val="1"/>
+      <w:numFmt w:val="bullet"/>
+      <w:lvlText w:val=""/>
+      <w:lvlJc w:val="left"/>
+      <w:pPr>
+        <w:ind w:left="6480" w:hanging="360"/>
+      </w:pPr>
+      <w:rPr>
+        <w:rFonts w:ascii="Wingdings" w:hAnsi="Wingdings" w:hint="default"/>
+      </w:rPr>
+    </w:lvl>
+  </w:abstractNum>
+  <w:abstractNum w:abstractNumId="29" w15:restartNumberingAfterBreak="0">
     <w:nsid w:val="65E71DF5"/>
     <w:multiLevelType w:val="hybridMultilevel"/>
     <w:tmpl w:val="F8E63F88"/>
@@ -21540,7 +21256,7 @@
       </w:rPr>
     </w:lvl>
   </w:abstractNum>
-  <w:abstractNum w:abstractNumId="27" w15:restartNumberingAfterBreak="0">
+  <w:abstractNum w:abstractNumId="30" w15:restartNumberingAfterBreak="0">
     <w:nsid w:val="67087A45"/>
     <w:multiLevelType w:val="hybridMultilevel"/>
     <w:tmpl w:val="4C525D26"/>
@@ -21653,7 +21369,7 @@
       </w:rPr>
     </w:lvl>
   </w:abstractNum>
-  <w:abstractNum w:abstractNumId="28" w15:restartNumberingAfterBreak="0">
+  <w:abstractNum w:abstractNumId="31" w15:restartNumberingAfterBreak="0">
     <w:nsid w:val="70D44CD9"/>
     <w:multiLevelType w:val="hybridMultilevel"/>
     <w:tmpl w:val="F0C8CA70"/>
@@ -21767,7 +21483,7 @@
       </w:rPr>
     </w:lvl>
   </w:abstractNum>
-  <w:abstractNum w:abstractNumId="29" w15:restartNumberingAfterBreak="0">
+  <w:abstractNum w:abstractNumId="32" w15:restartNumberingAfterBreak="0">
     <w:nsid w:val="752972FF"/>
     <w:multiLevelType w:val="hybridMultilevel"/>
     <w:tmpl w:val="44FCD530"/>
@@ -21888,16 +21604,16 @@
     <w:abstractNumId w:val="5"/>
   </w:num>
   <w:num w:numId="2" w16cid:durableId="1901164617">
-    <w:abstractNumId w:val="29"/>
+    <w:abstractNumId w:val="32"/>
   </w:num>
   <w:num w:numId="3" w16cid:durableId="1250625024">
     <w:abstractNumId w:val="11"/>
   </w:num>
   <w:num w:numId="4" w16cid:durableId="761611605">
-    <w:abstractNumId w:val="19"/>
+    <w:abstractNumId w:val="20"/>
   </w:num>
   <w:num w:numId="5" w16cid:durableId="1819884511">
-    <w:abstractNumId w:val="20"/>
+    <w:abstractNumId w:val="21"/>
   </w:num>
   <w:num w:numId="6" w16cid:durableId="904536084">
     <w:abstractNumId w:val="4"/>
@@ -21912,16 +21628,16 @@
     <w:abstractNumId w:val="10"/>
   </w:num>
   <w:num w:numId="10" w16cid:durableId="459498008">
-    <w:abstractNumId w:val="17"/>
+    <w:abstractNumId w:val="18"/>
   </w:num>
   <w:num w:numId="11" w16cid:durableId="1981763489">
-    <w:abstractNumId w:val="28"/>
+    <w:abstractNumId w:val="31"/>
   </w:num>
   <w:num w:numId="12" w16cid:durableId="591477472">
     <w:abstractNumId w:val="8"/>
   </w:num>
   <w:num w:numId="13" w16cid:durableId="1799564983">
-    <w:abstractNumId w:val="16"/>
+    <w:abstractNumId w:val="17"/>
     <w:lvlOverride w:ilvl="0">
       <w:startOverride w:val="2"/>
     </w:lvlOverride>
@@ -21949,7 +21665,7 @@
     </w:lvlOverride>
   </w:num>
   <w:num w:numId="14" w16cid:durableId="540434872">
-    <w:abstractNumId w:val="16"/>
+    <w:abstractNumId w:val="17"/>
     <w:lvlOverride w:ilvl="0">
       <w:startOverride w:val="1"/>
     </w:lvlOverride>
@@ -21977,7 +21693,7 @@
     </w:lvlOverride>
   </w:num>
   <w:num w:numId="15" w16cid:durableId="223761376">
-    <w:abstractNumId w:val="16"/>
+    <w:abstractNumId w:val="17"/>
     <w:lvlOverride w:ilvl="0">
       <w:startOverride w:val="4"/>
     </w:lvlOverride>
@@ -22005,7 +21721,7 @@
     </w:lvlOverride>
   </w:num>
   <w:num w:numId="16" w16cid:durableId="548609481">
-    <w:abstractNumId w:val="16"/>
+    <w:abstractNumId w:val="17"/>
     <w:lvlOverride w:ilvl="0">
       <w:startOverride w:val="4"/>
     </w:lvlOverride>
@@ -22035,7 +21751,7 @@
     </w:lvlOverride>
   </w:num>
   <w:num w:numId="17" w16cid:durableId="251936459">
-    <w:abstractNumId w:val="16"/>
+    <w:abstractNumId w:val="17"/>
     <w:lvlOverride w:ilvl="0">
       <w:startOverride w:val="5"/>
     </w:lvlOverride>
@@ -22063,7 +21779,7 @@
     </w:lvlOverride>
   </w:num>
   <w:num w:numId="18" w16cid:durableId="761490887">
-    <w:abstractNumId w:val="16"/>
+    <w:abstractNumId w:val="17"/>
     <w:lvlOverride w:ilvl="0">
       <w:startOverride w:val="5"/>
     </w:lvlOverride>
@@ -22093,7 +21809,7 @@
     </w:lvlOverride>
   </w:num>
   <w:num w:numId="19" w16cid:durableId="638387586">
-    <w:abstractNumId w:val="16"/>
+    <w:abstractNumId w:val="17"/>
     <w:lvlOverride w:ilvl="0">
       <w:startOverride w:val="6"/>
     </w:lvlOverride>
@@ -22121,7 +21837,7 @@
     </w:lvlOverride>
   </w:num>
   <w:num w:numId="20" w16cid:durableId="306057146">
-    <w:abstractNumId w:val="16"/>
+    <w:abstractNumId w:val="17"/>
     <w:lvlOverride w:ilvl="0">
       <w:startOverride w:val="6"/>
     </w:lvlOverride>
@@ -22151,25 +21867,25 @@
     </w:lvlOverride>
   </w:num>
   <w:num w:numId="21" w16cid:durableId="213280396">
-    <w:abstractNumId w:val="16"/>
+    <w:abstractNumId w:val="17"/>
   </w:num>
   <w:num w:numId="22" w16cid:durableId="40831942">
+    <w:abstractNumId w:val="24"/>
+  </w:num>
+  <w:num w:numId="23" w16cid:durableId="1032537521">
+    <w:abstractNumId w:val="27"/>
+  </w:num>
+  <w:num w:numId="24" w16cid:durableId="1192765635">
+    <w:abstractNumId w:val="15"/>
+  </w:num>
+  <w:num w:numId="25" w16cid:durableId="454058405">
     <w:abstractNumId w:val="23"/>
   </w:num>
-  <w:num w:numId="23" w16cid:durableId="1032537521">
-    <w:abstractNumId w:val="25"/>
-  </w:num>
-  <w:num w:numId="24" w16cid:durableId="1192765635">
-    <w:abstractNumId w:val="14"/>
-  </w:num>
-  <w:num w:numId="25" w16cid:durableId="454058405">
-    <w:abstractNumId w:val="22"/>
-  </w:num>
   <w:num w:numId="26" w16cid:durableId="602803352">
-    <w:abstractNumId w:val="26"/>
+    <w:abstractNumId w:val="29"/>
   </w:num>
   <w:num w:numId="27" w16cid:durableId="1737123020">
-    <w:abstractNumId w:val="13"/>
+    <w:abstractNumId w:val="14"/>
   </w:num>
   <w:num w:numId="28" w16cid:durableId="575558421">
     <w:abstractNumId w:val="6"/>
@@ -22328,10 +22044,10 @@
     </w:lvlOverride>
   </w:num>
   <w:num w:numId="35" w16cid:durableId="544417199">
-    <w:abstractNumId w:val="21"/>
+    <w:abstractNumId w:val="22"/>
   </w:num>
   <w:num w:numId="36" w16cid:durableId="1265310902">
-    <w:abstractNumId w:val="15"/>
+    <w:abstractNumId w:val="16"/>
   </w:num>
   <w:num w:numId="37" w16cid:durableId="832378124">
     <w:abstractNumId w:val="9"/>
@@ -22340,16 +22056,25 @@
     <w:abstractNumId w:val="7"/>
   </w:num>
   <w:num w:numId="39" w16cid:durableId="314140661">
-    <w:abstractNumId w:val="27"/>
+    <w:abstractNumId w:val="30"/>
   </w:num>
   <w:num w:numId="40" w16cid:durableId="1549217277">
     <w:abstractNumId w:val="3"/>
   </w:num>
   <w:num w:numId="41" w16cid:durableId="984285562">
-    <w:abstractNumId w:val="24"/>
+    <w:abstractNumId w:val="26"/>
   </w:num>
   <w:num w:numId="42" w16cid:durableId="1319067158">
-    <w:abstractNumId w:val="18"/>
+    <w:abstractNumId w:val="19"/>
+  </w:num>
+  <w:num w:numId="43" w16cid:durableId="412165851">
+    <w:abstractNumId w:val="25"/>
+  </w:num>
+  <w:num w:numId="44" w16cid:durableId="1208570927">
+    <w:abstractNumId w:val="28"/>
+  </w:num>
+  <w:num w:numId="45" w16cid:durableId="336544288">
+    <w:abstractNumId w:val="13"/>
   </w:num>
   <w:numIdMacAtCleanup w:val="21"/>
 </w:numbering>
@@ -22721,10 +22446,6 @@
         <w:ilvl w:val="1"/>
         <w:numId w:val="21"/>
       </w:numPr>
-      <w:tabs>
-        <w:tab w:val="clear" w:pos="2844"/>
-        <w:tab w:val="num" w:pos="576"/>
-      </w:tabs>
       <w:spacing w:before="240" w:after="60"/>
       <w:ind w:left="578" w:hanging="578"/>
       <w:outlineLvl w:val="1"/>

</xml_diff>